<commit_message>
fixed scm (exc 7)
1. old ris value
2. caller of the fix function
</commit_message>
<xml_diff>
--- a/Breaking the Lab.docx
+++ b/Breaking the Lab.docx
@@ -26,13 +26,25 @@
         <w:rPr>
           <w:lang w:val="hu-HU"/>
         </w:rPr>
-        <w:t>V0.</w:t>
-      </w:r>
-      <w:r>
-        <w:rPr>
-          <w:lang w:val="hu-HU"/>
-        </w:rPr>
-        <w:t>8</w:t>
+        <w:t>V</w:t>
+      </w:r>
+      <w:r>
+        <w:rPr>
+          <w:lang w:val="hu-HU"/>
+        </w:rPr>
+        <w:t>1</w:t>
+      </w:r>
+      <w:r>
+        <w:rPr>
+          <w:lang w:val="hu-HU"/>
+        </w:rPr>
+        <w:t>.</w:t>
+      </w:r>
+      <w:r>
+        <w:rPr>
+          <w:lang w:val="hu-HU"/>
+        </w:rPr>
+        <w:t>0</w:t>
       </w:r>
       <w:r>
         <w:rPr>
@@ -50,7 +62,13 @@
         <w:rPr>
           <w:lang w:val="hu-HU"/>
         </w:rPr>
-        <w:t>10</w:t>
+        <w:t>1</w:t>
+      </w:r>
+      <w:r>
+        <w:rPr>
+          <w:lang w:val="hu-HU"/>
+        </w:rPr>
+        <w:t>2</w:t>
       </w:r>
       <w:r>
         <w:rPr>
@@ -1077,13 +1095,7 @@
               <w:rPr>
                 <w:lang w:val="hu-HU"/>
               </w:rPr>
-              <w:t>incorrect RIS address</w:t>
-            </w:r>
-            <w:r>
-              <w:rPr>
-                <w:lang w:val="hu-HU"/>
-              </w:rPr>
-              <w:t xml:space="preserve"> specified</w:t>
+              <w:t>incorrect RIS address specified</w:t>
             </w:r>
           </w:p>
         </w:tc>
@@ -2381,13 +2393,7 @@
               <w:rPr>
                 <w:lang w:val="hu-HU"/>
               </w:rPr>
-              <w:t>Screen recording rule percentage to 0% -</w:t>
-            </w:r>
-            <w:r>
-              <w:rPr>
-                <w:lang w:val="hu-HU"/>
-              </w:rPr>
-              <w:t>per user</w:t>
+              <w:t>Screen recording rule percentage to 0% -per user</w:t>
             </w:r>
           </w:p>
         </w:tc>
@@ -2829,6 +2835,45 @@
           <w:lang w:val="hu-HU"/>
         </w:rPr>
         <w:t>(TODO)</w:t>
+      </w:r>
+    </w:p>
+    <w:p>
+      <w:pPr>
+        <w:rPr>
+          <w:lang w:val="hu-HU"/>
+        </w:rPr>
+      </w:pPr>
+      <w:r>
+        <w:rPr>
+          <w:lang w:val="hu-HU"/>
+        </w:rPr>
+        <w:t>How to run PS1 file AS administrator?:???</w:t>
+      </w:r>
+    </w:p>
+    <w:p>
+      <w:pPr>
+        <w:rPr>
+          <w:lang w:val="hu-HU"/>
+        </w:rPr>
+      </w:pPr>
+      <w:r>
+        <w:rPr>
+          <w:lang w:val="hu-HU"/>
+        </w:rPr>
+        <w:t xml:space="preserve">At the moment.. </w:t>
+      </w:r>
+    </w:p>
+    <w:p>
+      <w:pPr>
+        <w:rPr>
+          <w:lang w:val="hu-HU"/>
+        </w:rPr>
+      </w:pPr>
+      <w:r>
+        <w:rPr>
+          <w:lang w:val="hu-HU"/>
+        </w:rPr>
+        <w:t>Desired: doubleclick shortcut..</w:t>
       </w:r>
     </w:p>
     <w:p>
@@ -2933,6 +2978,51 @@
           <w:lang w:val="hu-HU"/>
         </w:rPr>
         <w:t>002Eus</w:t>
+      </w:r>
+    </w:p>
+    <w:p>
+      <w:pPr>
+        <w:rPr>
+          <w:lang w:val="hu-HU"/>
+        </w:rPr>
+      </w:pPr>
+      <w:r>
+        <w:rPr>
+          <w:lang w:val="hu-HU"/>
+        </w:rPr>
+        <w:t>In order to work on desktop…</w:t>
+      </w:r>
+    </w:p>
+    <w:p>
+      <w:pPr>
+        <w:rPr>
+          <w:lang w:val="hu-HU"/>
+        </w:rPr>
+      </w:pPr>
+      <w:r>
+        <w:rPr>
+          <w:lang w:val="hu-HU"/>
+        </w:rPr>
+        <w:t>Hostname needs to be determinable. Currentlz hardcoded</w:t>
+      </w:r>
+    </w:p>
+    <w:p>
+      <w:pPr>
+        <w:rPr>
+          <w:lang w:val="hu-HU"/>
+        </w:rPr>
+      </w:pPr>
+      <w:r>
+        <w:rPr>
+          <w:lang w:val="hu-HU"/>
+        </w:rPr>
+        <w:t xml:space="preserve">Win RM needs to be </w:t>
+      </w:r>
+      <w:r>
+        <w:rPr>
+          <w:lang w:val="hu-HU"/>
+        </w:rPr>
+        <w:t>enabled as automatic$$$</w:t>
       </w:r>
     </w:p>
     <w:p>

</xml_diff>

<commit_message>
phase 2 items highlighted
</commit_message>
<xml_diff>
--- a/Breaking the Lab.docx
+++ b/Breaking the Lab.docx
@@ -50,43 +50,43 @@
         <w:rPr>
           <w:lang w:val="hu-HU"/>
         </w:rPr>
+        <w:t>9</w:t>
+      </w:r>
+      <w:r>
+        <w:rPr>
+          <w:lang w:val="hu-HU"/>
+        </w:rPr>
+        <w:t xml:space="preserve">-- </w:t>
+      </w:r>
+      <w:r>
+        <w:rPr>
+          <w:lang w:val="hu-HU"/>
+        </w:rPr>
+        <w:t>Last update: 1/</w:t>
+      </w:r>
+      <w:r>
+        <w:rPr>
+          <w:lang w:val="hu-HU"/>
+        </w:rPr>
         <w:t>4</w:t>
       </w:r>
       <w:r>
         <w:rPr>
           <w:lang w:val="hu-HU"/>
         </w:rPr>
-        <w:t xml:space="preserve">-- </w:t>
-      </w:r>
-      <w:r>
-        <w:rPr>
-          <w:lang w:val="hu-HU"/>
-        </w:rPr>
-        <w:t>Last update: 1</w:t>
-      </w:r>
-      <w:r>
-        <w:rPr>
-          <w:lang w:val="hu-HU"/>
-        </w:rPr>
-        <w:t>1</w:t>
-      </w:r>
-      <w:r>
-        <w:rPr>
-          <w:lang w:val="hu-HU"/>
-        </w:rPr>
-        <w:t>/</w:t>
-      </w:r>
-      <w:r>
-        <w:rPr>
-          <w:lang w:val="hu-HU"/>
-        </w:rPr>
-        <w:t>9</w:t>
-      </w:r>
-      <w:r>
-        <w:rPr>
-          <w:lang w:val="hu-HU"/>
-        </w:rPr>
-        <w:t xml:space="preserve">/2022 by </w:t>
+        <w:t>/202</w:t>
+      </w:r>
+      <w:r>
+        <w:rPr>
+          <w:lang w:val="hu-HU"/>
+        </w:rPr>
+        <w:t>3</w:t>
+      </w:r>
+      <w:r>
+        <w:rPr>
+          <w:lang w:val="hu-HU"/>
+        </w:rPr>
+        <w:t xml:space="preserve"> by </w:t>
       </w:r>
       <w:r>
         <w:rPr>
@@ -100,7 +100,7 @@
         </w:rPr>
         <w:t xml:space="preserve"> (</w:t>
       </w:r>
-      <w:hyperlink r:id="rId6" w:history="1">
+      <w:hyperlink r:id="rId7" w:history="1">
         <w:r>
           <w:rPr>
             <w:rStyle w:val="Hyperlink"/>
@@ -150,13 +150,12 @@
         <w:tblLook w:val="04A0" w:firstRow="1" w:lastRow="0" w:firstColumn="1" w:lastColumn="0" w:noHBand="0" w:noVBand="1"/>
       </w:tblPr>
       <w:tblGrid>
-        <w:gridCol w:w="440"/>
-        <w:gridCol w:w="788"/>
-        <w:gridCol w:w="1149"/>
-        <w:gridCol w:w="1919"/>
-        <w:gridCol w:w="1221"/>
-        <w:gridCol w:w="2073"/>
-        <w:gridCol w:w="1426"/>
+        <w:gridCol w:w="445"/>
+        <w:gridCol w:w="818"/>
+        <w:gridCol w:w="1211"/>
+        <w:gridCol w:w="1934"/>
+        <w:gridCol w:w="2710"/>
+        <w:gridCol w:w="1898"/>
       </w:tblGrid>
       <w:tr>
         <w:tc>
@@ -236,7 +235,7 @@
         </w:tc>
         <w:tc>
           <w:tcPr>
-            <w:tcW w:w="3039" w:type="dxa"/>
+            <w:tcW w:w="4643" w:type="dxa"/>
             <w:shd w:val="clear" w:color="auto" w:fill="000000" w:themeFill="text1"/>
           </w:tcPr>
           <w:p>
@@ -255,13 +254,13 @@
                 <w:color w:val="FFFFFF" w:themeColor="background1"/>
                 <w:lang w:val="hu-HU"/>
               </w:rPr>
-              <w:t>Function name</w:t>
-            </w:r>
-          </w:p>
-        </w:tc>
-        <w:tc>
-          <w:tcPr>
-            <w:tcW w:w="4643" w:type="dxa"/>
+              <w:t>Customer View</w:t>
+            </w:r>
+          </w:p>
+        </w:tc>
+        <w:tc>
+          <w:tcPr>
+            <w:tcW w:w="5151" w:type="dxa"/>
             <w:shd w:val="clear" w:color="auto" w:fill="000000" w:themeFill="text1"/>
           </w:tcPr>
           <w:p>
@@ -280,33 +279,33 @@
                 <w:color w:val="FFFFFF" w:themeColor="background1"/>
                 <w:lang w:val="hu-HU"/>
               </w:rPr>
-              <w:t>Customer View</w:t>
-            </w:r>
-          </w:p>
-        </w:tc>
-        <w:tc>
-          <w:tcPr>
-            <w:tcW w:w="5151" w:type="dxa"/>
-            <w:shd w:val="clear" w:color="auto" w:fill="000000" w:themeFill="text1"/>
-          </w:tcPr>
-          <w:p>
-            <w:pPr>
+              <w:t>Impact to the record</w:t>
+            </w:r>
+            <w:r>
               <w:rPr>
                 <w:b/>
                 <w:bCs/>
                 <w:color w:val="FFFFFF" w:themeColor="background1"/>
                 <w:lang w:val="hu-HU"/>
               </w:rPr>
-            </w:pPr>
-            <w:r>
+              <w:t>ing (what’s seen by the user?)</w:t>
+            </w:r>
+          </w:p>
+        </w:tc>
+        <w:tc>
+          <w:tcPr>
+            <w:tcW w:w="3706" w:type="dxa"/>
+            <w:shd w:val="clear" w:color="auto" w:fill="000000" w:themeFill="text1"/>
+          </w:tcPr>
+          <w:p>
+            <w:pPr>
               <w:rPr>
                 <w:b/>
                 <w:bCs/>
                 <w:color w:val="FFFFFF" w:themeColor="background1"/>
                 <w:lang w:val="hu-HU"/>
               </w:rPr>
-              <w:t>Impact to the record</w:t>
-            </w:r>
+            </w:pPr>
             <w:r>
               <w:rPr>
                 <w:b/>
@@ -314,31 +313,6 @@
                 <w:color w:val="FFFFFF" w:themeColor="background1"/>
                 <w:lang w:val="hu-HU"/>
               </w:rPr>
-              <w:t>ing (what’s seen by the user?)</w:t>
-            </w:r>
-          </w:p>
-        </w:tc>
-        <w:tc>
-          <w:tcPr>
-            <w:tcW w:w="3706" w:type="dxa"/>
-            <w:shd w:val="clear" w:color="auto" w:fill="000000" w:themeFill="text1"/>
-          </w:tcPr>
-          <w:p>
-            <w:pPr>
-              <w:rPr>
-                <w:b/>
-                <w:bCs/>
-                <w:color w:val="FFFFFF" w:themeColor="background1"/>
-                <w:lang w:val="hu-HU"/>
-              </w:rPr>
-            </w:pPr>
-            <w:r>
-              <w:rPr>
-                <w:b/>
-                <w:bCs/>
-                <w:color w:val="FFFFFF" w:themeColor="background1"/>
-                <w:lang w:val="hu-HU"/>
-              </w:rPr>
               <w:t>Root cause (what’s broken?)</w:t>
             </w:r>
           </w:p>
@@ -377,7 +351,7 @@
               <w:rPr>
                 <w:lang w:val="hu-HU"/>
               </w:rPr>
-              <w:t>QA</w:t>
+              <w:t>Ready</w:t>
             </w:r>
           </w:p>
         </w:tc>
@@ -396,24 +370,6 @@
                 <w:lang w:val="hu-HU"/>
               </w:rPr>
               <w:t>Recorder</w:t>
-            </w:r>
-          </w:p>
-        </w:tc>
-        <w:tc>
-          <w:tcPr>
-            <w:tcW w:w="3039" w:type="dxa"/>
-          </w:tcPr>
-          <w:p>
-            <w:pPr>
-              <w:rPr>
-                <w:lang w:val="hu-HU"/>
-              </w:rPr>
-            </w:pPr>
-            <w:r>
-              <w:rPr>
-                <w:lang w:val="hu-HU"/>
-              </w:rPr>
-              <w:t>Break-AvayaMRPassCode</w:t>
             </w:r>
           </w:p>
         </w:tc>
@@ -505,7 +461,7 @@
               <w:rPr>
                 <w:lang w:val="hu-HU"/>
               </w:rPr>
-              <w:t>QA</w:t>
+              <w:t>Ready</w:t>
             </w:r>
           </w:p>
         </w:tc>
@@ -524,24 +480,6 @@
                 <w:lang w:val="hu-HU"/>
               </w:rPr>
               <w:t>Recorder</w:t>
-            </w:r>
-          </w:p>
-        </w:tc>
-        <w:tc>
-          <w:tcPr>
-            <w:tcW w:w="3039" w:type="dxa"/>
-          </w:tcPr>
-          <w:p>
-            <w:pPr>
-              <w:rPr>
-                <w:lang w:val="hu-HU"/>
-              </w:rPr>
-            </w:pPr>
-            <w:r>
-              <w:rPr>
-                <w:lang w:val="hu-HU"/>
-              </w:rPr>
-              <w:t>Break-NICConfiguration</w:t>
             </w:r>
           </w:p>
         </w:tc>
@@ -633,7 +571,7 @@
               <w:rPr>
                 <w:lang w:val="hu-HU"/>
               </w:rPr>
-              <w:t>QA</w:t>
+              <w:t>Ready</w:t>
             </w:r>
           </w:p>
         </w:tc>
@@ -652,24 +590,6 @@
                 <w:lang w:val="hu-HU"/>
               </w:rPr>
               <w:t>Archiver</w:t>
-            </w:r>
-          </w:p>
-        </w:tc>
-        <w:tc>
-          <w:tcPr>
-            <w:tcW w:w="3039" w:type="dxa"/>
-          </w:tcPr>
-          <w:p>
-            <w:pPr>
-              <w:rPr>
-                <w:lang w:val="hu-HU"/>
-              </w:rPr>
-            </w:pPr>
-            <w:r>
-              <w:rPr>
-                <w:lang w:val="hu-HU"/>
-              </w:rPr>
-              <w:t>Break-ArchiveMedia</w:t>
             </w:r>
           </w:p>
         </w:tc>
@@ -761,7 +681,7 @@
               <w:rPr>
                 <w:lang w:val="hu-HU"/>
               </w:rPr>
-              <w:t>QA</w:t>
+              <w:t>Ready</w:t>
             </w:r>
           </w:p>
         </w:tc>
@@ -780,24 +700,6 @@
                 <w:lang w:val="hu-HU"/>
               </w:rPr>
               <w:t>Recorder</w:t>
-            </w:r>
-          </w:p>
-        </w:tc>
-        <w:tc>
-          <w:tcPr>
-            <w:tcW w:w="3039" w:type="dxa"/>
-          </w:tcPr>
-          <w:p>
-            <w:pPr>
-              <w:rPr>
-                <w:lang w:val="hu-HU"/>
-              </w:rPr>
-            </w:pPr>
-            <w:r>
-              <w:rPr>
-                <w:lang w:val="hu-HU"/>
-              </w:rPr>
-              <w:t>Break-CallsBuffer</w:t>
             </w:r>
           </w:p>
         </w:tc>
@@ -889,7 +791,7 @@
               <w:rPr>
                 <w:lang w:val="hu-HU"/>
               </w:rPr>
-              <w:t>QA</w:t>
+              <w:t>Ready</w:t>
             </w:r>
           </w:p>
         </w:tc>
@@ -913,24 +815,6 @@
         </w:tc>
         <w:tc>
           <w:tcPr>
-            <w:tcW w:w="3039" w:type="dxa"/>
-          </w:tcPr>
-          <w:p>
-            <w:pPr>
-              <w:rPr>
-                <w:lang w:val="hu-HU"/>
-              </w:rPr>
-            </w:pPr>
-            <w:r>
-              <w:rPr>
-                <w:lang w:val="hu-HU"/>
-              </w:rPr>
-              <w:t>Break-TSAPI</w:t>
-            </w:r>
-          </w:p>
-        </w:tc>
-        <w:tc>
-          <w:tcPr>
             <w:tcW w:w="4643" w:type="dxa"/>
           </w:tcPr>
           <w:p>
@@ -943,13 +827,7 @@
               <w:rPr>
                 <w:lang w:val="hu-HU"/>
               </w:rPr>
-              <w:t>There is no CTI</w:t>
-            </w:r>
-            <w:r>
-              <w:rPr>
-                <w:lang w:val="hu-HU"/>
-              </w:rPr>
-              <w:t xml:space="preserve"> and no recordings</w:t>
+              <w:t>There is no CTI and no recordings</w:t>
             </w:r>
           </w:p>
         </w:tc>
@@ -998,11 +876,13 @@
           <w:p>
             <w:pPr>
               <w:rPr>
-                <w:lang w:val="hu-HU"/>
-              </w:rPr>
-            </w:pPr>
-            <w:r>
-              <w:rPr>
+                <w:strike/>
+                <w:lang w:val="hu-HU"/>
+              </w:rPr>
+            </w:pPr>
+            <w:r>
+              <w:rPr>
+                <w:strike/>
                 <w:lang w:val="hu-HU"/>
               </w:rPr>
               <w:t>6</w:t>
@@ -1016,14 +896,16 @@
           <w:p>
             <w:pPr>
               <w:rPr>
-                <w:lang w:val="hu-HU"/>
-              </w:rPr>
-            </w:pPr>
-            <w:r>
-              <w:rPr>
-                <w:lang w:val="hu-HU"/>
-              </w:rPr>
-              <w:t>DEV</w:t>
+                <w:strike/>
+                <w:lang w:val="hu-HU"/>
+              </w:rPr>
+            </w:pPr>
+            <w:r>
+              <w:rPr>
+                <w:strike/>
+                <w:lang w:val="hu-HU"/>
+              </w:rPr>
+              <w:t>SKIP</w:t>
             </w:r>
           </w:p>
         </w:tc>
@@ -1034,11 +916,13 @@
           <w:p>
             <w:pPr>
               <w:rPr>
-                <w:lang w:val="hu-HU"/>
-              </w:rPr>
-            </w:pPr>
-            <w:r>
-              <w:rPr>
+                <w:strike/>
+                <w:lang w:val="hu-HU"/>
+              </w:rPr>
+            </w:pPr>
+            <w:r>
+              <w:rPr>
+                <w:strike/>
                 <w:lang w:val="hu-HU"/>
               </w:rPr>
               <w:t>RIS</w:t>
@@ -1047,34 +931,18 @@
         </w:tc>
         <w:tc>
           <w:tcPr>
-            <w:tcW w:w="3039" w:type="dxa"/>
-          </w:tcPr>
-          <w:p>
-            <w:pPr>
-              <w:rPr>
-                <w:lang w:val="hu-HU"/>
-              </w:rPr>
-            </w:pPr>
-            <w:r>
-              <w:rPr>
-                <w:lang w:val="hu-HU"/>
-              </w:rPr>
-              <w:t>Break-Extensions</w:t>
-            </w:r>
-          </w:p>
-        </w:tc>
-        <w:tc>
-          <w:tcPr>
             <w:tcW w:w="4643" w:type="dxa"/>
           </w:tcPr>
           <w:p>
             <w:pPr>
               <w:rPr>
-                <w:lang w:val="hu-HU"/>
-              </w:rPr>
-            </w:pPr>
-            <w:r>
-              <w:rPr>
+                <w:strike/>
+                <w:lang w:val="hu-HU"/>
+              </w:rPr>
+            </w:pPr>
+            <w:r>
+              <w:rPr>
+                <w:strike/>
                 <w:lang w:val="hu-HU"/>
               </w:rPr>
               <w:t>-</w:t>
@@ -1088,11 +956,13 @@
           <w:p>
             <w:pPr>
               <w:rPr>
-                <w:lang w:val="hu-HU"/>
-              </w:rPr>
-            </w:pPr>
-            <w:r>
-              <w:rPr>
+                <w:strike/>
+                <w:lang w:val="hu-HU"/>
+              </w:rPr>
+            </w:pPr>
+            <w:r>
+              <w:rPr>
+                <w:strike/>
                 <w:lang w:val="hu-HU"/>
               </w:rPr>
               <w:t>Extensions no longer being monitored / recorded</w:t>
@@ -1106,11 +976,13 @@
           <w:p>
             <w:pPr>
               <w:rPr>
-                <w:lang w:val="hu-HU"/>
-              </w:rPr>
-            </w:pPr>
-            <w:r>
-              <w:rPr>
+                <w:strike/>
+                <w:lang w:val="hu-HU"/>
+              </w:rPr>
+            </w:pPr>
+            <w:r>
+              <w:rPr>
+                <w:strike/>
                 <w:lang w:val="hu-HU"/>
               </w:rPr>
               <w:t>?</w:t>
@@ -1151,7 +1023,7 @@
               <w:rPr>
                 <w:lang w:val="hu-HU"/>
               </w:rPr>
-              <w:t>QA</w:t>
+              <w:t>Ready</w:t>
             </w:r>
           </w:p>
         </w:tc>
@@ -1170,24 +1042,6 @@
                 <w:lang w:val="hu-HU"/>
               </w:rPr>
               <w:t>Agent PC</w:t>
-            </w:r>
-          </w:p>
-        </w:tc>
-        <w:tc>
-          <w:tcPr>
-            <w:tcW w:w="3039" w:type="dxa"/>
-          </w:tcPr>
-          <w:p>
-            <w:pPr>
-              <w:rPr>
-                <w:lang w:val="hu-HU"/>
-              </w:rPr>
-            </w:pPr>
-            <w:r>
-              <w:rPr>
-                <w:lang w:val="hu-HU"/>
-              </w:rPr>
-              <w:t>Break-SCMRis</w:t>
             </w:r>
           </w:p>
         </w:tc>
@@ -1254,11 +1108,13 @@
           <w:p>
             <w:pPr>
               <w:rPr>
-                <w:lang w:val="hu-HU"/>
-              </w:rPr>
-            </w:pPr>
-            <w:r>
-              <w:rPr>
+                <w:strike/>
+                <w:lang w:val="hu-HU"/>
+              </w:rPr>
+            </w:pPr>
+            <w:r>
+              <w:rPr>
+                <w:strike/>
                 <w:lang w:val="hu-HU"/>
               </w:rPr>
               <w:t>8</w:t>
@@ -1272,14 +1128,16 @@
           <w:p>
             <w:pPr>
               <w:rPr>
-                <w:lang w:val="hu-HU"/>
-              </w:rPr>
-            </w:pPr>
-            <w:r>
-              <w:rPr>
-                <w:lang w:val="hu-HU"/>
-              </w:rPr>
-              <w:t>TODO</w:t>
+                <w:strike/>
+                <w:lang w:val="hu-HU"/>
+              </w:rPr>
+            </w:pPr>
+            <w:r>
+              <w:rPr>
+                <w:strike/>
+                <w:lang w:val="hu-HU"/>
+              </w:rPr>
+              <w:t>SKIP</w:t>
             </w:r>
           </w:p>
         </w:tc>
@@ -1290,11 +1148,13 @@
           <w:p>
             <w:pPr>
               <w:rPr>
-                <w:lang w:val="hu-HU"/>
-              </w:rPr>
-            </w:pPr>
-            <w:r>
-              <w:rPr>
+                <w:strike/>
+                <w:lang w:val="hu-HU"/>
+              </w:rPr>
+            </w:pPr>
+            <w:r>
+              <w:rPr>
+                <w:strike/>
                 <w:lang w:val="hu-HU"/>
               </w:rPr>
               <w:t>RIS</w:t>
@@ -1303,43 +1163,21 @@
         </w:tc>
         <w:tc>
           <w:tcPr>
-            <w:tcW w:w="3039" w:type="dxa"/>
-          </w:tcPr>
-          <w:p>
-            <w:pPr>
-              <w:rPr>
-                <w:lang w:val="hu-HU"/>
-              </w:rPr>
-            </w:pPr>
-            <w:r>
-              <w:rPr>
-                <w:lang w:val="hu-HU"/>
-              </w:rPr>
-              <w:t>Break-HuntGroup</w:t>
-            </w:r>
-          </w:p>
-        </w:tc>
-        <w:tc>
-          <w:tcPr>
             <w:tcW w:w="4643" w:type="dxa"/>
           </w:tcPr>
           <w:p>
             <w:pPr>
               <w:rPr>
-                <w:lang w:val="hu-HU"/>
-              </w:rPr>
-            </w:pPr>
-            <w:r>
-              <w:rPr>
-                <w:lang w:val="hu-HU"/>
-              </w:rPr>
-              <w:t>-</w:t>
-            </w:r>
-            <w:r>
-              <w:rPr>
-                <w:lang w:val="hu-HU"/>
-              </w:rPr>
-              <w:t>Nothing shown on the interaction list</w:t>
+                <w:strike/>
+                <w:lang w:val="hu-HU"/>
+              </w:rPr>
+            </w:pPr>
+            <w:r>
+              <w:rPr>
+                <w:strike/>
+                <w:lang w:val="hu-HU"/>
+              </w:rPr>
+              <w:t>-Nothing shown on the interaction list</w:t>
             </w:r>
           </w:p>
         </w:tc>
@@ -1350,11 +1188,13 @@
           <w:p>
             <w:pPr>
               <w:rPr>
-                <w:lang w:val="hu-HU"/>
-              </w:rPr>
-            </w:pPr>
-            <w:r>
-              <w:rPr>
+                <w:strike/>
+                <w:lang w:val="hu-HU"/>
+              </w:rPr>
+            </w:pPr>
+            <w:r>
+              <w:rPr>
+                <w:strike/>
                 <w:lang w:val="hu-HU"/>
               </w:rPr>
               <w:t xml:space="preserve">Tagging will fail </w:t>
@@ -1368,11 +1208,13 @@
           <w:p>
             <w:pPr>
               <w:rPr>
-                <w:lang w:val="hu-HU"/>
-              </w:rPr>
-            </w:pPr>
-            <w:r>
-              <w:rPr>
+                <w:strike/>
+                <w:lang w:val="hu-HU"/>
+              </w:rPr>
+            </w:pPr>
+            <w:r>
+              <w:rPr>
+                <w:strike/>
                 <w:lang w:val="hu-HU"/>
               </w:rPr>
               <w:t>non-defined hunt group</w:t>
@@ -1381,6 +1223,9 @@
         </w:tc>
       </w:tr>
       <w:tr>
+        <w:trPr>
+          <w:trHeight w:val="233"/>
+        </w:trPr>
         <w:tc>
           <w:tcPr>
             <w:tcW w:w="457" w:type="dxa"/>
@@ -1388,11 +1233,13 @@
           <w:p>
             <w:pPr>
               <w:rPr>
-                <w:lang w:val="hu-HU"/>
-              </w:rPr>
-            </w:pPr>
-            <w:r>
-              <w:rPr>
+                <w:strike/>
+                <w:lang w:val="hu-HU"/>
+              </w:rPr>
+            </w:pPr>
+            <w:r>
+              <w:rPr>
+                <w:strike/>
                 <w:lang w:val="hu-HU"/>
               </w:rPr>
               <w:t>9</w:t>
@@ -1406,14 +1253,16 @@
           <w:p>
             <w:pPr>
               <w:rPr>
-                <w:lang w:val="hu-HU"/>
-              </w:rPr>
-            </w:pPr>
-            <w:r>
-              <w:rPr>
-                <w:lang w:val="hu-HU"/>
-              </w:rPr>
-              <w:t>TODO</w:t>
+                <w:strike/>
+                <w:lang w:val="hu-HU"/>
+              </w:rPr>
+            </w:pPr>
+            <w:r>
+              <w:rPr>
+                <w:strike/>
+                <w:lang w:val="hu-HU"/>
+              </w:rPr>
+              <w:t>SKIP</w:t>
             </w:r>
           </w:p>
         </w:tc>
@@ -1424,11 +1273,13 @@
           <w:p>
             <w:pPr>
               <w:rPr>
-                <w:lang w:val="hu-HU"/>
-              </w:rPr>
-            </w:pPr>
-            <w:r>
-              <w:rPr>
+                <w:strike/>
+                <w:lang w:val="hu-HU"/>
+              </w:rPr>
+            </w:pPr>
+            <w:r>
+              <w:rPr>
+                <w:strike/>
                 <w:lang w:val="hu-HU"/>
               </w:rPr>
               <w:t>(multiple)</w:t>
@@ -1437,34 +1288,18 @@
         </w:tc>
         <w:tc>
           <w:tcPr>
-            <w:tcW w:w="3039" w:type="dxa"/>
-          </w:tcPr>
-          <w:p>
-            <w:pPr>
-              <w:rPr>
-                <w:lang w:val="hu-HU"/>
-              </w:rPr>
-            </w:pPr>
-            <w:r>
-              <w:rPr>
-                <w:lang w:val="hu-HU"/>
-              </w:rPr>
-              <w:t>Break-AppServerAddress</w:t>
-            </w:r>
-          </w:p>
-        </w:tc>
-        <w:tc>
-          <w:tcPr>
             <w:tcW w:w="4643" w:type="dxa"/>
           </w:tcPr>
           <w:p>
             <w:pPr>
               <w:rPr>
-                <w:lang w:val="hu-HU"/>
-              </w:rPr>
-            </w:pPr>
-            <w:r>
-              <w:rPr>
+                <w:strike/>
+                <w:lang w:val="hu-HU"/>
+              </w:rPr>
+            </w:pPr>
+            <w:r>
+              <w:rPr>
+                <w:strike/>
                 <w:lang w:val="hu-HU"/>
               </w:rPr>
               <w:t>-NO new calls seen</w:t>
@@ -1478,11 +1313,13 @@
           <w:p>
             <w:pPr>
               <w:rPr>
-                <w:lang w:val="hu-HU"/>
-              </w:rPr>
-            </w:pPr>
-            <w:r>
-              <w:rPr>
+                <w:strike/>
+                <w:lang w:val="hu-HU"/>
+              </w:rPr>
+            </w:pPr>
+            <w:r>
+              <w:rPr>
+                <w:strike/>
                 <w:lang w:val="hu-HU"/>
               </w:rPr>
               <w:t xml:space="preserve">No marking and archiving </w:t>
@@ -1496,11 +1333,13 @@
           <w:p>
             <w:pPr>
               <w:rPr>
-                <w:lang w:val="hu-HU"/>
-              </w:rPr>
-            </w:pPr>
-            <w:r>
-              <w:rPr>
+                <w:strike/>
+                <w:lang w:val="hu-HU"/>
+              </w:rPr>
+            </w:pPr>
+            <w:r>
+              <w:rPr>
+                <w:strike/>
                 <w:lang w:val="hu-HU"/>
               </w:rPr>
               <w:t>App server location changed</w:t>
@@ -1516,11 +1355,13 @@
           <w:p>
             <w:pPr>
               <w:rPr>
-                <w:lang w:val="hu-HU"/>
-              </w:rPr>
-            </w:pPr>
-            <w:r>
-              <w:rPr>
+                <w:strike/>
+                <w:lang w:val="hu-HU"/>
+              </w:rPr>
+            </w:pPr>
+            <w:r>
+              <w:rPr>
+                <w:strike/>
                 <w:lang w:val="hu-HU"/>
               </w:rPr>
               <w:t>10</w:t>
@@ -1534,14 +1375,16 @@
           <w:p>
             <w:pPr>
               <w:rPr>
-                <w:lang w:val="hu-HU"/>
-              </w:rPr>
-            </w:pPr>
-            <w:r>
-              <w:rPr>
-                <w:lang w:val="hu-HU"/>
-              </w:rPr>
-              <w:t>PLAN</w:t>
+                <w:strike/>
+                <w:lang w:val="hu-HU"/>
+              </w:rPr>
+            </w:pPr>
+            <w:r>
+              <w:rPr>
+                <w:strike/>
+                <w:lang w:val="hu-HU"/>
+              </w:rPr>
+              <w:t>SKIP</w:t>
             </w:r>
           </w:p>
         </w:tc>
@@ -1552,11 +1395,13 @@
           <w:p>
             <w:pPr>
               <w:rPr>
-                <w:lang w:val="hu-HU"/>
-              </w:rPr>
-            </w:pPr>
-            <w:r>
-              <w:rPr>
+                <w:strike/>
+                <w:lang w:val="hu-HU"/>
+              </w:rPr>
+            </w:pPr>
+            <w:r>
+              <w:rPr>
+                <w:strike/>
                 <w:lang w:val="hu-HU"/>
               </w:rPr>
               <w:t>RIS</w:t>
@@ -1565,23 +1410,12 @@
         </w:tc>
         <w:tc>
           <w:tcPr>
-            <w:tcW w:w="3039" w:type="dxa"/>
-          </w:tcPr>
-          <w:p>
-            <w:pPr>
-              <w:rPr>
-                <w:lang w:val="hu-HU"/>
-              </w:rPr>
-            </w:pPr>
-          </w:p>
-        </w:tc>
-        <w:tc>
-          <w:tcPr>
             <w:tcW w:w="4643" w:type="dxa"/>
           </w:tcPr>
           <w:p>
             <w:pPr>
               <w:rPr>
+                <w:strike/>
                 <w:lang w:val="hu-HU"/>
               </w:rPr>
             </w:pPr>
@@ -1594,11 +1428,13 @@
           <w:p>
             <w:pPr>
               <w:rPr>
-                <w:lang w:val="hu-HU"/>
-              </w:rPr>
-            </w:pPr>
-            <w:r>
-              <w:rPr>
+                <w:strike/>
+                <w:lang w:val="hu-HU"/>
+              </w:rPr>
+            </w:pPr>
+            <w:r>
+              <w:rPr>
+                <w:strike/>
                 <w:lang w:val="hu-HU"/>
               </w:rPr>
               <w:t>Remove CTI adapter</w:t>
@@ -1612,6 +1448,7 @@
           <w:p>
             <w:pPr>
               <w:rPr>
+                <w:strike/>
                 <w:lang w:val="hu-HU"/>
               </w:rPr>
             </w:pPr>
@@ -1622,6 +1459,7 @@
         <w:tc>
           <w:tcPr>
             <w:tcW w:w="457" w:type="dxa"/>
+            <w:shd w:val="clear" w:color="auto" w:fill="FFC000" w:themeFill="accent4"/>
           </w:tcPr>
           <w:p>
             <w:pPr>
@@ -1640,24 +1478,26 @@
         <w:tc>
           <w:tcPr>
             <w:tcW w:w="935" w:type="dxa"/>
-          </w:tcPr>
-          <w:p>
-            <w:pPr>
-              <w:rPr>
-                <w:lang w:val="hu-HU"/>
-              </w:rPr>
-            </w:pPr>
-            <w:r>
-              <w:rPr>
-                <w:lang w:val="hu-HU"/>
-              </w:rPr>
-              <w:t>PLAN</w:t>
+            <w:shd w:val="clear" w:color="auto" w:fill="FFC000" w:themeFill="accent4"/>
+          </w:tcPr>
+          <w:p>
+            <w:pPr>
+              <w:rPr>
+                <w:lang w:val="hu-HU"/>
+              </w:rPr>
+            </w:pPr>
+            <w:r>
+              <w:rPr>
+                <w:lang w:val="hu-HU"/>
+              </w:rPr>
+              <w:t>QA</w:t>
             </w:r>
           </w:p>
         </w:tc>
         <w:tc>
           <w:tcPr>
             <w:tcW w:w="1450" w:type="dxa"/>
+            <w:shd w:val="clear" w:color="auto" w:fill="FFC000" w:themeFill="accent4"/>
           </w:tcPr>
           <w:p>
             <w:pPr>
@@ -1675,56 +1515,59 @@
         </w:tc>
         <w:tc>
           <w:tcPr>
-            <w:tcW w:w="3039" w:type="dxa"/>
-          </w:tcPr>
-          <w:p>
-            <w:pPr>
-              <w:rPr>
-                <w:lang w:val="hu-HU"/>
-              </w:rPr>
-            </w:pPr>
-          </w:p>
-        </w:tc>
-        <w:tc>
-          <w:tcPr>
             <w:tcW w:w="4643" w:type="dxa"/>
-          </w:tcPr>
-          <w:p>
-            <w:pPr>
-              <w:rPr>
-                <w:lang w:val="hu-HU"/>
-              </w:rPr>
-            </w:pPr>
+            <w:shd w:val="clear" w:color="auto" w:fill="FFC000" w:themeFill="accent4"/>
+          </w:tcPr>
+          <w:p>
+            <w:pPr>
+              <w:rPr>
+                <w:lang w:val="hu-HU"/>
+              </w:rPr>
+            </w:pPr>
+            <w:r>
+              <w:rPr>
+                <w:lang w:val="hu-HU"/>
+              </w:rPr>
+              <w:t xml:space="preserve">There is no recording </w:t>
+            </w:r>
           </w:p>
         </w:tc>
         <w:tc>
           <w:tcPr>
             <w:tcW w:w="5151" w:type="dxa"/>
-          </w:tcPr>
-          <w:p>
-            <w:pPr>
-              <w:rPr>
-                <w:lang w:val="hu-HU"/>
-              </w:rPr>
-            </w:pPr>
-            <w:r>
-              <w:rPr>
-                <w:lang w:val="hu-HU"/>
-              </w:rPr>
-              <w:t>Disable CTI adapter</w:t>
+            <w:shd w:val="clear" w:color="auto" w:fill="FFC000" w:themeFill="accent4"/>
+          </w:tcPr>
+          <w:p>
+            <w:pPr>
+              <w:rPr>
+                <w:lang w:val="hu-HU"/>
+              </w:rPr>
+            </w:pPr>
+            <w:r>
+              <w:rPr>
+                <w:lang w:val="hu-HU"/>
+              </w:rPr>
+              <w:t>No CTI</w:t>
             </w:r>
           </w:p>
         </w:tc>
         <w:tc>
           <w:tcPr>
             <w:tcW w:w="3706" w:type="dxa"/>
-          </w:tcPr>
-          <w:p>
-            <w:pPr>
-              <w:rPr>
-                <w:lang w:val="hu-HU"/>
-              </w:rPr>
-            </w:pPr>
+            <w:shd w:val="clear" w:color="auto" w:fill="FFC000" w:themeFill="accent4"/>
+          </w:tcPr>
+          <w:p>
+            <w:pPr>
+              <w:rPr>
+                <w:lang w:val="hu-HU"/>
+              </w:rPr>
+            </w:pPr>
+            <w:r>
+              <w:rPr>
+                <w:lang w:val="hu-HU"/>
+              </w:rPr>
+              <w:t>CTI adapter is disabled</w:t>
+            </w:r>
           </w:p>
         </w:tc>
       </w:tr>
@@ -1785,18 +1628,6 @@
         </w:tc>
         <w:tc>
           <w:tcPr>
-            <w:tcW w:w="3039" w:type="dxa"/>
-          </w:tcPr>
-          <w:p>
-            <w:pPr>
-              <w:rPr>
-                <w:lang w:val="hu-HU"/>
-              </w:rPr>
-            </w:pPr>
-          </w:p>
-        </w:tc>
-        <w:tc>
-          <w:tcPr>
             <w:tcW w:w="4643" w:type="dxa"/>
           </w:tcPr>
           <w:p>
@@ -1848,6 +1679,7 @@
         <w:tc>
           <w:tcPr>
             <w:tcW w:w="457" w:type="dxa"/>
+            <w:shd w:val="clear" w:color="auto" w:fill="FFC000" w:themeFill="accent4"/>
           </w:tcPr>
           <w:p>
             <w:pPr>
@@ -1866,24 +1698,26 @@
         <w:tc>
           <w:tcPr>
             <w:tcW w:w="935" w:type="dxa"/>
-          </w:tcPr>
-          <w:p>
-            <w:pPr>
-              <w:rPr>
-                <w:lang w:val="hu-HU"/>
-              </w:rPr>
-            </w:pPr>
-            <w:r>
-              <w:rPr>
-                <w:lang w:val="hu-HU"/>
-              </w:rPr>
-              <w:t>PLAN</w:t>
+            <w:shd w:val="clear" w:color="auto" w:fill="FFC000" w:themeFill="accent4"/>
+          </w:tcPr>
+          <w:p>
+            <w:pPr>
+              <w:rPr>
+                <w:lang w:val="hu-HU"/>
+              </w:rPr>
+            </w:pPr>
+            <w:r>
+              <w:rPr>
+                <w:lang w:val="hu-HU"/>
+              </w:rPr>
+              <w:t>DEV</w:t>
             </w:r>
           </w:p>
         </w:tc>
         <w:tc>
           <w:tcPr>
             <w:tcW w:w="1450" w:type="dxa"/>
+            <w:shd w:val="clear" w:color="auto" w:fill="FFC000" w:themeFill="accent4"/>
           </w:tcPr>
           <w:p>
             <w:pPr>
@@ -1901,19 +1735,8 @@
         </w:tc>
         <w:tc>
           <w:tcPr>
-            <w:tcW w:w="3039" w:type="dxa"/>
-          </w:tcPr>
-          <w:p>
-            <w:pPr>
-              <w:rPr>
-                <w:lang w:val="hu-HU"/>
-              </w:rPr>
-            </w:pPr>
-          </w:p>
-        </w:tc>
-        <w:tc>
-          <w:tcPr>
             <w:tcW w:w="4643" w:type="dxa"/>
+            <w:shd w:val="clear" w:color="auto" w:fill="FFC000" w:themeFill="accent4"/>
           </w:tcPr>
           <w:p>
             <w:pPr>
@@ -1926,24 +1749,26 @@
         <w:tc>
           <w:tcPr>
             <w:tcW w:w="5151" w:type="dxa"/>
-          </w:tcPr>
-          <w:p>
-            <w:pPr>
-              <w:rPr>
-                <w:lang w:val="hu-HU"/>
-              </w:rPr>
-            </w:pPr>
-            <w:r>
-              <w:rPr>
-                <w:lang w:val="hu-HU"/>
-              </w:rPr>
-              <w:t>Local drive maopping – change name</w:t>
+            <w:shd w:val="clear" w:color="auto" w:fill="FFC000" w:themeFill="accent4"/>
+          </w:tcPr>
+          <w:p>
+            <w:pPr>
+              <w:rPr>
+                <w:lang w:val="hu-HU"/>
+              </w:rPr>
+            </w:pPr>
+            <w:r>
+              <w:rPr>
+                <w:lang w:val="hu-HU"/>
+              </w:rPr>
+              <w:t>Local drive mapping – change name</w:t>
             </w:r>
           </w:p>
         </w:tc>
         <w:tc>
           <w:tcPr>
             <w:tcW w:w="3706" w:type="dxa"/>
+            <w:shd w:val="clear" w:color="auto" w:fill="FFC000" w:themeFill="accent4"/>
           </w:tcPr>
           <w:p>
             <w:pPr>
@@ -2011,18 +1836,6 @@
         </w:tc>
         <w:tc>
           <w:tcPr>
-            <w:tcW w:w="3039" w:type="dxa"/>
-          </w:tcPr>
-          <w:p>
-            <w:pPr>
-              <w:rPr>
-                <w:lang w:val="hu-HU"/>
-              </w:rPr>
-            </w:pPr>
-          </w:p>
-        </w:tc>
-        <w:tc>
-          <w:tcPr>
             <w:tcW w:w="4643" w:type="dxa"/>
           </w:tcPr>
           <w:p>
@@ -2097,7 +1910,7 @@
               <w:rPr>
                 <w:lang w:val="hu-HU"/>
               </w:rPr>
-              <w:t>PH2</w:t>
+              <w:t>PLAN</w:t>
             </w:r>
           </w:p>
         </w:tc>
@@ -2117,18 +1930,6 @@
               </w:rPr>
               <w:t>RIS</w:t>
             </w:r>
-          </w:p>
-        </w:tc>
-        <w:tc>
-          <w:tcPr>
-            <w:tcW w:w="3039" w:type="dxa"/>
-          </w:tcPr>
-          <w:p>
-            <w:pPr>
-              <w:rPr>
-                <w:lang w:val="hu-HU"/>
-              </w:rPr>
-            </w:pPr>
           </w:p>
         </w:tc>
         <w:tc>
@@ -2178,6 +1979,7 @@
         <w:tc>
           <w:tcPr>
             <w:tcW w:w="457" w:type="dxa"/>
+            <w:shd w:val="clear" w:color="auto" w:fill="4472C4" w:themeFill="accent1"/>
           </w:tcPr>
           <w:p>
             <w:pPr>
@@ -2196,6 +1998,7 @@
         <w:tc>
           <w:tcPr>
             <w:tcW w:w="935" w:type="dxa"/>
+            <w:shd w:val="clear" w:color="auto" w:fill="4472C4" w:themeFill="accent1"/>
           </w:tcPr>
           <w:p>
             <w:pPr>
@@ -2214,6 +2017,7 @@
         <w:tc>
           <w:tcPr>
             <w:tcW w:w="1450" w:type="dxa"/>
+            <w:shd w:val="clear" w:color="auto" w:fill="4472C4" w:themeFill="accent1"/>
           </w:tcPr>
           <w:p>
             <w:pPr>
@@ -2231,19 +2035,8 @@
         </w:tc>
         <w:tc>
           <w:tcPr>
-            <w:tcW w:w="3039" w:type="dxa"/>
-          </w:tcPr>
-          <w:p>
-            <w:pPr>
-              <w:rPr>
-                <w:lang w:val="hu-HU"/>
-              </w:rPr>
-            </w:pPr>
-          </w:p>
-        </w:tc>
-        <w:tc>
-          <w:tcPr>
             <w:tcW w:w="4643" w:type="dxa"/>
+            <w:shd w:val="clear" w:color="auto" w:fill="4472C4" w:themeFill="accent1"/>
           </w:tcPr>
           <w:p>
             <w:pPr>
@@ -2256,6 +2049,7 @@
         <w:tc>
           <w:tcPr>
             <w:tcW w:w="5151" w:type="dxa"/>
+            <w:shd w:val="clear" w:color="auto" w:fill="4472C4" w:themeFill="accent1"/>
           </w:tcPr>
           <w:p>
             <w:pPr>
@@ -2274,6 +2068,7 @@
         <w:tc>
           <w:tcPr>
             <w:tcW w:w="3706" w:type="dxa"/>
+            <w:shd w:val="clear" w:color="auto" w:fill="4472C4" w:themeFill="accent1"/>
           </w:tcPr>
           <w:p>
             <w:pPr>
@@ -2292,11 +2087,13 @@
           <w:p>
             <w:pPr>
               <w:rPr>
-                <w:lang w:val="hu-HU"/>
-              </w:rPr>
-            </w:pPr>
-            <w:r>
-              <w:rPr>
+                <w:strike/>
+                <w:lang w:val="hu-HU"/>
+              </w:rPr>
+            </w:pPr>
+            <w:r>
+              <w:rPr>
+                <w:strike/>
                 <w:lang w:val="hu-HU"/>
               </w:rPr>
               <w:t>17</w:t>
@@ -2310,14 +2107,16 @@
           <w:p>
             <w:pPr>
               <w:rPr>
-                <w:lang w:val="hu-HU"/>
-              </w:rPr>
-            </w:pPr>
-            <w:r>
-              <w:rPr>
-                <w:lang w:val="hu-HU"/>
-              </w:rPr>
-              <w:t>PLAN</w:t>
+                <w:strike/>
+                <w:lang w:val="hu-HU"/>
+              </w:rPr>
+            </w:pPr>
+            <w:r>
+              <w:rPr>
+                <w:strike/>
+                <w:lang w:val="hu-HU"/>
+              </w:rPr>
+              <w:t>SKIP</w:t>
             </w:r>
           </w:p>
         </w:tc>
@@ -2328,11 +2127,13 @@
           <w:p>
             <w:pPr>
               <w:rPr>
-                <w:lang w:val="hu-HU"/>
-              </w:rPr>
-            </w:pPr>
-            <w:r>
-              <w:rPr>
+                <w:strike/>
+                <w:lang w:val="hu-HU"/>
+              </w:rPr>
+            </w:pPr>
+            <w:r>
+              <w:rPr>
+                <w:strike/>
                 <w:lang w:val="hu-HU"/>
               </w:rPr>
               <w:t>RIS</w:t>
@@ -2341,23 +2142,12 @@
         </w:tc>
         <w:tc>
           <w:tcPr>
-            <w:tcW w:w="3039" w:type="dxa"/>
-          </w:tcPr>
-          <w:p>
-            <w:pPr>
-              <w:rPr>
-                <w:lang w:val="hu-HU"/>
-              </w:rPr>
-            </w:pPr>
-          </w:p>
-        </w:tc>
-        <w:tc>
-          <w:tcPr>
             <w:tcW w:w="4643" w:type="dxa"/>
           </w:tcPr>
           <w:p>
             <w:pPr>
               <w:rPr>
+                <w:strike/>
                 <w:lang w:val="hu-HU"/>
               </w:rPr>
             </w:pPr>
@@ -2370,11 +2160,13 @@
           <w:p>
             <w:pPr>
               <w:rPr>
-                <w:lang w:val="hu-HU"/>
-              </w:rPr>
-            </w:pPr>
-            <w:r>
-              <w:rPr>
+                <w:strike/>
+                <w:lang w:val="hu-HU"/>
+              </w:rPr>
+            </w:pPr>
+            <w:r>
+              <w:rPr>
+                <w:strike/>
                 <w:lang w:val="hu-HU"/>
               </w:rPr>
               <w:t>Agent lan datasource entry removed</w:t>
@@ -2388,6 +2180,7 @@
           <w:p>
             <w:pPr>
               <w:rPr>
+                <w:strike/>
                 <w:lang w:val="hu-HU"/>
               </w:rPr>
             </w:pPr>
@@ -2402,11 +2195,13 @@
           <w:p>
             <w:pPr>
               <w:rPr>
-                <w:lang w:val="hu-HU"/>
-              </w:rPr>
-            </w:pPr>
-            <w:r>
-              <w:rPr>
+                <w:strike/>
+                <w:lang w:val="hu-HU"/>
+              </w:rPr>
+            </w:pPr>
+            <w:r>
+              <w:rPr>
+                <w:strike/>
                 <w:lang w:val="hu-HU"/>
               </w:rPr>
               <w:t>18</w:t>
@@ -2420,14 +2215,16 @@
           <w:p>
             <w:pPr>
               <w:rPr>
-                <w:lang w:val="hu-HU"/>
-              </w:rPr>
-            </w:pPr>
-            <w:r>
-              <w:rPr>
-                <w:lang w:val="hu-HU"/>
-              </w:rPr>
-              <w:t>PLAN</w:t>
+                <w:strike/>
+                <w:lang w:val="hu-HU"/>
+              </w:rPr>
+            </w:pPr>
+            <w:r>
+              <w:rPr>
+                <w:strike/>
+                <w:lang w:val="hu-HU"/>
+              </w:rPr>
+              <w:t>SKIP</w:t>
             </w:r>
           </w:p>
         </w:tc>
@@ -2438,11 +2235,13 @@
           <w:p>
             <w:pPr>
               <w:rPr>
-                <w:lang w:val="hu-HU"/>
-              </w:rPr>
-            </w:pPr>
-            <w:r>
-              <w:rPr>
+                <w:strike/>
+                <w:lang w:val="hu-HU"/>
+              </w:rPr>
+            </w:pPr>
+            <w:r>
+              <w:rPr>
+                <w:strike/>
                 <w:lang w:val="hu-HU"/>
               </w:rPr>
               <w:t>RIS</w:t>
@@ -2451,23 +2250,12 @@
         </w:tc>
         <w:tc>
           <w:tcPr>
-            <w:tcW w:w="3039" w:type="dxa"/>
-          </w:tcPr>
-          <w:p>
-            <w:pPr>
-              <w:rPr>
-                <w:lang w:val="hu-HU"/>
-              </w:rPr>
-            </w:pPr>
-          </w:p>
-        </w:tc>
-        <w:tc>
-          <w:tcPr>
             <w:tcW w:w="4643" w:type="dxa"/>
           </w:tcPr>
           <w:p>
             <w:pPr>
               <w:rPr>
+                <w:strike/>
                 <w:lang w:val="hu-HU"/>
               </w:rPr>
             </w:pPr>
@@ -2480,11 +2268,13 @@
           <w:p>
             <w:pPr>
               <w:rPr>
-                <w:lang w:val="hu-HU"/>
-              </w:rPr>
-            </w:pPr>
-            <w:r>
-              <w:rPr>
+                <w:strike/>
+                <w:lang w:val="hu-HU"/>
+              </w:rPr>
+            </w:pPr>
+            <w:r>
+              <w:rPr>
+                <w:strike/>
                 <w:lang w:val="hu-HU"/>
               </w:rPr>
               <w:t>Screen subnet change</w:t>
@@ -2498,6 +2288,7 @@
           <w:p>
             <w:pPr>
               <w:rPr>
+                <w:strike/>
                 <w:lang w:val="hu-HU"/>
               </w:rPr>
             </w:pPr>
@@ -2512,11 +2303,13 @@
           <w:p>
             <w:pPr>
               <w:rPr>
-                <w:lang w:val="hu-HU"/>
-              </w:rPr>
-            </w:pPr>
-            <w:r>
-              <w:rPr>
+                <w:strike/>
+                <w:lang w:val="hu-HU"/>
+              </w:rPr>
+            </w:pPr>
+            <w:r>
+              <w:rPr>
+                <w:strike/>
                 <w:lang w:val="hu-HU"/>
               </w:rPr>
               <w:t>19</w:t>
@@ -2530,14 +2323,16 @@
           <w:p>
             <w:pPr>
               <w:rPr>
-                <w:lang w:val="hu-HU"/>
-              </w:rPr>
-            </w:pPr>
-            <w:r>
-              <w:rPr>
-                <w:lang w:val="hu-HU"/>
-              </w:rPr>
-              <w:t>PLAN</w:t>
+                <w:strike/>
+                <w:lang w:val="hu-HU"/>
+              </w:rPr>
+            </w:pPr>
+            <w:r>
+              <w:rPr>
+                <w:strike/>
+                <w:lang w:val="hu-HU"/>
+              </w:rPr>
+              <w:t>SKIP</w:t>
             </w:r>
           </w:p>
         </w:tc>
@@ -2548,11 +2343,13 @@
           <w:p>
             <w:pPr>
               <w:rPr>
-                <w:lang w:val="hu-HU"/>
-              </w:rPr>
-            </w:pPr>
-            <w:r>
-              <w:rPr>
+                <w:strike/>
+                <w:lang w:val="hu-HU"/>
+              </w:rPr>
+            </w:pPr>
+            <w:r>
+              <w:rPr>
+                <w:strike/>
                 <w:lang w:val="hu-HU"/>
               </w:rPr>
               <w:t>RIS</w:t>
@@ -2561,23 +2358,12 @@
         </w:tc>
         <w:tc>
           <w:tcPr>
-            <w:tcW w:w="3039" w:type="dxa"/>
-          </w:tcPr>
-          <w:p>
-            <w:pPr>
-              <w:rPr>
-                <w:lang w:val="hu-HU"/>
-              </w:rPr>
-            </w:pPr>
-          </w:p>
-        </w:tc>
-        <w:tc>
-          <w:tcPr>
             <w:tcW w:w="4643" w:type="dxa"/>
           </w:tcPr>
           <w:p>
             <w:pPr>
               <w:rPr>
+                <w:strike/>
                 <w:lang w:val="hu-HU"/>
               </w:rPr>
             </w:pPr>
@@ -2590,11 +2376,13 @@
           <w:p>
             <w:pPr>
               <w:rPr>
-                <w:lang w:val="hu-HU"/>
-              </w:rPr>
-            </w:pPr>
-            <w:r>
-              <w:rPr>
+                <w:strike/>
+                <w:lang w:val="hu-HU"/>
+              </w:rPr>
+            </w:pPr>
+            <w:r>
+              <w:rPr>
+                <w:strike/>
                 <w:lang w:val="hu-HU"/>
               </w:rPr>
               <w:t>Screen recording rule percentage to 0% -generic</w:t>
@@ -2608,6 +2396,7 @@
           <w:p>
             <w:pPr>
               <w:rPr>
+                <w:strike/>
                 <w:lang w:val="hu-HU"/>
               </w:rPr>
             </w:pPr>
@@ -2622,11 +2411,13 @@
           <w:p>
             <w:pPr>
               <w:rPr>
-                <w:lang w:val="hu-HU"/>
-              </w:rPr>
-            </w:pPr>
-            <w:r>
-              <w:rPr>
+                <w:strike/>
+                <w:lang w:val="hu-HU"/>
+              </w:rPr>
+            </w:pPr>
+            <w:r>
+              <w:rPr>
+                <w:strike/>
                 <w:lang w:val="hu-HU"/>
               </w:rPr>
               <w:t>20</w:t>
@@ -2640,14 +2431,16 @@
           <w:p>
             <w:pPr>
               <w:rPr>
-                <w:lang w:val="hu-HU"/>
-              </w:rPr>
-            </w:pPr>
-            <w:r>
-              <w:rPr>
-                <w:lang w:val="hu-HU"/>
-              </w:rPr>
-              <w:t>PLAN</w:t>
+                <w:strike/>
+                <w:lang w:val="hu-HU"/>
+              </w:rPr>
+            </w:pPr>
+            <w:r>
+              <w:rPr>
+                <w:strike/>
+                <w:lang w:val="hu-HU"/>
+              </w:rPr>
+              <w:t>SKIP</w:t>
             </w:r>
           </w:p>
         </w:tc>
@@ -2658,11 +2451,13 @@
           <w:p>
             <w:pPr>
               <w:rPr>
-                <w:lang w:val="hu-HU"/>
-              </w:rPr>
-            </w:pPr>
-            <w:r>
-              <w:rPr>
+                <w:strike/>
+                <w:lang w:val="hu-HU"/>
+              </w:rPr>
+            </w:pPr>
+            <w:r>
+              <w:rPr>
+                <w:strike/>
                 <w:lang w:val="hu-HU"/>
               </w:rPr>
               <w:t>RIS</w:t>
@@ -2671,23 +2466,12 @@
         </w:tc>
         <w:tc>
           <w:tcPr>
-            <w:tcW w:w="3039" w:type="dxa"/>
-          </w:tcPr>
-          <w:p>
-            <w:pPr>
-              <w:rPr>
-                <w:lang w:val="hu-HU"/>
-              </w:rPr>
-            </w:pPr>
-          </w:p>
-        </w:tc>
-        <w:tc>
-          <w:tcPr>
             <w:tcW w:w="4643" w:type="dxa"/>
           </w:tcPr>
           <w:p>
             <w:pPr>
               <w:rPr>
+                <w:strike/>
                 <w:lang w:val="hu-HU"/>
               </w:rPr>
             </w:pPr>
@@ -2700,11 +2484,13 @@
           <w:p>
             <w:pPr>
               <w:rPr>
-                <w:lang w:val="hu-HU"/>
-              </w:rPr>
-            </w:pPr>
-            <w:r>
-              <w:rPr>
+                <w:strike/>
+                <w:lang w:val="hu-HU"/>
+              </w:rPr>
+            </w:pPr>
+            <w:r>
+              <w:rPr>
+                <w:strike/>
                 <w:lang w:val="hu-HU"/>
               </w:rPr>
               <w:t>Screen recording rule percentage to 0% -per user</w:t>
@@ -2718,6 +2504,7 @@
           <w:p>
             <w:pPr>
               <w:rPr>
+                <w:strike/>
                 <w:lang w:val="hu-HU"/>
               </w:rPr>
             </w:pPr>
@@ -2781,18 +2568,6 @@
         </w:tc>
         <w:tc>
           <w:tcPr>
-            <w:tcW w:w="3039" w:type="dxa"/>
-          </w:tcPr>
-          <w:p>
-            <w:pPr>
-              <w:rPr>
-                <w:lang w:val="hu-HU"/>
-              </w:rPr>
-            </w:pPr>
-          </w:p>
-        </w:tc>
-        <w:tc>
-          <w:tcPr>
             <w:tcW w:w="4643" w:type="dxa"/>
           </w:tcPr>
           <w:p>
@@ -2891,18 +2666,6 @@
         </w:tc>
         <w:tc>
           <w:tcPr>
-            <w:tcW w:w="3039" w:type="dxa"/>
-          </w:tcPr>
-          <w:p>
-            <w:pPr>
-              <w:rPr>
-                <w:lang w:val="hu-HU"/>
-              </w:rPr>
-            </w:pPr>
-          </w:p>
-        </w:tc>
-        <w:tc>
-          <w:tcPr>
             <w:tcW w:w="4643" w:type="dxa"/>
           </w:tcPr>
           <w:p>
@@ -2952,11 +2715,13 @@
           <w:p>
             <w:pPr>
               <w:rPr>
-                <w:lang w:val="hu-HU"/>
-              </w:rPr>
-            </w:pPr>
-            <w:r>
-              <w:rPr>
+                <w:strike/>
+                <w:lang w:val="hu-HU"/>
+              </w:rPr>
+            </w:pPr>
+            <w:r>
+              <w:rPr>
+                <w:strike/>
                 <w:lang w:val="hu-HU"/>
               </w:rPr>
               <w:t>23</w:t>
@@ -2970,14 +2735,16 @@
           <w:p>
             <w:pPr>
               <w:rPr>
-                <w:lang w:val="hu-HU"/>
-              </w:rPr>
-            </w:pPr>
-            <w:r>
-              <w:rPr>
-                <w:lang w:val="hu-HU"/>
-              </w:rPr>
-              <w:t>PLAN</w:t>
+                <w:strike/>
+                <w:lang w:val="hu-HU"/>
+              </w:rPr>
+            </w:pPr>
+            <w:r>
+              <w:rPr>
+                <w:strike/>
+                <w:lang w:val="hu-HU"/>
+              </w:rPr>
+              <w:t>SKIP</w:t>
             </w:r>
           </w:p>
         </w:tc>
@@ -2988,11 +2755,13 @@
           <w:p>
             <w:pPr>
               <w:rPr>
-                <w:lang w:val="hu-HU"/>
-              </w:rPr>
-            </w:pPr>
-            <w:r>
-              <w:rPr>
+                <w:strike/>
+                <w:lang w:val="hu-HU"/>
+              </w:rPr>
+            </w:pPr>
+            <w:r>
+              <w:rPr>
+                <w:strike/>
                 <w:lang w:val="hu-HU"/>
               </w:rPr>
               <w:t>RIS</w:t>
@@ -3001,23 +2770,12 @@
         </w:tc>
         <w:tc>
           <w:tcPr>
-            <w:tcW w:w="3039" w:type="dxa"/>
-          </w:tcPr>
-          <w:p>
-            <w:pPr>
-              <w:rPr>
-                <w:lang w:val="hu-HU"/>
-              </w:rPr>
-            </w:pPr>
-          </w:p>
-        </w:tc>
-        <w:tc>
-          <w:tcPr>
             <w:tcW w:w="4643" w:type="dxa"/>
           </w:tcPr>
           <w:p>
             <w:pPr>
               <w:rPr>
+                <w:strike/>
                 <w:lang w:val="hu-HU"/>
               </w:rPr>
             </w:pPr>
@@ -3030,11 +2788,13 @@
           <w:p>
             <w:pPr>
               <w:rPr>
-                <w:lang w:val="hu-HU"/>
-              </w:rPr>
-            </w:pPr>
-            <w:r>
-              <w:rPr>
+                <w:strike/>
+                <w:lang w:val="hu-HU"/>
+              </w:rPr>
+            </w:pPr>
+            <w:r>
+              <w:rPr>
+                <w:strike/>
                 <w:lang w:val="hu-HU"/>
               </w:rPr>
               <w:t>RecordAlways vs. DoNotRecord</w:t>
@@ -3048,6 +2808,7 @@
           <w:p>
             <w:pPr>
               <w:rPr>
+                <w:strike/>
                 <w:lang w:val="hu-HU"/>
               </w:rPr>
             </w:pPr>
@@ -3058,6 +2819,7 @@
         <w:tc>
           <w:tcPr>
             <w:tcW w:w="457" w:type="dxa"/>
+            <w:shd w:val="clear" w:color="auto" w:fill="FFC000" w:themeFill="accent4"/>
           </w:tcPr>
           <w:p>
             <w:pPr>
@@ -3076,6 +2838,7 @@
         <w:tc>
           <w:tcPr>
             <w:tcW w:w="935" w:type="dxa"/>
+            <w:shd w:val="clear" w:color="auto" w:fill="FFC000" w:themeFill="accent4"/>
           </w:tcPr>
           <w:p>
             <w:pPr>
@@ -3094,6 +2857,7 @@
         <w:tc>
           <w:tcPr>
             <w:tcW w:w="1450" w:type="dxa"/>
+            <w:shd w:val="clear" w:color="auto" w:fill="FFC000" w:themeFill="accent4"/>
           </w:tcPr>
           <w:p>
             <w:pPr>
@@ -3111,19 +2875,8 @@
         </w:tc>
         <w:tc>
           <w:tcPr>
-            <w:tcW w:w="3039" w:type="dxa"/>
-          </w:tcPr>
-          <w:p>
-            <w:pPr>
-              <w:rPr>
-                <w:lang w:val="hu-HU"/>
-              </w:rPr>
-            </w:pPr>
-          </w:p>
-        </w:tc>
-        <w:tc>
-          <w:tcPr>
             <w:tcW w:w="4643" w:type="dxa"/>
+            <w:shd w:val="clear" w:color="auto" w:fill="FFC000" w:themeFill="accent4"/>
           </w:tcPr>
           <w:p>
             <w:pPr>
@@ -3136,6 +2889,7 @@
         <w:tc>
           <w:tcPr>
             <w:tcW w:w="5151" w:type="dxa"/>
+            <w:shd w:val="clear" w:color="auto" w:fill="FFC000" w:themeFill="accent4"/>
           </w:tcPr>
           <w:p>
             <w:pPr>
@@ -3154,6 +2908,227 @@
         <w:tc>
           <w:tcPr>
             <w:tcW w:w="3706" w:type="dxa"/>
+            <w:shd w:val="clear" w:color="auto" w:fill="FFC000" w:themeFill="accent4"/>
+          </w:tcPr>
+          <w:p>
+            <w:pPr>
+              <w:rPr>
+                <w:lang w:val="hu-HU"/>
+              </w:rPr>
+            </w:pPr>
+          </w:p>
+        </w:tc>
+      </w:tr>
+      <w:tr>
+        <w:tc>
+          <w:tcPr>
+            <w:tcW w:w="457" w:type="dxa"/>
+            <w:shd w:val="clear" w:color="auto" w:fill="FFC000" w:themeFill="accent4"/>
+          </w:tcPr>
+          <w:p>
+            <w:pPr>
+              <w:rPr>
+                <w:lang w:val="hu-HU"/>
+              </w:rPr>
+            </w:pPr>
+            <w:r>
+              <w:rPr>
+                <w:lang w:val="hu-HU"/>
+              </w:rPr>
+              <w:t>25</w:t>
+            </w:r>
+          </w:p>
+        </w:tc>
+        <w:tc>
+          <w:tcPr>
+            <w:tcW w:w="935" w:type="dxa"/>
+            <w:shd w:val="clear" w:color="auto" w:fill="FFC000" w:themeFill="accent4"/>
+          </w:tcPr>
+          <w:p>
+            <w:pPr>
+              <w:rPr>
+                <w:lang w:val="hu-HU"/>
+              </w:rPr>
+            </w:pPr>
+            <w:r>
+              <w:rPr>
+                <w:lang w:val="hu-HU"/>
+              </w:rPr>
+              <w:t>PLAN</w:t>
+            </w:r>
+          </w:p>
+        </w:tc>
+        <w:tc>
+          <w:tcPr>
+            <w:tcW w:w="1450" w:type="dxa"/>
+            <w:shd w:val="clear" w:color="auto" w:fill="FFC000" w:themeFill="accent4"/>
+          </w:tcPr>
+          <w:p>
+            <w:pPr>
+              <w:rPr>
+                <w:lang w:val="hu-HU"/>
+              </w:rPr>
+            </w:pPr>
+            <w:r>
+              <w:rPr>
+                <w:lang w:val="hu-HU"/>
+              </w:rPr>
+              <w:t>RIS</w:t>
+            </w:r>
+          </w:p>
+        </w:tc>
+        <w:tc>
+          <w:tcPr>
+            <w:tcW w:w="4643" w:type="dxa"/>
+            <w:shd w:val="clear" w:color="auto" w:fill="FFC000" w:themeFill="accent4"/>
+          </w:tcPr>
+          <w:p>
+            <w:pPr>
+              <w:rPr>
+                <w:lang w:val="hu-HU"/>
+              </w:rPr>
+            </w:pPr>
+          </w:p>
+        </w:tc>
+        <w:tc>
+          <w:tcPr>
+            <w:tcW w:w="5151" w:type="dxa"/>
+            <w:shd w:val="clear" w:color="auto" w:fill="FFC000" w:themeFill="accent4"/>
+          </w:tcPr>
+          <w:p>
+            <w:pPr>
+              <w:rPr>
+                <w:lang w:val="hu-HU"/>
+              </w:rPr>
+            </w:pPr>
+            <w:r>
+              <w:rPr>
+                <w:lang w:val="hu-HU"/>
+              </w:rPr>
+              <w:t>Java .exe missing</w:t>
+            </w:r>
+            <w:r>
+              <w:rPr>
+                <w:lang w:val="hu-HU"/>
+              </w:rPr>
+              <w:t xml:space="preserve"> / path removed</w:t>
+            </w:r>
+          </w:p>
+        </w:tc>
+        <w:tc>
+          <w:tcPr>
+            <w:tcW w:w="3706" w:type="dxa"/>
+            <w:shd w:val="clear" w:color="auto" w:fill="FFC000" w:themeFill="accent4"/>
+          </w:tcPr>
+          <w:p>
+            <w:pPr>
+              <w:rPr>
+                <w:lang w:val="hu-HU"/>
+              </w:rPr>
+            </w:pPr>
+          </w:p>
+        </w:tc>
+      </w:tr>
+      <w:tr>
+        <w:tc>
+          <w:tcPr>
+            <w:tcW w:w="457" w:type="dxa"/>
+            <w:shd w:val="clear" w:color="auto" w:fill="FFC000" w:themeFill="accent4"/>
+          </w:tcPr>
+          <w:p>
+            <w:pPr>
+              <w:rPr>
+                <w:lang w:val="hu-HU"/>
+              </w:rPr>
+            </w:pPr>
+            <w:r>
+              <w:rPr>
+                <w:lang w:val="hu-HU"/>
+              </w:rPr>
+              <w:t>26</w:t>
+            </w:r>
+          </w:p>
+        </w:tc>
+        <w:tc>
+          <w:tcPr>
+            <w:tcW w:w="935" w:type="dxa"/>
+            <w:shd w:val="clear" w:color="auto" w:fill="FFC000" w:themeFill="accent4"/>
+          </w:tcPr>
+          <w:p>
+            <w:pPr>
+              <w:rPr>
+                <w:lang w:val="hu-HU"/>
+              </w:rPr>
+            </w:pPr>
+            <w:r>
+              <w:rPr>
+                <w:lang w:val="hu-HU"/>
+              </w:rPr>
+              <w:t>PLAN</w:t>
+            </w:r>
+          </w:p>
+        </w:tc>
+        <w:tc>
+          <w:tcPr>
+            <w:tcW w:w="1450" w:type="dxa"/>
+            <w:shd w:val="clear" w:color="auto" w:fill="FFC000" w:themeFill="accent4"/>
+          </w:tcPr>
+          <w:p>
+            <w:pPr>
+              <w:rPr>
+                <w:lang w:val="hu-HU"/>
+              </w:rPr>
+            </w:pPr>
+            <w:r>
+              <w:rPr>
+                <w:lang w:val="hu-HU"/>
+              </w:rPr>
+              <w:t>RIS</w:t>
+            </w:r>
+          </w:p>
+        </w:tc>
+        <w:tc>
+          <w:tcPr>
+            <w:tcW w:w="4643" w:type="dxa"/>
+            <w:shd w:val="clear" w:color="auto" w:fill="FFC000" w:themeFill="accent4"/>
+          </w:tcPr>
+          <w:p>
+            <w:pPr>
+              <w:rPr>
+                <w:lang w:val="hu-HU"/>
+              </w:rPr>
+            </w:pPr>
+            <w:r>
+              <w:rPr>
+                <w:lang w:val="hu-HU"/>
+              </w:rPr>
+              <w:t>No screen logons / Recordings</w:t>
+            </w:r>
+          </w:p>
+        </w:tc>
+        <w:tc>
+          <w:tcPr>
+            <w:tcW w:w="5151" w:type="dxa"/>
+            <w:shd w:val="clear" w:color="auto" w:fill="FFC000" w:themeFill="accent4"/>
+          </w:tcPr>
+          <w:p>
+            <w:pPr>
+              <w:rPr>
+                <w:lang w:val="hu-HU"/>
+              </w:rPr>
+            </w:pPr>
+            <w:r>
+              <w:rPr>
+                <w:lang w:val="hu-HU"/>
+              </w:rPr>
+              <w:t>Agent Server stopped</w:t>
+            </w:r>
+          </w:p>
+        </w:tc>
+        <w:tc>
+          <w:tcPr>
+            <w:tcW w:w="3706" w:type="dxa"/>
+            <w:shd w:val="clear" w:color="auto" w:fill="FFC000" w:themeFill="accent4"/>
           </w:tcPr>
           <w:p>
             <w:pPr>
@@ -3185,6 +3160,389 @@
         </w:rPr>
         <w:t>Specifications</w:t>
       </w:r>
+      <w:r>
+        <w:rPr>
+          <w:lang w:val="hu-HU"/>
+        </w:rPr>
+        <w:t xml:space="preserve"> – Prepare the </w:t>
+      </w:r>
+      <w:r>
+        <w:rPr>
+          <w:lang w:val="hu-HU"/>
+        </w:rPr>
+        <w:t>server</w:t>
+      </w:r>
+    </w:p>
+    <w:p>
+      <w:pPr>
+        <w:pStyle w:val="ListParagraph"/>
+        <w:numPr>
+          <w:ilvl w:val="0"/>
+          <w:numId w:val="1"/>
+        </w:numPr>
+        <w:rPr>
+          <w:lang w:val="hu-HU"/>
+        </w:rPr>
+      </w:pPr>
+      <w:r>
+        <w:rPr>
+          <w:lang w:val="hu-HU"/>
+        </w:rPr>
+        <w:t xml:space="preserve">Copy break.ps1 </w:t>
+      </w:r>
+      <w:r>
+        <w:rPr>
+          <w:lang w:val="hu-HU"/>
+        </w:rPr>
+        <w:t>to Documents</w:t>
+      </w:r>
+    </w:p>
+    <w:p>
+      <w:pPr>
+        <w:pStyle w:val="ListParagraph"/>
+        <w:numPr>
+          <w:ilvl w:val="0"/>
+          <w:numId w:val="1"/>
+        </w:numPr>
+        <w:rPr>
+          <w:lang w:val="hu-HU"/>
+        </w:rPr>
+      </w:pPr>
+      <w:r>
+        <w:rPr>
+          <w:lang w:val="hu-HU"/>
+        </w:rPr>
+        <w:t xml:space="preserve">Create </w:t>
+      </w:r>
+      <w:r>
+        <w:rPr>
+          <w:lang w:val="hu-HU"/>
+        </w:rPr>
+        <w:t>a new shortcut on the desktop</w:t>
+      </w:r>
+    </w:p>
+    <w:p>
+      <w:pPr>
+        <w:pStyle w:val="ListParagraph"/>
+        <w:numPr>
+          <w:ilvl w:val="1"/>
+          <w:numId w:val="1"/>
+        </w:numPr>
+        <w:rPr>
+          <w:lang w:val="hu-HU"/>
+        </w:rPr>
+      </w:pPr>
+      <w:r>
+        <w:rPr>
+          <w:lang w:val="hu-HU"/>
+        </w:rPr>
+        <w:t xml:space="preserve">Target: </w:t>
+      </w:r>
+      <w:r>
+        <w:rPr>
+          <w:lang w:val="hu-HU"/>
+        </w:rPr>
+        <w:tab/>
+      </w:r>
+      <w:r>
+        <w:rPr>
+          <w:lang w:val="hu-HU"/>
+        </w:rPr>
+        <w:t>C:\Windows\System32\WindowsPowerShell\v1.0\powershell.exe -WindowStyle hidden "C:\Users\installuser.WFO\Documents\btl_v1.ps1"</w:t>
+      </w:r>
+    </w:p>
+    <w:p>
+      <w:pPr>
+        <w:pStyle w:val="ListParagraph"/>
+        <w:numPr>
+          <w:ilvl w:val="1"/>
+          <w:numId w:val="1"/>
+        </w:numPr>
+        <w:rPr>
+          <w:lang w:val="hu-HU"/>
+        </w:rPr>
+      </w:pPr>
+      <w:r>
+        <w:rPr>
+          <w:lang w:val="hu-HU"/>
+        </w:rPr>
+        <w:t>Properties / run as Administrator</w:t>
+      </w:r>
+    </w:p>
+    <w:p>
+      <w:pPr>
+        <w:pStyle w:val="ListParagraph"/>
+        <w:numPr>
+          <w:ilvl w:val="0"/>
+          <w:numId w:val="1"/>
+        </w:numPr>
+        <w:rPr>
+          <w:lang w:val="hu-HU"/>
+        </w:rPr>
+      </w:pPr>
+      <w:r>
+        <w:rPr>
+          <w:lang w:val="hu-HU"/>
+        </w:rPr>
+        <w:t>Add user to .</w:t>
+      </w:r>
+      <w:r>
+        <w:t xml:space="preserve"> </w:t>
+      </w:r>
+      <w:r>
+        <w:rPr>
+          <w:lang w:val="hu-HU"/>
+        </w:rPr>
+        <w:t>\Remote Management Users</w:t>
+      </w:r>
+    </w:p>
+    <w:p>
+      <w:pPr>
+        <w:pStyle w:val="ListParagraph"/>
+        <w:numPr>
+          <w:ilvl w:val="0"/>
+          <w:numId w:val="1"/>
+        </w:numPr>
+        <w:rPr>
+          <w:lang w:val="hu-HU"/>
+        </w:rPr>
+      </w:pPr>
+      <w:r>
+        <w:rPr>
+          <w:lang w:val="hu-HU"/>
+        </w:rPr>
+        <w:t xml:space="preserve">Create DWORD </w:t>
+      </w:r>
+      <w:r>
+        <w:rPr>
+          <w:lang w:val="hu-HU"/>
+        </w:rPr>
+        <w:t>[HKLM\SOFTWARE\Microsoft\Windows\CurrentVersion\Policies\System] LocalAccountTokenFilterPolicy</w:t>
+      </w:r>
+      <w:r>
+        <w:rPr>
+          <w:lang w:val="hu-HU"/>
+        </w:rPr>
+        <w:t xml:space="preserve"> = 1</w:t>
+      </w:r>
+    </w:p>
+    <w:p>
+      <w:pPr>
+        <w:pStyle w:val="ListParagraph"/>
+        <w:numPr>
+          <w:ilvl w:val="0"/>
+          <w:numId w:val="1"/>
+        </w:numPr>
+        <w:rPr>
+          <w:lang w:val="hu-HU"/>
+        </w:rPr>
+      </w:pPr>
+      <w:r>
+        <w:rPr>
+          <w:lang w:val="hu-HU"/>
+        </w:rPr>
+        <w:t>Set-Item WSMan:\localhost\Client\TrustedHosts -Value *</w:t>
+      </w:r>
+    </w:p>
+    <w:p>
+      <w:pPr>
+        <w:pStyle w:val="ListParagraph"/>
+        <w:numPr>
+          <w:ilvl w:val="0"/>
+          <w:numId w:val="1"/>
+        </w:numPr>
+        <w:rPr>
+          <w:lang w:val="hu-HU"/>
+        </w:rPr>
+      </w:pPr>
+      <w:r>
+        <w:rPr>
+          <w:lang w:val="hu-HU"/>
+        </w:rPr>
+        <w:t>Enable-PSRemoting -Force</w:t>
+      </w:r>
+    </w:p>
+    <w:p>
+      <w:pPr>
+        <w:pStyle w:val="ListParagraph"/>
+        <w:numPr>
+          <w:ilvl w:val="0"/>
+          <w:numId w:val="1"/>
+        </w:numPr>
+        <w:rPr>
+          <w:lang w:val="hu-HU"/>
+        </w:rPr>
+      </w:pPr>
+      <w:r>
+        <w:rPr>
+          <w:rStyle w:val="hljs-pscommand"/>
+          <w:rFonts w:ascii="Consolas" w:hAnsi="Consolas"/>
+          <w:color w:val="0101FD"/>
+          <w:sz w:val="21"/>
+          <w:szCs w:val="21"/>
+          <w:shd w:val="clear" w:color="auto" w:fill="F2F2F2"/>
+        </w:rPr>
+        <w:t>Set-Service</w:t>
+      </w:r>
+      <w:r>
+        <w:rPr>
+          <w:rFonts w:ascii="Consolas" w:hAnsi="Consolas"/>
+          <w:color w:val="171717"/>
+          <w:sz w:val="21"/>
+          <w:szCs w:val="21"/>
+          <w:shd w:val="clear" w:color="auto" w:fill="F2F2F2"/>
+        </w:rPr>
+        <w:t xml:space="preserve"> WinRM</w:t>
+      </w:r>
+      <w:r>
+        <w:rPr>
+          <w:rStyle w:val="hljs-parameter"/>
+          <w:rFonts w:ascii="Consolas" w:hAnsi="Consolas"/>
+          <w:color w:val="006881"/>
+          <w:sz w:val="21"/>
+          <w:szCs w:val="21"/>
+          <w:shd w:val="clear" w:color="auto" w:fill="F2F2F2"/>
+        </w:rPr>
+        <w:t xml:space="preserve"> -ComputerName</w:t>
+      </w:r>
+      <w:r>
+        <w:rPr>
+          <w:rFonts w:ascii="Consolas" w:hAnsi="Consolas"/>
+          <w:color w:val="171717"/>
+          <w:sz w:val="21"/>
+          <w:szCs w:val="21"/>
+          <w:shd w:val="clear" w:color="auto" w:fill="F2F2F2"/>
+        </w:rPr>
+        <w:t xml:space="preserve"> </w:t>
+      </w:r>
+      <w:r>
+        <w:rPr>
+          <w:rStyle w:val="hljs-variable"/>
+          <w:rFonts w:ascii="Consolas" w:hAnsi="Consolas"/>
+          <w:color w:val="171717"/>
+          <w:sz w:val="21"/>
+          <w:szCs w:val="21"/>
+          <w:shd w:val="clear" w:color="auto" w:fill="F2F2F2"/>
+        </w:rPr>
+        <w:t>$servers</w:t>
+      </w:r>
+      <w:r>
+        <w:rPr>
+          <w:rStyle w:val="hljs-parameter"/>
+          <w:rFonts w:ascii="Consolas" w:hAnsi="Consolas"/>
+          <w:color w:val="006881"/>
+          <w:sz w:val="21"/>
+          <w:szCs w:val="21"/>
+          <w:shd w:val="clear" w:color="auto" w:fill="F2F2F2"/>
+        </w:rPr>
+        <w:t xml:space="preserve"> -startuptype</w:t>
+      </w:r>
+      <w:r>
+        <w:rPr>
+          <w:rFonts w:ascii="Consolas" w:hAnsi="Consolas"/>
+          <w:color w:val="171717"/>
+          <w:sz w:val="21"/>
+          <w:szCs w:val="21"/>
+          <w:shd w:val="clear" w:color="auto" w:fill="F2F2F2"/>
+        </w:rPr>
+        <w:t xml:space="preserve"> Automatic</w:t>
+      </w:r>
+    </w:p>
+    <w:p>
+      <w:pPr>
+        <w:pStyle w:val="ListParagraph"/>
+        <w:numPr>
+          <w:ilvl w:val="0"/>
+          <w:numId w:val="1"/>
+        </w:numPr>
+        <w:rPr>
+          <w:lang w:val="hu-HU"/>
+        </w:rPr>
+      </w:pPr>
+      <w:r>
+        <w:rPr>
+          <w:lang w:val="hu-HU"/>
+        </w:rPr>
+        <w:t>winrm qc</w:t>
+      </w:r>
+    </w:p>
+    <w:p>
+      <w:pPr>
+        <w:pStyle w:val="ListParagraph"/>
+        <w:numPr>
+          <w:ilvl w:val="0"/>
+          <w:numId w:val="1"/>
+        </w:numPr>
+        <w:rPr>
+          <w:lang w:val="hu-HU"/>
+        </w:rPr>
+      </w:pPr>
+      <w:r>
+        <w:rPr>
+          <w:lang w:val="hu-HU"/>
+        </w:rPr>
+        <w:t>Group policy settings</w:t>
+      </w:r>
+    </w:p>
+    <w:p>
+      <w:pPr>
+        <w:pStyle w:val="ListParagraph"/>
+        <w:numPr>
+          <w:ilvl w:val="1"/>
+          <w:numId w:val="1"/>
+        </w:numPr>
+        <w:rPr>
+          <w:lang w:val="hu-HU"/>
+        </w:rPr>
+      </w:pPr>
+      <w:r>
+        <w:rPr>
+          <w:rFonts w:ascii="Segoe UI" w:hAnsi="Segoe UI" w:cs="Segoe UI"/>
+          <w:color w:val="2A2A2A"/>
+          <w:sz w:val="21"/>
+          <w:szCs w:val="21"/>
+          <w:shd w:val="clear" w:color="auto" w:fill="FFFFFF"/>
+        </w:rPr>
+        <w:t>Computer Configuration\Windows Settings\Security Settings\Local Policies\Security Options</w:t>
+      </w:r>
+      <w:r>
+        <w:rPr>
+          <w:rFonts w:ascii="Segoe UI" w:hAnsi="Segoe UI" w:cs="Segoe UI"/>
+          <w:color w:val="2A2A2A"/>
+          <w:sz w:val="21"/>
+          <w:szCs w:val="21"/>
+        </w:rPr>
+        <w:br/>
+      </w:r>
+      <w:r>
+        <w:rPr>
+          <w:rFonts w:ascii="Segoe UI" w:hAnsi="Segoe UI" w:cs="Segoe UI"/>
+          <w:color w:val="2A2A2A"/>
+          <w:sz w:val="21"/>
+          <w:szCs w:val="21"/>
+          <w:shd w:val="clear" w:color="auto" w:fill="FFFFFF"/>
+        </w:rPr>
+        <w:t>User Account Control: Run all administrators in Admin Approval Mode</w:t>
+      </w:r>
+      <w:r>
+        <w:rPr>
+          <w:rFonts w:ascii="Segoe UI" w:hAnsi="Segoe UI" w:cs="Segoe UI"/>
+          <w:color w:val="2A2A2A"/>
+          <w:sz w:val="21"/>
+          <w:szCs w:val="21"/>
+        </w:rPr>
+        <w:br/>
+      </w:r>
+      <w:r>
+        <w:rPr>
+          <w:rFonts w:ascii="Segoe UI" w:hAnsi="Segoe UI" w:cs="Segoe UI"/>
+          <w:color w:val="2A2A2A"/>
+          <w:sz w:val="21"/>
+          <w:szCs w:val="21"/>
+          <w:shd w:val="clear" w:color="auto" w:fill="FFFFFF"/>
+        </w:rPr>
+        <w:t>User Account Control: Admin Approval Mode for the built-in administrator account</w:t>
+      </w:r>
     </w:p>
     <w:p>
       <w:pPr>
@@ -3209,77 +3567,6 @@
         <w:rPr>
           <w:lang w:val="hu-HU"/>
         </w:rPr>
-        <w:t>How to run PS1 file AS administrator?:???</w:t>
-      </w:r>
-    </w:p>
-    <w:p>
-      <w:pPr>
-        <w:rPr>
-          <w:lang w:val="hu-HU"/>
-        </w:rPr>
-      </w:pPr>
-      <w:r>
-        <w:rPr>
-          <w:lang w:val="hu-HU"/>
-        </w:rPr>
-        <w:t xml:space="preserve">At the moment.. </w:t>
-      </w:r>
-    </w:p>
-    <w:p>
-      <w:pPr>
-        <w:rPr>
-          <w:lang w:val="hu-HU"/>
-        </w:rPr>
-      </w:pPr>
-      <w:r>
-        <w:rPr>
-          <w:lang w:val="hu-HU"/>
-        </w:rPr>
-        <w:t>Desired: doubleclick shortcut..</w:t>
-      </w:r>
-    </w:p>
-    <w:p>
-      <w:pPr>
-        <w:rPr>
-          <w:lang w:val="hu-HU"/>
-        </w:rPr>
-      </w:pPr>
-      <w:r>
-        <w:rPr>
-          <w:lang w:val="hu-HU"/>
-        </w:rPr>
-        <w:t>A shortcut is put onto the desktop with Powershell.exe &lt;script.ps1&gt;</w:t>
-      </w:r>
-    </w:p>
-    <w:p>
-      <w:pPr>
-        <w:rPr>
-          <w:lang w:val="hu-HU"/>
-        </w:rPr>
-      </w:pPr>
-      <w:r>
-        <w:rPr>
-          <w:lang w:val="hu-HU"/>
-        </w:rPr>
-        <w:t xml:space="preserve">Target: </w:t>
-      </w:r>
-      <w:r>
-        <w:rPr>
-          <w:lang w:val="hu-HU"/>
-        </w:rPr>
-        <w:t>C:\Windows\System32\WindowsPowerShell\v1.0\powershell.exe -WindowStyle hidden "C:\Users\installuser.WFO\Documents\btl_v1.ps1"</w:t>
-      </w:r>
-    </w:p>
-    <w:p>
-      <w:pPr>
-        <w:rPr>
-          <w:lang w:val="hu-HU"/>
-        </w:rPr>
-      </w:pPr>
-      <w:r>
-        <w:rPr>
-          <w:lang w:val="hu-HU"/>
-        </w:rPr>
         <w:t>Any functionality that is broken should be explicitly described as „alarm seen” / „this or that not working”.</w:t>
       </w:r>
       <w:r>
@@ -3307,7 +3594,7 @@
         </w:rPr>
         <w:t xml:space="preserve">a file name format of </w:t>
       </w:r>
-      <w:hyperlink r:id="rId7" w:history="1">
+      <w:hyperlink r:id="rId8" w:history="1">
         <w:r>
           <w:rPr>
             <w:rStyle w:val="Hyperlink"/>
@@ -3402,128 +3689,6 @@
     </w:p>
     <w:p>
       <w:pPr>
-        <w:rPr>
-          <w:lang w:val="hu-HU"/>
-        </w:rPr>
-      </w:pPr>
-      <w:r>
-        <w:rPr>
-          <w:lang w:val="hu-HU"/>
-        </w:rPr>
-        <w:t xml:space="preserve">Win RM needs to be </w:t>
-      </w:r>
-      <w:r>
-        <w:rPr>
-          <w:lang w:val="hu-HU"/>
-        </w:rPr>
-        <w:t>enabled as automatic$$$</w:t>
-      </w:r>
-    </w:p>
-    <w:p>
-      <w:pPr>
-        <w:rPr>
-          <w:lang w:val="hu-HU"/>
-        </w:rPr>
-      </w:pPr>
-      <w:r>
-        <w:rPr>
-          <w:lang w:val="hu-HU"/>
-        </w:rPr>
-        <w:t>Innovation lab – consolidated</w:t>
-      </w:r>
-    </w:p>
-    <w:p>
-      <w:pPr>
-        <w:pStyle w:val="Heading2"/>
-        <w:rPr>
-          <w:lang w:val="hu-HU"/>
-        </w:rPr>
-      </w:pPr>
-      <w:r>
-        <w:rPr>
-          <w:lang w:val="hu-HU"/>
-        </w:rPr>
-        <w:t xml:space="preserve">Installuser should be part of  </w:t>
-      </w:r>
-      <w:r>
-        <w:rPr>
-          <w:lang w:val="hu-HU"/>
-        </w:rPr>
-        <w:t>CONSTRAINING1\Remote Management Users</w:t>
-      </w:r>
-    </w:p>
-    <w:p>
-      <w:pPr>
-        <w:pStyle w:val="NormalWeb"/>
-        <w:shd w:val="clear" w:color="auto" w:fill="FFFFFF"/>
-        <w:spacing w:before="0" w:beforeAutospacing="0" w:after="0" w:afterAutospacing="0" w:line="270" w:lineRule="atLeast"/>
-        <w:rPr>
-          <w:rFonts w:ascii="Roboto" w:hAnsi="Roboto"/>
-          <w:color w:val="2E363F"/>
-          <w:sz w:val="20"/>
-          <w:szCs w:val="20"/>
-        </w:rPr>
-      </w:pPr>
-      <w:r>
-        <w:rPr>
-          <w:rFonts w:ascii="Roboto" w:hAnsi="Roboto"/>
-          <w:color w:val="2E363F"/>
-          <w:sz w:val="20"/>
-          <w:szCs w:val="20"/>
-        </w:rPr>
-        <w:t>To solve the problem, UAC filtering for local accounts must be disabled by creating the following DWORD registry entry and setting its value to 1:</w:t>
-      </w:r>
-    </w:p>
-    <w:p>
-      <w:pPr>
-        <w:pStyle w:val="NormalWeb"/>
-        <w:shd w:val="clear" w:color="auto" w:fill="FFFFFF"/>
-        <w:spacing w:before="0" w:beforeAutospacing="0" w:after="0" w:afterAutospacing="0" w:line="270" w:lineRule="atLeast"/>
-        <w:rPr>
-          <w:rFonts w:ascii="Roboto" w:hAnsi="Roboto"/>
-          <w:color w:val="2E363F"/>
-          <w:sz w:val="20"/>
-          <w:szCs w:val="20"/>
-        </w:rPr>
-      </w:pPr>
-    </w:p>
-    <w:p>
-      <w:pPr>
-        <w:pStyle w:val="NormalWeb"/>
-        <w:shd w:val="clear" w:color="auto" w:fill="FFFFFF"/>
-        <w:spacing w:before="0" w:beforeAutospacing="0" w:after="0" w:afterAutospacing="0" w:line="270" w:lineRule="atLeast"/>
-        <w:rPr>
-          <w:rFonts w:ascii="Roboto" w:hAnsi="Roboto"/>
-          <w:color w:val="2E363F"/>
-          <w:sz w:val="20"/>
-          <w:szCs w:val="20"/>
-        </w:rPr>
-      </w:pPr>
-      <w:r>
-        <w:rPr>
-          <w:rFonts w:ascii="Roboto" w:hAnsi="Roboto"/>
-          <w:color w:val="2E363F"/>
-          <w:sz w:val="20"/>
-          <w:szCs w:val="20"/>
-        </w:rPr>
-        <w:t>[HKLM\SOFTWARE\Microsoft\Windows\CurrentVersion\Policies\System] LocalAccountTokenFilterPolicy</w:t>
-      </w:r>
-    </w:p>
-    <w:p>
-      <w:pPr>
-        <w:pStyle w:val="NormalWeb"/>
-        <w:shd w:val="clear" w:color="auto" w:fill="FFFFFF"/>
-        <w:spacing w:before="0" w:beforeAutospacing="0" w:after="0" w:afterAutospacing="0" w:line="270" w:lineRule="atLeast"/>
-        <w:rPr>
-          <w:rFonts w:ascii="Roboto" w:hAnsi="Roboto"/>
-          <w:color w:val="2E363F"/>
-          <w:sz w:val="20"/>
-          <w:szCs w:val="20"/>
-        </w:rPr>
-      </w:pPr>
-    </w:p>
-    <w:p>
-      <w:pPr>
         <w:pStyle w:val="NormalWeb"/>
         <w:shd w:val="clear" w:color="auto" w:fill="FFFFFF"/>
         <w:spacing w:before="0" w:beforeAutospacing="0" w:after="0" w:afterAutospacing="0" w:line="270" w:lineRule="atLeast"/>
@@ -3547,120 +3712,6 @@
     </w:p>
     <w:p>
       <w:pPr>
-        <w:rPr>
-          <w:lang w:val="hu-HU"/>
-        </w:rPr>
-      </w:pPr>
-    </w:p>
-    <w:p>
-      <w:pPr>
-        <w:rPr>
-          <w:lang w:val="hu-HU"/>
-        </w:rPr>
-      </w:pPr>
-      <w:r>
-        <w:rPr>
-          <w:lang w:val="hu-HU"/>
-        </w:rPr>
-        <w:t>Set-Item WSMan:\localhost\Client\TrustedHosts -Value *</w:t>
-      </w:r>
-    </w:p>
-    <w:p>
-      <w:pPr>
-        <w:rPr>
-          <w:lang w:val="hu-HU"/>
-        </w:rPr>
-      </w:pPr>
-      <w:r>
-        <w:rPr>
-          <w:lang w:val="hu-HU"/>
-        </w:rPr>
-        <w:t>Enable-PSRemoting -Force</w:t>
-      </w:r>
-    </w:p>
-    <w:p>
-      <w:pPr>
-        <w:rPr>
-          <w:lang w:val="hu-HU"/>
-        </w:rPr>
-      </w:pPr>
-      <w:r>
-        <w:rPr>
-          <w:rStyle w:val="hljs-pscommand"/>
-          <w:rFonts w:ascii="Consolas" w:hAnsi="Consolas"/>
-          <w:color w:val="0101FD"/>
-          <w:sz w:val="21"/>
-          <w:szCs w:val="21"/>
-          <w:shd w:val="clear" w:color="auto" w:fill="F2F2F2"/>
-        </w:rPr>
-        <w:t>Set-Service</w:t>
-      </w:r>
-      <w:r>
-        <w:rPr>
-          <w:rFonts w:ascii="Consolas" w:hAnsi="Consolas"/>
-          <w:color w:val="171717"/>
-          <w:sz w:val="21"/>
-          <w:szCs w:val="21"/>
-          <w:shd w:val="clear" w:color="auto" w:fill="F2F2F2"/>
-        </w:rPr>
-        <w:t xml:space="preserve"> WinRM</w:t>
-      </w:r>
-      <w:r>
-        <w:rPr>
-          <w:rStyle w:val="hljs-parameter"/>
-          <w:rFonts w:ascii="Consolas" w:hAnsi="Consolas"/>
-          <w:color w:val="006881"/>
-          <w:sz w:val="21"/>
-          <w:szCs w:val="21"/>
-          <w:shd w:val="clear" w:color="auto" w:fill="F2F2F2"/>
-        </w:rPr>
-        <w:t xml:space="preserve"> -ComputerName</w:t>
-      </w:r>
-      <w:r>
-        <w:rPr>
-          <w:rFonts w:ascii="Consolas" w:hAnsi="Consolas"/>
-          <w:color w:val="171717"/>
-          <w:sz w:val="21"/>
-          <w:szCs w:val="21"/>
-          <w:shd w:val="clear" w:color="auto" w:fill="F2F2F2"/>
-        </w:rPr>
-        <w:t xml:space="preserve"> </w:t>
-      </w:r>
-      <w:r>
-        <w:rPr>
-          <w:rStyle w:val="hljs-variable"/>
-          <w:rFonts w:ascii="Consolas" w:hAnsi="Consolas"/>
-          <w:color w:val="171717"/>
-          <w:sz w:val="21"/>
-          <w:szCs w:val="21"/>
-          <w:shd w:val="clear" w:color="auto" w:fill="F2F2F2"/>
-        </w:rPr>
-        <w:t>$servers</w:t>
-      </w:r>
-      <w:r>
-        <w:rPr>
-          <w:rStyle w:val="hljs-parameter"/>
-          <w:rFonts w:ascii="Consolas" w:hAnsi="Consolas"/>
-          <w:color w:val="006881"/>
-          <w:sz w:val="21"/>
-          <w:szCs w:val="21"/>
-          <w:shd w:val="clear" w:color="auto" w:fill="F2F2F2"/>
-        </w:rPr>
-        <w:t xml:space="preserve"> -startuptype</w:t>
-      </w:r>
-      <w:r>
-        <w:rPr>
-          <w:rFonts w:ascii="Consolas" w:hAnsi="Consolas"/>
-          <w:color w:val="171717"/>
-          <w:sz w:val="21"/>
-          <w:szCs w:val="21"/>
-          <w:shd w:val="clear" w:color="auto" w:fill="F2F2F2"/>
-        </w:rPr>
-        <w:t xml:space="preserve"> Automatic</w:t>
-      </w:r>
-    </w:p>
-    <w:p>
-      <w:pPr>
         <w:pStyle w:val="Heading2"/>
         <w:rPr>
           <w:lang w:val="hu-HU"/>
@@ -3670,28 +3721,8 @@
         <w:rPr>
           <w:lang w:val="hu-HU"/>
         </w:rPr>
-        <w:t>PS WSMan:\localhost\Service&gt; winrm qc</w:t>
-      </w:r>
-    </w:p>
-    <w:p>
-      <w:pPr>
-        <w:rPr>
-          <w:lang w:val="hu-HU"/>
-        </w:rPr>
-      </w:pPr>
-      <w:r>
-        <w:rPr>
-          <w:lang w:val="hu-HU"/>
-        </w:rPr>
-        <w:t>Set-Item WSMan:\localhost\Client\TrustedHosts -Value *</w:t>
-      </w:r>
-    </w:p>
-    <w:p>
-      <w:pPr>
-        <w:rPr>
-          <w:lang w:val="hu-HU"/>
-        </w:rPr>
-      </w:pPr>
+        <w:t>The following changes must be made:</w:t>
+      </w:r>
     </w:p>
     <w:p>
       <w:pPr>
@@ -3700,155 +3731,6 @@
           <w:lang w:val="hu-HU"/>
         </w:rPr>
       </w:pPr>
-      <w:r>
-        <w:rPr>
-          <w:lang w:val="hu-HU"/>
-        </w:rPr>
-        <w:t>WinRM service is already running on this machine.</w:t>
-      </w:r>
-    </w:p>
-    <w:p>
-      <w:pPr>
-        <w:pStyle w:val="Heading2"/>
-        <w:rPr>
-          <w:lang w:val="hu-HU"/>
-        </w:rPr>
-      </w:pPr>
-      <w:r>
-        <w:rPr>
-          <w:lang w:val="hu-HU"/>
-        </w:rPr>
-        <w:t>WinRM is not set up to allow remote access to this machine for management.</w:t>
-      </w:r>
-    </w:p>
-    <w:p>
-      <w:pPr>
-        <w:pStyle w:val="Heading2"/>
-        <w:rPr>
-          <w:lang w:val="hu-HU"/>
-        </w:rPr>
-      </w:pPr>
-      <w:r>
-        <w:rPr>
-          <w:lang w:val="hu-HU"/>
-        </w:rPr>
-        <w:t>The following changes must be made:</w:t>
-      </w:r>
-    </w:p>
-    <w:p>
-      <w:pPr>
-        <w:pStyle w:val="Heading2"/>
-        <w:rPr>
-          <w:lang w:val="hu-HU"/>
-        </w:rPr>
-      </w:pPr>
-    </w:p>
-    <w:p>
-      <w:pPr>
-        <w:pStyle w:val="Heading2"/>
-        <w:rPr>
-          <w:lang w:val="hu-HU"/>
-        </w:rPr>
-      </w:pPr>
-      <w:r>
-        <w:rPr>
-          <w:lang w:val="hu-HU"/>
-        </w:rPr>
-        <w:t>Configure LocalAccountTokenFilterPolicy to grant administrative rights remotely to local users.</w:t>
-      </w:r>
-    </w:p>
-    <w:p>
-      <w:pPr>
-        <w:rPr>
-          <w:lang w:val="hu-HU"/>
-        </w:rPr>
-      </w:pPr>
-      <w:r>
-        <w:rPr>
-          <w:rFonts w:ascii="Segoe UI" w:hAnsi="Segoe UI" w:cs="Segoe UI"/>
-          <w:color w:val="2A2A2A"/>
-          <w:sz w:val="21"/>
-          <w:szCs w:val="21"/>
-          <w:shd w:val="clear" w:color="auto" w:fill="FFFFFF"/>
-        </w:rPr>
-        <w:t>"I am able to discover the servers from built in Administrator Account, that is fine."</w:t>
-      </w:r>
-      <w:r>
-        <w:rPr>
-          <w:rFonts w:ascii="Segoe UI" w:hAnsi="Segoe UI" w:cs="Segoe UI"/>
-          <w:color w:val="2A2A2A"/>
-          <w:sz w:val="21"/>
-          <w:szCs w:val="21"/>
-        </w:rPr>
-        <w:br/>
-      </w:r>
-      <w:r>
-        <w:rPr>
-          <w:rFonts w:ascii="Segoe UI" w:hAnsi="Segoe UI" w:cs="Segoe UI"/>
-          <w:color w:val="2A2A2A"/>
-          <w:sz w:val="21"/>
-          <w:szCs w:val="21"/>
-          <w:shd w:val="clear" w:color="auto" w:fill="FFFFFF"/>
-        </w:rPr>
-        <w:t>Please try the following gpo.</w:t>
-      </w:r>
-      <w:r>
-        <w:rPr>
-          <w:rFonts w:ascii="Segoe UI" w:hAnsi="Segoe UI" w:cs="Segoe UI"/>
-          <w:color w:val="2A2A2A"/>
-          <w:sz w:val="21"/>
-          <w:szCs w:val="21"/>
-        </w:rPr>
-        <w:br/>
-      </w:r>
-      <w:r>
-        <w:rPr>
-          <w:rFonts w:ascii="Segoe UI" w:hAnsi="Segoe UI" w:cs="Segoe UI"/>
-          <w:color w:val="2A2A2A"/>
-          <w:sz w:val="21"/>
-          <w:szCs w:val="21"/>
-          <w:shd w:val="clear" w:color="auto" w:fill="FFFFFF"/>
-        </w:rPr>
-        <w:t>Computer Configuration\Windows Settings\Security Settings\Local Policies\Security Options</w:t>
-      </w:r>
-      <w:r>
-        <w:rPr>
-          <w:rFonts w:ascii="Segoe UI" w:hAnsi="Segoe UI" w:cs="Segoe UI"/>
-          <w:color w:val="2A2A2A"/>
-          <w:sz w:val="21"/>
-          <w:szCs w:val="21"/>
-        </w:rPr>
-        <w:br/>
-      </w:r>
-      <w:r>
-        <w:rPr>
-          <w:rFonts w:ascii="Segoe UI" w:hAnsi="Segoe UI" w:cs="Segoe UI"/>
-          <w:color w:val="2A2A2A"/>
-          <w:sz w:val="21"/>
-          <w:szCs w:val="21"/>
-          <w:shd w:val="clear" w:color="auto" w:fill="FFFFFF"/>
-        </w:rPr>
-        <w:t>User Account Control: Run all administrators in Admin Approval Mode</w:t>
-      </w:r>
-      <w:r>
-        <w:rPr>
-          <w:rFonts w:ascii="Segoe UI" w:hAnsi="Segoe UI" w:cs="Segoe UI"/>
-          <w:color w:val="2A2A2A"/>
-          <w:sz w:val="21"/>
-          <w:szCs w:val="21"/>
-        </w:rPr>
-        <w:br/>
-      </w:r>
-      <w:r>
-        <w:rPr>
-          <w:rFonts w:ascii="Segoe UI" w:hAnsi="Segoe UI" w:cs="Segoe UI"/>
-          <w:color w:val="2A2A2A"/>
-          <w:sz w:val="21"/>
-          <w:szCs w:val="21"/>
-          <w:shd w:val="clear" w:color="auto" w:fill="FFFFFF"/>
-        </w:rPr>
-        <w:t>User Account Control: Admin Approval Mode for the built-in administrator account</w:t>
-      </w:r>
     </w:p>
     <w:p>
       <w:pPr>
@@ -3871,6 +3753,7 @@
       </w:pPr>
       <w:r>
         <w:rPr>
+          <w:noProof/>
           <w:lang w:val="hu-HU"/>
         </w:rPr>
         <w:drawing>
@@ -3889,7 +3772,7 @@
                     <pic:cNvPicPr/>
                   </pic:nvPicPr>
                   <pic:blipFill>
-                    <a:blip r:embed="rId8"/>
+                    <a:blip r:embed="rId9"/>
                     <a:stretch>
                       <a:fillRect/>
                     </a:stretch>
@@ -4029,7 +3912,7 @@
                     <pic:cNvPicPr/>
                   </pic:nvPicPr>
                   <pic:blipFill>
-                    <a:blip r:embed="rId9"/>
+                    <a:blip r:embed="rId10"/>
                     <a:stretch>
                       <a:fillRect/>
                     </a:stretch>
@@ -4093,6 +3976,125 @@
         <w:t>once „Broken”.</w:t>
       </w:r>
     </w:p>
+    <w:p>
+      <w:pPr>
+        <w:rPr>
+          <w:lang w:val="hu-HU"/>
+        </w:rPr>
+      </w:pPr>
+    </w:p>
+    <w:p>
+      <w:pPr>
+        <w:rPr>
+          <w:lang w:val="hu-HU"/>
+        </w:rPr>
+      </w:pPr>
+    </w:p>
+    <w:p>
+      <w:pPr>
+        <w:rPr>
+          <w:lang w:val="hu-HU"/>
+        </w:rPr>
+      </w:pPr>
+      <w:r>
+        <w:rPr>
+          <w:lang w:val="hu-HU"/>
+        </w:rPr>
+        <w:t>Changes</w:t>
+      </w:r>
+    </w:p>
+    <w:p>
+      <w:pPr>
+        <w:rPr>
+          <w:lang w:val="hu-HU"/>
+        </w:rPr>
+      </w:pPr>
+      <w:r>
+        <w:rPr>
+          <w:lang w:val="hu-HU"/>
+        </w:rPr>
+        <w:t xml:space="preserve">other services </w:t>
+      </w:r>
+      <w:r>
+        <w:rPr>
+          <w:lang w:val="hu-HU"/>
+        </w:rPr>
+        <w:t>to stop on breaking</w:t>
+      </w:r>
+    </w:p>
+    <w:p>
+      <w:pPr>
+        <w:rPr>
+          <w:lang w:val="hu-HU"/>
+        </w:rPr>
+      </w:pPr>
+    </w:p>
+    <w:p>
+      <w:pPr>
+        <w:rPr>
+          <w:lang w:val="hu-HU"/>
+        </w:rPr>
+      </w:pPr>
+      <w:r>
+        <w:rPr>
+          <w:lang w:val="hu-HU"/>
+        </w:rPr>
+        <w:t>Impediments</w:t>
+      </w:r>
+    </w:p>
+    <w:p>
+      <w:pPr>
+        <w:rPr>
+          <w:lang w:val="hu-HU"/>
+        </w:rPr>
+      </w:pPr>
+      <w:r>
+        <w:rPr>
+          <w:lang w:val="hu-HU"/>
+        </w:rPr>
+        <w:t xml:space="preserve">Config change on the data source </w:t>
+      </w:r>
+      <w:r>
+        <w:rPr>
+          <w:lang w:val="hu-HU"/>
+        </w:rPr>
+        <w:t xml:space="preserve"> needs to be done on EM. candidate would look at the EM / datasource settings and would find no problem.</w:t>
+      </w:r>
+    </w:p>
+    <w:p>
+      <w:pPr>
+        <w:rPr>
+          <w:lang w:val="hu-HU"/>
+        </w:rPr>
+      </w:pPr>
+      <w:r>
+        <w:rPr>
+          <w:lang w:val="hu-HU"/>
+        </w:rPr>
+        <w:t>We need to modify the configuration centrally, perhaps in the DB and propagate the changes through CMS.</w:t>
+      </w:r>
+    </w:p>
+    <w:p>
+      <w:pPr>
+        <w:rPr>
+          <w:lang w:val="hu-HU"/>
+        </w:rPr>
+      </w:pPr>
+    </w:p>
+    <w:p>
+      <w:pPr>
+        <w:rPr>
+          <w:lang w:val="hu-HU"/>
+        </w:rPr>
+      </w:pPr>
+    </w:p>
+    <w:p>
+      <w:pPr>
+        <w:rPr>
+          <w:lang w:val="hu-HU"/>
+        </w:rPr>
+      </w:pPr>
+    </w:p>
     <w:sectPr>
       <w:pgSz w:w="11906" w:h="16838"/>
       <w:pgMar w:top="1440" w:right="1440" w:bottom="1440" w:left="1440" w:header="720" w:footer="720" w:gutter="0"/>
@@ -4151,6 +4153,103 @@
     </w:p>
   </w:footnote>
 </w:footnotes>
+</file>
+
+<file path=word/numbering.xml><?xml version="1.0" encoding="utf-8"?>
+<w:numbering xmlns:wpc="http://schemas.microsoft.com/office/word/2010/wordprocessingCanvas" xmlns:cx="http://schemas.microsoft.com/office/drawing/2014/chartex" xmlns:cx1="http://schemas.microsoft.com/office/drawing/2015/9/8/chartex" xmlns:cx2="http://schemas.microsoft.com/office/drawing/2015/10/21/chartex" xmlns:cx3="http://schemas.microsoft.com/office/drawing/2016/5/9/chartex" xmlns:cx4="http://schemas.microsoft.com/office/drawing/2016/5/10/chartex" xmlns:cx5="http://schemas.microsoft.com/office/drawing/2016/5/11/chartex" xmlns:cx6="http://schemas.microsoft.com/office/drawing/2016/5/12/chartex" xmlns:cx7="http://schemas.microsoft.com/office/drawing/2016/5/13/chartex" xmlns:cx8="http://schemas.microsoft.com/office/drawing/2016/5/14/chartex" xmlns:mc="http://schemas.openxmlformats.org/markup-compatibility/2006" xmlns:aink="http://schemas.microsoft.com/office/drawing/2016/ink" xmlns:am3d="http://schemas.microsoft.com/office/drawing/2017/model3d" xmlns:o="urn:schemas-microsoft-com:office:office" xmlns:oel="http://schemas.microsoft.com/office/2019/extlst" xmlns:r="http://schemas.openxmlformats.org/officeDocument/2006/relationships" xmlns:m="http://schemas.openxmlformats.org/officeDocument/2006/math" xmlns:v="urn:schemas-microsoft-com:vml" xmlns:wp14="http://schemas.microsoft.com/office/word/2010/wordprocessingDrawing" xmlns:wp="http://schemas.openxmlformats.org/drawingml/2006/wordprocessingDrawing" xmlns:w10="urn:schemas-microsoft-com:office:word" xmlns:w="http://schemas.openxmlformats.org/wordprocessingml/2006/main" xmlns:w14="http://schemas.microsoft.com/office/word/2010/wordml" xmlns:w15="http://schemas.microsoft.com/office/word/2012/wordml" xmlns:w16cex="http://schemas.microsoft.com/office/word/2018/wordml/cex" xmlns:w16cid="http://schemas.microsoft.com/office/word/2016/wordml/cid" xmlns:w16="http://schemas.microsoft.com/office/word/2018/wordml" xmlns:w16sdtdh="http://schemas.microsoft.com/office/word/2020/wordml/sdtdatahash" xmlns:w16se="http://schemas.microsoft.com/office/word/2015/wordml/symex" xmlns:wpg="http://schemas.microsoft.com/office/word/2010/wordprocessingGroup" xmlns:wpi="http://schemas.microsoft.com/office/word/2010/wordprocessingInk" xmlns:wne="http://schemas.microsoft.com/office/word/2006/wordml" xmlns:wps="http://schemas.microsoft.com/office/word/2010/wordprocessingShape" mc:Ignorable="w14 w15 w16se w16cid w16 w16cex w16sdtdh wp14">
+  <w:abstractNum w:abstractNumId="0" w15:restartNumberingAfterBreak="0">
+    <w:nsid w:val="55A56D4D"/>
+    <w:multiLevelType w:val="hybridMultilevel"/>
+    <w:tmpl w:val="23DCF7E0"/>
+    <w:lvl w:ilvl="0" w:tplc="3BEAE06C">
+      <w:start w:val="1"/>
+      <w:numFmt w:val="decimal"/>
+      <w:lvlText w:val="%1."/>
+      <w:lvlJc w:val="left"/>
+      <w:pPr>
+        <w:ind w:left="720" w:hanging="360"/>
+      </w:pPr>
+      <w:rPr>
+        <w:rFonts w:hint="default"/>
+      </w:rPr>
+    </w:lvl>
+    <w:lvl w:ilvl="1" w:tplc="08090019">
+      <w:start w:val="1"/>
+      <w:numFmt w:val="lowerLetter"/>
+      <w:lvlText w:val="%2."/>
+      <w:lvlJc w:val="left"/>
+      <w:pPr>
+        <w:ind w:left="1440" w:hanging="360"/>
+      </w:pPr>
+    </w:lvl>
+    <w:lvl w:ilvl="2" w:tplc="0809001B" w:tentative="1">
+      <w:start w:val="1"/>
+      <w:numFmt w:val="lowerRoman"/>
+      <w:lvlText w:val="%3."/>
+      <w:lvlJc w:val="right"/>
+      <w:pPr>
+        <w:ind w:left="2160" w:hanging="180"/>
+      </w:pPr>
+    </w:lvl>
+    <w:lvl w:ilvl="3" w:tplc="0809000F" w:tentative="1">
+      <w:start w:val="1"/>
+      <w:numFmt w:val="decimal"/>
+      <w:lvlText w:val="%4."/>
+      <w:lvlJc w:val="left"/>
+      <w:pPr>
+        <w:ind w:left="2880" w:hanging="360"/>
+      </w:pPr>
+    </w:lvl>
+    <w:lvl w:ilvl="4" w:tplc="08090019" w:tentative="1">
+      <w:start w:val="1"/>
+      <w:numFmt w:val="lowerLetter"/>
+      <w:lvlText w:val="%5."/>
+      <w:lvlJc w:val="left"/>
+      <w:pPr>
+        <w:ind w:left="3600" w:hanging="360"/>
+      </w:pPr>
+    </w:lvl>
+    <w:lvl w:ilvl="5" w:tplc="0809001B" w:tentative="1">
+      <w:start w:val="1"/>
+      <w:numFmt w:val="lowerRoman"/>
+      <w:lvlText w:val="%6."/>
+      <w:lvlJc w:val="right"/>
+      <w:pPr>
+        <w:ind w:left="4320" w:hanging="180"/>
+      </w:pPr>
+    </w:lvl>
+    <w:lvl w:ilvl="6" w:tplc="0809000F" w:tentative="1">
+      <w:start w:val="1"/>
+      <w:numFmt w:val="decimal"/>
+      <w:lvlText w:val="%7."/>
+      <w:lvlJc w:val="left"/>
+      <w:pPr>
+        <w:ind w:left="5040" w:hanging="360"/>
+      </w:pPr>
+    </w:lvl>
+    <w:lvl w:ilvl="7" w:tplc="08090019" w:tentative="1">
+      <w:start w:val="1"/>
+      <w:numFmt w:val="lowerLetter"/>
+      <w:lvlText w:val="%8."/>
+      <w:lvlJc w:val="left"/>
+      <w:pPr>
+        <w:ind w:left="5760" w:hanging="360"/>
+      </w:pPr>
+    </w:lvl>
+    <w:lvl w:ilvl="8" w:tplc="0809001B" w:tentative="1">
+      <w:start w:val="1"/>
+      <w:numFmt w:val="lowerRoman"/>
+      <w:lvlText w:val="%9."/>
+      <w:lvlJc w:val="right"/>
+      <w:pPr>
+        <w:ind w:left="6480" w:hanging="180"/>
+      </w:pPr>
+    </w:lvl>
+  </w:abstractNum>
+  <w:num w:numId="1" w16cid:durableId="443187139">
+    <w:abstractNumId w:val="0"/>
+  </w:num>
+</w:numbering>
 </file>
 
 <file path=word/styles.xml><?xml version="1.0" encoding="utf-8"?>
@@ -4722,6 +4821,17 @@
     <w:basedOn w:val="DefaultParagraphFont"/>
     <w:rsid w:val="0010064B"/>
   </w:style>
+  <w:style w:type="paragraph" w:styleId="ListParagraph">
+    <w:name w:val="List Paragraph"/>
+    <w:basedOn w:val="Normal"/>
+    <w:uiPriority w:val="34"/>
+    <w:qFormat/>
+    <w:rsid w:val="003D0D0F"/>
+    <w:pPr>
+      <w:ind w:left="720"/>
+      <w:contextualSpacing/>
+    </w:pPr>
+  </w:style>
 </w:styles>
 </file>
 

</xml_diff>

<commit_message>
added 24 & 26
maintenance mode and agent server stop
</commit_message>
<xml_diff>
--- a/Breaking the Lab.docx
+++ b/Breaking the Lab.docx
@@ -1894,6 +1894,7 @@
         <w:tc>
           <w:tcPr>
             <w:tcW w:w="457" w:type="dxa"/>
+            <w:shd w:val="clear" w:color="auto" w:fill="70AD47" w:themeFill="accent6"/>
           </w:tcPr>
           <w:p>
             <w:pPr>
@@ -1912,24 +1913,26 @@
         <w:tc>
           <w:tcPr>
             <w:tcW w:w="935" w:type="dxa"/>
-          </w:tcPr>
-          <w:p>
-            <w:pPr>
-              <w:rPr>
-                <w:lang w:val="hu-HU"/>
-              </w:rPr>
-            </w:pPr>
-            <w:r>
-              <w:rPr>
-                <w:lang w:val="hu-HU"/>
-              </w:rPr>
-              <w:t>PLAN</w:t>
+            <w:shd w:val="clear" w:color="auto" w:fill="70AD47" w:themeFill="accent6"/>
+          </w:tcPr>
+          <w:p>
+            <w:pPr>
+              <w:rPr>
+                <w:lang w:val="hu-HU"/>
+              </w:rPr>
+            </w:pPr>
+            <w:r>
+              <w:rPr>
+                <w:lang w:val="hu-HU"/>
+              </w:rPr>
+              <w:t>QA</w:t>
             </w:r>
           </w:p>
         </w:tc>
         <w:tc>
           <w:tcPr>
             <w:tcW w:w="1450" w:type="dxa"/>
+            <w:shd w:val="clear" w:color="auto" w:fill="70AD47" w:themeFill="accent6"/>
           </w:tcPr>
           <w:p>
             <w:pPr>
@@ -1948,6 +1951,7 @@
         <w:tc>
           <w:tcPr>
             <w:tcW w:w="4643" w:type="dxa"/>
+            <w:shd w:val="clear" w:color="auto" w:fill="70AD47" w:themeFill="accent6"/>
           </w:tcPr>
           <w:p>
             <w:pPr>
@@ -1960,6 +1964,7 @@
         <w:tc>
           <w:tcPr>
             <w:tcW w:w="5151" w:type="dxa"/>
+            <w:shd w:val="clear" w:color="auto" w:fill="70AD47" w:themeFill="accent6"/>
           </w:tcPr>
           <w:p>
             <w:pPr>
@@ -1978,6 +1983,7 @@
         <w:tc>
           <w:tcPr>
             <w:tcW w:w="3706" w:type="dxa"/>
+            <w:shd w:val="clear" w:color="auto" w:fill="70AD47" w:themeFill="accent6"/>
           </w:tcPr>
           <w:p>
             <w:pPr>
@@ -2835,6 +2841,7 @@
                 <w:strike/>
                 <w:lang w:val="hu-HU"/>
               </w:rPr>
+              <w:lastRenderedPageBreak/>
               <w:t>23</w:t>
             </w:r>
           </w:p>
@@ -2930,7 +2937,7 @@
         <w:tc>
           <w:tcPr>
             <w:tcW w:w="457" w:type="dxa"/>
-            <w:shd w:val="clear" w:color="auto" w:fill="FFC000" w:themeFill="accent4"/>
+            <w:shd w:val="clear" w:color="auto" w:fill="70AD47" w:themeFill="accent6"/>
           </w:tcPr>
           <w:p>
             <w:pPr>
@@ -2949,26 +2956,26 @@
         <w:tc>
           <w:tcPr>
             <w:tcW w:w="935" w:type="dxa"/>
-            <w:shd w:val="clear" w:color="auto" w:fill="FFC000" w:themeFill="accent4"/>
-          </w:tcPr>
-          <w:p>
-            <w:pPr>
-              <w:rPr>
-                <w:lang w:val="hu-HU"/>
-              </w:rPr>
-            </w:pPr>
-            <w:r>
-              <w:rPr>
-                <w:lang w:val="hu-HU"/>
-              </w:rPr>
-              <w:t>DEV</w:t>
+            <w:shd w:val="clear" w:color="auto" w:fill="70AD47" w:themeFill="accent6"/>
+          </w:tcPr>
+          <w:p>
+            <w:pPr>
+              <w:rPr>
+                <w:lang w:val="hu-HU"/>
+              </w:rPr>
+            </w:pPr>
+            <w:r>
+              <w:rPr>
+                <w:lang w:val="hu-HU"/>
+              </w:rPr>
+              <w:t>QA</w:t>
             </w:r>
           </w:p>
         </w:tc>
         <w:tc>
           <w:tcPr>
             <w:tcW w:w="1450" w:type="dxa"/>
-            <w:shd w:val="clear" w:color="auto" w:fill="FFC000" w:themeFill="accent4"/>
+            <w:shd w:val="clear" w:color="auto" w:fill="70AD47" w:themeFill="accent6"/>
           </w:tcPr>
           <w:p>
             <w:pPr>
@@ -2987,7 +2994,7 @@
         <w:tc>
           <w:tcPr>
             <w:tcW w:w="4643" w:type="dxa"/>
-            <w:shd w:val="clear" w:color="auto" w:fill="FFC000" w:themeFill="accent4"/>
+            <w:shd w:val="clear" w:color="auto" w:fill="70AD47" w:themeFill="accent6"/>
           </w:tcPr>
           <w:p>
             <w:pPr>
@@ -3000,7 +3007,7 @@
         <w:tc>
           <w:tcPr>
             <w:tcW w:w="5151" w:type="dxa"/>
-            <w:shd w:val="clear" w:color="auto" w:fill="FFC000" w:themeFill="accent4"/>
+            <w:shd w:val="clear" w:color="auto" w:fill="70AD47" w:themeFill="accent6"/>
           </w:tcPr>
           <w:p>
             <w:pPr>
@@ -3019,7 +3026,7 @@
         <w:tc>
           <w:tcPr>
             <w:tcW w:w="3706" w:type="dxa"/>
-            <w:shd w:val="clear" w:color="auto" w:fill="FFC000" w:themeFill="accent4"/>
+            <w:shd w:val="clear" w:color="auto" w:fill="70AD47" w:themeFill="accent6"/>
           </w:tcPr>
           <w:p>
             <w:pPr>
@@ -3034,7 +3041,7 @@
         <w:tc>
           <w:tcPr>
             <w:tcW w:w="457" w:type="dxa"/>
-            <w:shd w:val="clear" w:color="auto" w:fill="FFC000" w:themeFill="accent4"/>
+            <w:shd w:val="clear" w:color="auto" w:fill="70AD47" w:themeFill="accent6"/>
           </w:tcPr>
           <w:p>
             <w:pPr>
@@ -3053,26 +3060,26 @@
         <w:tc>
           <w:tcPr>
             <w:tcW w:w="935" w:type="dxa"/>
-            <w:shd w:val="clear" w:color="auto" w:fill="FFC000" w:themeFill="accent4"/>
-          </w:tcPr>
-          <w:p>
-            <w:pPr>
-              <w:rPr>
-                <w:lang w:val="hu-HU"/>
-              </w:rPr>
-            </w:pPr>
-            <w:r>
-              <w:rPr>
-                <w:lang w:val="hu-HU"/>
-              </w:rPr>
-              <w:t>DEV</w:t>
+            <w:shd w:val="clear" w:color="auto" w:fill="70AD47" w:themeFill="accent6"/>
+          </w:tcPr>
+          <w:p>
+            <w:pPr>
+              <w:rPr>
+                <w:lang w:val="hu-HU"/>
+              </w:rPr>
+            </w:pPr>
+            <w:r>
+              <w:rPr>
+                <w:lang w:val="hu-HU"/>
+              </w:rPr>
+              <w:t>QA</w:t>
             </w:r>
           </w:p>
         </w:tc>
         <w:tc>
           <w:tcPr>
             <w:tcW w:w="1450" w:type="dxa"/>
-            <w:shd w:val="clear" w:color="auto" w:fill="FFC000" w:themeFill="accent4"/>
+            <w:shd w:val="clear" w:color="auto" w:fill="70AD47" w:themeFill="accent6"/>
           </w:tcPr>
           <w:p>
             <w:pPr>
@@ -3091,7 +3098,7 @@
         <w:tc>
           <w:tcPr>
             <w:tcW w:w="4643" w:type="dxa"/>
-            <w:shd w:val="clear" w:color="auto" w:fill="FFC000" w:themeFill="accent4"/>
+            <w:shd w:val="clear" w:color="auto" w:fill="70AD47" w:themeFill="accent6"/>
           </w:tcPr>
           <w:p>
             <w:pPr>
@@ -3104,7 +3111,7 @@
         <w:tc>
           <w:tcPr>
             <w:tcW w:w="5151" w:type="dxa"/>
-            <w:shd w:val="clear" w:color="auto" w:fill="FFC000" w:themeFill="accent4"/>
+            <w:shd w:val="clear" w:color="auto" w:fill="70AD47" w:themeFill="accent6"/>
           </w:tcPr>
           <w:p>
             <w:pPr>
@@ -3129,7 +3136,7 @@
         <w:tc>
           <w:tcPr>
             <w:tcW w:w="3706" w:type="dxa"/>
-            <w:shd w:val="clear" w:color="auto" w:fill="FFC000" w:themeFill="accent4"/>
+            <w:shd w:val="clear" w:color="auto" w:fill="70AD47" w:themeFill="accent6"/>
           </w:tcPr>
           <w:p>
             <w:pPr>
@@ -3395,16 +3402,19 @@
         <w:rPr>
           <w:lang w:val="hu-HU"/>
         </w:rPr>
-        <w:t>Add user to .</w:t>
-      </w:r>
-      <w:r>
+        <w:t>Unblock-File</w:t>
+      </w:r>
+      <w:r>
+        <w:rPr>
+          <w:lang w:val="hu-HU"/>
+        </w:rPr>
         <w:t xml:space="preserve"> </w:t>
       </w:r>
       <w:r>
         <w:rPr>
           <w:lang w:val="hu-HU"/>
         </w:rPr>
-        <w:t>\Remote Management Users</w:t>
+        <w:t>.ps1 (as admin)</w:t>
       </w:r>
     </w:p>
     <w:p>
@@ -3422,13 +3432,52 @@
         <w:rPr>
           <w:lang w:val="hu-HU"/>
         </w:rPr>
+        <w:t>Add user to .</w:t>
+      </w:r>
+      <w:r>
+        <w:t xml:space="preserve"> </w:t>
+      </w:r>
+      <w:r>
+        <w:rPr>
+          <w:lang w:val="hu-HU"/>
+        </w:rPr>
+        <w:t>\Remote Management Users</w:t>
+      </w:r>
+    </w:p>
+    <w:p>
+      <w:pPr>
+        <w:pStyle w:val="ListParagraph"/>
+        <w:numPr>
+          <w:ilvl w:val="0"/>
+          <w:numId w:val="1"/>
+        </w:numPr>
+        <w:rPr>
+          <w:lang w:val="hu-HU"/>
+        </w:rPr>
+      </w:pPr>
+      <w:r>
+        <w:rPr>
+          <w:lang w:val="hu-HU"/>
+        </w:rPr>
         <w:t xml:space="preserve">Create DWORD </w:t>
       </w:r>
       <w:r>
         <w:rPr>
           <w:lang w:val="hu-HU"/>
         </w:rPr>
-        <w:t>[HKLM\SOFTWARE\Microsoft\Windows\CurrentVersion\Policies\System] LocalAccountTokenFilterPolicy</w:t>
+        <w:t>[HKLM\SOFTWARE\Microsoft\Windows</w:t>
+      </w:r>
+      <w:r>
+        <w:rPr>
+          <w:lang w:val="hu-HU"/>
+        </w:rPr>
+        <w:t>( NT???)</w:t>
+      </w:r>
+      <w:r>
+        <w:rPr>
+          <w:lang w:val="hu-HU"/>
+        </w:rPr>
+        <w:t>\CurrentVersion\Policies\System] LocalAccountTokenFilterPolicy</w:t>
       </w:r>
       <w:r>
         <w:rPr>
@@ -3503,8 +3552,20 @@
           <w:szCs w:val="21"/>
           <w:shd w:val="clear" w:color="auto" w:fill="F2F2F2"/>
         </w:rPr>
-        <w:t xml:space="preserve"> WinRM</w:t>
-      </w:r>
+        <w:t xml:space="preserve"> </w:t>
+      </w:r>
+      <w:proofErr w:type="spellStart"/>
+      <w:r>
+        <w:rPr>
+          <w:rFonts w:ascii="Consolas" w:hAnsi="Consolas"/>
+          <w:color w:val="171717"/>
+          <w:sz w:val="21"/>
+          <w:szCs w:val="21"/>
+          <w:shd w:val="clear" w:color="auto" w:fill="F2F2F2"/>
+        </w:rPr>
+        <w:t>WinRM</w:t>
+      </w:r>
+      <w:proofErr w:type="spellEnd"/>
       <w:r>
         <w:rPr>
           <w:rStyle w:val="hljs-parameter"/>
@@ -3514,8 +3575,21 @@
           <w:szCs w:val="21"/>
           <w:shd w:val="clear" w:color="auto" w:fill="F2F2F2"/>
         </w:rPr>
-        <w:t xml:space="preserve"> -ComputerName</w:t>
-      </w:r>
+        <w:t xml:space="preserve"> -</w:t>
+      </w:r>
+      <w:proofErr w:type="spellStart"/>
+      <w:r>
+        <w:rPr>
+          <w:rStyle w:val="hljs-parameter"/>
+          <w:rFonts w:ascii="Consolas" w:hAnsi="Consolas"/>
+          <w:color w:val="006881"/>
+          <w:sz w:val="21"/>
+          <w:szCs w:val="21"/>
+          <w:shd w:val="clear" w:color="auto" w:fill="F2F2F2"/>
+        </w:rPr>
+        <w:t>ComputerName</w:t>
+      </w:r>
+      <w:proofErr w:type="spellEnd"/>
       <w:r>
         <w:rPr>
           <w:rFonts w:ascii="Consolas" w:hAnsi="Consolas"/>
@@ -3546,8 +3620,21 @@
           <w:szCs w:val="21"/>
           <w:shd w:val="clear" w:color="auto" w:fill="F2F2F2"/>
         </w:rPr>
-        <w:t xml:space="preserve"> -startuptype</w:t>
-      </w:r>
+        <w:t xml:space="preserve"> -</w:t>
+      </w:r>
+      <w:proofErr w:type="spellStart"/>
+      <w:r>
+        <w:rPr>
+          <w:rStyle w:val="hljs-parameter"/>
+          <w:rFonts w:ascii="Consolas" w:hAnsi="Consolas"/>
+          <w:color w:val="006881"/>
+          <w:sz w:val="21"/>
+          <w:szCs w:val="21"/>
+          <w:shd w:val="clear" w:color="auto" w:fill="F2F2F2"/>
+        </w:rPr>
+        <w:t>startuptype</w:t>
+      </w:r>
+      <w:proofErr w:type="spellEnd"/>
       <w:r>
         <w:rPr>
           <w:rFonts w:ascii="Consolas" w:hAnsi="Consolas"/>
@@ -3832,6 +3919,7 @@
         <w:rPr>
           <w:lang w:val="hu-HU"/>
         </w:rPr>
+        <w:lastRenderedPageBreak/>
         <w:t>The following changes must be made:</w:t>
       </w:r>
     </w:p>
@@ -4007,6 +4095,7 @@
           <w:noProof/>
           <w:lang w:val="hu-HU"/>
         </w:rPr>
+        <w:lastRenderedPageBreak/>
         <w:drawing>
           <wp:inline distT="0" distB="0" distL="0" distR="0" wp14:anchorId="474B72F8" wp14:editId="34867653">
             <wp:extent cx="2514951" cy="3886742"/>
@@ -4221,6 +4310,7 @@
           <w:noProof/>
           <w:lang w:val="hu-HU"/>
         </w:rPr>
+        <w:lastRenderedPageBreak/>
         <w:drawing>
           <wp:inline distT="0" distB="0" distL="0" distR="0" wp14:anchorId="24049570" wp14:editId="5EE5BC42">
             <wp:extent cx="6868484" cy="3705742"/>

</xml_diff>

<commit_message>
fixed the archiver location / 13
text replace
</commit_message>
<xml_diff>
--- a/Breaking the Lab.docx
+++ b/Breaking the Lab.docx
@@ -44,13 +44,7 @@
         <w:rPr>
           <w:lang w:val="hu-HU"/>
         </w:rPr>
-        <w:t>3</w:t>
-      </w:r>
-      <w:r>
-        <w:rPr>
-          <w:lang w:val="hu-HU"/>
-        </w:rPr>
-        <w:t>9</w:t>
+        <w:t>44</w:t>
       </w:r>
       <w:r>
         <w:rPr>
@@ -62,13 +56,25 @@
         <w:rPr>
           <w:lang w:val="hu-HU"/>
         </w:rPr>
-        <w:t>Last update: 1/</w:t>
-      </w:r>
-      <w:r>
-        <w:rPr>
-          <w:lang w:val="hu-HU"/>
-        </w:rPr>
-        <w:t>4</w:t>
+        <w:t xml:space="preserve">Last update: </w:t>
+      </w:r>
+      <w:r>
+        <w:rPr>
+          <w:lang w:val="hu-HU"/>
+        </w:rPr>
+        <w:t>2</w:t>
+      </w:r>
+      <w:r>
+        <w:rPr>
+          <w:lang w:val="hu-HU"/>
+        </w:rPr>
+        <w:t>/</w:t>
+      </w:r>
+      <w:r>
+        <w:rPr>
+          <w:lang w:val="hu-HU"/>
+        </w:rPr>
+        <w:t>10</w:t>
       </w:r>
       <w:r>
         <w:rPr>
@@ -3306,6 +3312,24 @@
         <w:rPr>
           <w:lang w:val="hu-HU"/>
         </w:rPr>
+        <w:t>APP SERVER</w:t>
+      </w:r>
+    </w:p>
+    <w:p>
+      <w:pPr>
+        <w:pStyle w:val="ListParagraph"/>
+        <w:numPr>
+          <w:ilvl w:val="1"/>
+          <w:numId w:val="1"/>
+        </w:numPr>
+        <w:rPr>
+          <w:lang w:val="hu-HU"/>
+        </w:rPr>
+      </w:pPr>
+      <w:r>
+        <w:rPr>
+          <w:lang w:val="hu-HU"/>
+        </w:rPr>
         <w:t xml:space="preserve">Copy break.ps1 </w:t>
       </w:r>
       <w:r>
@@ -3313,6 +3337,108 @@
           <w:lang w:val="hu-HU"/>
         </w:rPr>
         <w:t>to Documents</w:t>
+      </w:r>
+    </w:p>
+    <w:p>
+      <w:pPr>
+        <w:pStyle w:val="ListParagraph"/>
+        <w:numPr>
+          <w:ilvl w:val="1"/>
+          <w:numId w:val="1"/>
+        </w:numPr>
+        <w:rPr>
+          <w:lang w:val="hu-HU"/>
+        </w:rPr>
+      </w:pPr>
+      <w:r>
+        <w:rPr>
+          <w:lang w:val="hu-HU"/>
+        </w:rPr>
+        <w:t xml:space="preserve">Create </w:t>
+      </w:r>
+      <w:r>
+        <w:rPr>
+          <w:lang w:val="hu-HU"/>
+        </w:rPr>
+        <w:t>a new shortcut on the desktop</w:t>
+      </w:r>
+    </w:p>
+    <w:p>
+      <w:pPr>
+        <w:pStyle w:val="ListParagraph"/>
+        <w:numPr>
+          <w:ilvl w:val="2"/>
+          <w:numId w:val="1"/>
+        </w:numPr>
+        <w:rPr>
+          <w:lang w:val="hu-HU"/>
+        </w:rPr>
+      </w:pPr>
+      <w:r>
+        <w:rPr>
+          <w:lang w:val="hu-HU"/>
+        </w:rPr>
+        <w:t xml:space="preserve">Target: </w:t>
+      </w:r>
+      <w:r>
+        <w:rPr>
+          <w:lang w:val="hu-HU"/>
+        </w:rPr>
+        <w:tab/>
+      </w:r>
+      <w:r>
+        <w:rPr>
+          <w:lang w:val="hu-HU"/>
+        </w:rPr>
+        <w:t>C:\Windows\System32\WindowsPowerShell\v1.0\powershell.exe -WindowStyle hidden "C:\Users\installuser.WFO\Documents\btl_v1.ps1"</w:t>
+      </w:r>
+    </w:p>
+    <w:p>
+      <w:pPr>
+        <w:pStyle w:val="ListParagraph"/>
+        <w:numPr>
+          <w:ilvl w:val="2"/>
+          <w:numId w:val="1"/>
+        </w:numPr>
+        <w:rPr>
+          <w:lang w:val="hu-HU"/>
+        </w:rPr>
+      </w:pPr>
+      <w:r>
+        <w:rPr>
+          <w:lang w:val="hu-HU"/>
+        </w:rPr>
+        <w:t>Properties / run as Administrator</w:t>
+      </w:r>
+    </w:p>
+    <w:p>
+      <w:pPr>
+        <w:pStyle w:val="ListParagraph"/>
+        <w:numPr>
+          <w:ilvl w:val="1"/>
+          <w:numId w:val="1"/>
+        </w:numPr>
+        <w:rPr>
+          <w:lang w:val="hu-HU"/>
+        </w:rPr>
+      </w:pPr>
+      <w:r>
+        <w:rPr>
+          <w:lang w:val="hu-HU"/>
+        </w:rPr>
+        <w:t>Unblock-File</w:t>
+      </w:r>
+      <w:r>
+        <w:rPr>
+          <w:lang w:val="hu-HU"/>
+        </w:rPr>
+        <w:t xml:space="preserve"> </w:t>
+      </w:r>
+      <w:r>
+        <w:rPr>
+          <w:lang w:val="hu-HU"/>
+        </w:rPr>
+        <w:t>.ps1 (as admin)</w:t>
       </w:r>
     </w:p>
     <w:p>
@@ -3330,13 +3456,7 @@
         <w:rPr>
           <w:lang w:val="hu-HU"/>
         </w:rPr>
-        <w:t xml:space="preserve">Create </w:t>
-      </w:r>
-      <w:r>
-        <w:rPr>
-          <w:lang w:val="hu-HU"/>
-        </w:rPr>
-        <w:t>a new shortcut on the desktop</w:t>
+        <w:t>All the others (ARCHIVER, RECORDER, RIS)</w:t>
       </w:r>
     </w:p>
     <w:p>
@@ -3354,19 +3474,16 @@
         <w:rPr>
           <w:lang w:val="hu-HU"/>
         </w:rPr>
-        <w:t xml:space="preserve">Target: </w:t>
-      </w:r>
-      <w:r>
-        <w:rPr>
-          <w:lang w:val="hu-HU"/>
-        </w:rPr>
-        <w:tab/>
-      </w:r>
-      <w:r>
-        <w:rPr>
-          <w:lang w:val="hu-HU"/>
-        </w:rPr>
-        <w:t>C:\Windows\System32\WindowsPowerShell\v1.0\powershell.exe -WindowStyle hidden "C:\Users\installuser.WFO\Documents\btl_v1.ps1"</w:t>
+        <w:t>Add user to .</w:t>
+      </w:r>
+      <w:r>
+        <w:t xml:space="preserve"> </w:t>
+      </w:r>
+      <w:r>
+        <w:rPr>
+          <w:lang w:val="hu-HU"/>
+        </w:rPr>
+        <w:t>\Remote Management Users</w:t>
       </w:r>
     </w:p>
     <w:p>
@@ -3384,14 +3501,38 @@
         <w:rPr>
           <w:lang w:val="hu-HU"/>
         </w:rPr>
-        <w:t>Properties / run as Administrator</w:t>
+        <w:t xml:space="preserve">Create DWORD </w:t>
+      </w:r>
+      <w:r>
+        <w:rPr>
+          <w:lang w:val="hu-HU"/>
+        </w:rPr>
+        <w:t>[HKLM\SOFTWARE\Microsoft\Windows</w:t>
+      </w:r>
+      <w:r>
+        <w:rPr>
+          <w:lang w:val="hu-HU"/>
+        </w:rPr>
+        <w:t>( NT???)</w:t>
+      </w:r>
+      <w:r>
+        <w:rPr>
+          <w:lang w:val="hu-HU"/>
+        </w:rPr>
+        <w:t>\CurrentVersion\Policies\System] LocalAccountTokenFilterPolicy</w:t>
+      </w:r>
+      <w:r>
+        <w:rPr>
+          <w:lang w:val="hu-HU"/>
+        </w:rPr>
+        <w:t xml:space="preserve"> = 1</w:t>
       </w:r>
     </w:p>
     <w:p>
       <w:pPr>
         <w:pStyle w:val="ListParagraph"/>
         <w:numPr>
-          <w:ilvl w:val="0"/>
+          <w:ilvl w:val="1"/>
           <w:numId w:val="1"/>
         </w:numPr>
         <w:rPr>
@@ -3402,26 +3543,14 @@
         <w:rPr>
           <w:lang w:val="hu-HU"/>
         </w:rPr>
-        <w:t>Unblock-File</w:t>
-      </w:r>
-      <w:r>
-        <w:rPr>
-          <w:lang w:val="hu-HU"/>
-        </w:rPr>
-        <w:t xml:space="preserve"> </w:t>
-      </w:r>
-      <w:r>
-        <w:rPr>
-          <w:lang w:val="hu-HU"/>
-        </w:rPr>
-        <w:t>.ps1 (as admin)</w:t>
+        <w:t>Set-Item WSMan:\localhost\Client\TrustedHosts -Value *</w:t>
       </w:r>
     </w:p>
     <w:p>
       <w:pPr>
         <w:pStyle w:val="ListParagraph"/>
         <w:numPr>
-          <w:ilvl w:val="0"/>
+          <w:ilvl w:val="1"/>
           <w:numId w:val="1"/>
         </w:numPr>
         <w:rPr>
@@ -3432,101 +3561,14 @@
         <w:rPr>
           <w:lang w:val="hu-HU"/>
         </w:rPr>
-        <w:t>Add user to .</w:t>
-      </w:r>
-      <w:r>
-        <w:t xml:space="preserve"> </w:t>
-      </w:r>
-      <w:r>
-        <w:rPr>
-          <w:lang w:val="hu-HU"/>
-        </w:rPr>
-        <w:t>\Remote Management Users</w:t>
+        <w:t>Enable-PSRemoting -Force</w:t>
       </w:r>
     </w:p>
     <w:p>
       <w:pPr>
         <w:pStyle w:val="ListParagraph"/>
         <w:numPr>
-          <w:ilvl w:val="0"/>
-          <w:numId w:val="1"/>
-        </w:numPr>
-        <w:rPr>
-          <w:lang w:val="hu-HU"/>
-        </w:rPr>
-      </w:pPr>
-      <w:r>
-        <w:rPr>
-          <w:lang w:val="hu-HU"/>
-        </w:rPr>
-        <w:t xml:space="preserve">Create DWORD </w:t>
-      </w:r>
-      <w:r>
-        <w:rPr>
-          <w:lang w:val="hu-HU"/>
-        </w:rPr>
-        <w:t>[HKLM\SOFTWARE\Microsoft\Windows</w:t>
-      </w:r>
-      <w:r>
-        <w:rPr>
-          <w:lang w:val="hu-HU"/>
-        </w:rPr>
-        <w:t>( NT???)</w:t>
-      </w:r>
-      <w:r>
-        <w:rPr>
-          <w:lang w:val="hu-HU"/>
-        </w:rPr>
-        <w:t>\CurrentVersion\Policies\System] LocalAccountTokenFilterPolicy</w:t>
-      </w:r>
-      <w:r>
-        <w:rPr>
-          <w:lang w:val="hu-HU"/>
-        </w:rPr>
-        <w:t xml:space="preserve"> = 1</w:t>
-      </w:r>
-    </w:p>
-    <w:p>
-      <w:pPr>
-        <w:pStyle w:val="ListParagraph"/>
-        <w:numPr>
-          <w:ilvl w:val="0"/>
-          <w:numId w:val="1"/>
-        </w:numPr>
-        <w:rPr>
-          <w:lang w:val="hu-HU"/>
-        </w:rPr>
-      </w:pPr>
-      <w:r>
-        <w:rPr>
-          <w:lang w:val="hu-HU"/>
-        </w:rPr>
-        <w:t>Set-Item WSMan:\localhost\Client\TrustedHosts -Value *</w:t>
-      </w:r>
-    </w:p>
-    <w:p>
-      <w:pPr>
-        <w:pStyle w:val="ListParagraph"/>
-        <w:numPr>
-          <w:ilvl w:val="0"/>
-          <w:numId w:val="1"/>
-        </w:numPr>
-        <w:rPr>
-          <w:lang w:val="hu-HU"/>
-        </w:rPr>
-      </w:pPr>
-      <w:r>
-        <w:rPr>
-          <w:lang w:val="hu-HU"/>
-        </w:rPr>
-        <w:t>Enable-PSRemoting -Force</w:t>
-      </w:r>
-    </w:p>
-    <w:p>
-      <w:pPr>
-        <w:pStyle w:val="ListParagraph"/>
-        <w:numPr>
-          <w:ilvl w:val="0"/>
+          <w:ilvl w:val="1"/>
           <w:numId w:val="1"/>
         </w:numPr>
         <w:rPr>
@@ -3552,20 +3594,8 @@
           <w:szCs w:val="21"/>
           <w:shd w:val="clear" w:color="auto" w:fill="F2F2F2"/>
         </w:rPr>
-        <w:t xml:space="preserve"> </w:t>
-      </w:r>
-      <w:proofErr w:type="spellStart"/>
-      <w:r>
-        <w:rPr>
-          <w:rFonts w:ascii="Consolas" w:hAnsi="Consolas"/>
-          <w:color w:val="171717"/>
-          <w:sz w:val="21"/>
-          <w:szCs w:val="21"/>
-          <w:shd w:val="clear" w:color="auto" w:fill="F2F2F2"/>
-        </w:rPr>
-        <w:t>WinRM</w:t>
-      </w:r>
-      <w:proofErr w:type="spellEnd"/>
+        <w:t xml:space="preserve"> WinRM</w:t>
+      </w:r>
       <w:r>
         <w:rPr>
           <w:rStyle w:val="hljs-parameter"/>
@@ -3575,9 +3605,29 @@
           <w:szCs w:val="21"/>
           <w:shd w:val="clear" w:color="auto" w:fill="F2F2F2"/>
         </w:rPr>
-        <w:t xml:space="preserve"> -</w:t>
-      </w:r>
-      <w:proofErr w:type="spellStart"/>
+        <w:t xml:space="preserve"> -ComputerName</w:t>
+      </w:r>
+      <w:r>
+        <w:rPr>
+          <w:rFonts w:ascii="Consolas" w:hAnsi="Consolas"/>
+          <w:color w:val="171717"/>
+          <w:sz w:val="21"/>
+          <w:szCs w:val="21"/>
+          <w:shd w:val="clear" w:color="auto" w:fill="F2F2F2"/>
+        </w:rPr>
+        <w:t xml:space="preserve"> </w:t>
+      </w:r>
+      <w:r>
+        <w:rPr>
+          <w:rStyle w:val="hljs-variable"/>
+          <w:rFonts w:ascii="Consolas" w:hAnsi="Consolas"/>
+          <w:color w:val="171717"/>
+          <w:sz w:val="21"/>
+          <w:szCs w:val="21"/>
+          <w:shd w:val="clear" w:color="auto" w:fill="F2F2F2"/>
+        </w:rPr>
+        <w:t>$servers</w:t>
+      </w:r>
       <w:r>
         <w:rPr>
           <w:rStyle w:val="hljs-parameter"/>
@@ -3587,9 +3637,8 @@
           <w:szCs w:val="21"/>
           <w:shd w:val="clear" w:color="auto" w:fill="F2F2F2"/>
         </w:rPr>
-        <w:t>ComputerName</w:t>
-      </w:r>
-      <w:proofErr w:type="spellEnd"/>
+        <w:t xml:space="preserve"> -startuptype</w:t>
+      </w:r>
       <w:r>
         <w:rPr>
           <w:rFonts w:ascii="Consolas" w:hAnsi="Consolas"/>
@@ -3598,52 +3647,103 @@
           <w:szCs w:val="21"/>
           <w:shd w:val="clear" w:color="auto" w:fill="F2F2F2"/>
         </w:rPr>
-        <w:t xml:space="preserve"> </w:t>
-      </w:r>
-      <w:r>
-        <w:rPr>
-          <w:rStyle w:val="hljs-variable"/>
-          <w:rFonts w:ascii="Consolas" w:hAnsi="Consolas"/>
-          <w:color w:val="171717"/>
+        <w:t xml:space="preserve"> Automatic</w:t>
+      </w:r>
+    </w:p>
+    <w:p>
+      <w:pPr>
+        <w:pStyle w:val="ListParagraph"/>
+        <w:numPr>
+          <w:ilvl w:val="1"/>
+          <w:numId w:val="1"/>
+        </w:numPr>
+        <w:rPr>
+          <w:lang w:val="hu-HU"/>
+        </w:rPr>
+      </w:pPr>
+      <w:r>
+        <w:rPr>
+          <w:lang w:val="hu-HU"/>
+        </w:rPr>
+        <w:t>winrm qc</w:t>
+      </w:r>
+    </w:p>
+    <w:p>
+      <w:pPr>
+        <w:pStyle w:val="ListParagraph"/>
+        <w:numPr>
+          <w:ilvl w:val="1"/>
+          <w:numId w:val="1"/>
+        </w:numPr>
+        <w:rPr>
+          <w:lang w:val="hu-HU"/>
+        </w:rPr>
+      </w:pPr>
+      <w:r>
+        <w:rPr>
+          <w:lang w:val="hu-HU"/>
+        </w:rPr>
+        <w:t>Group policy settings</w:t>
+      </w:r>
+    </w:p>
+    <w:p>
+      <w:pPr>
+        <w:pStyle w:val="ListParagraph"/>
+        <w:numPr>
+          <w:ilvl w:val="2"/>
+          <w:numId w:val="1"/>
+        </w:numPr>
+        <w:rPr>
+          <w:lang w:val="hu-HU"/>
+        </w:rPr>
+      </w:pPr>
+      <w:r>
+        <w:rPr>
+          <w:rFonts w:ascii="Segoe UI" w:hAnsi="Segoe UI" w:cs="Segoe UI"/>
+          <w:color w:val="2A2A2A"/>
           <w:sz w:val="21"/>
           <w:szCs w:val="21"/>
-          <w:shd w:val="clear" w:color="auto" w:fill="F2F2F2"/>
-        </w:rPr>
-        <w:t>$servers</w:t>
-      </w:r>
-      <w:r>
-        <w:rPr>
-          <w:rStyle w:val="hljs-parameter"/>
-          <w:rFonts w:ascii="Consolas" w:hAnsi="Consolas"/>
-          <w:color w:val="006881"/>
+          <w:shd w:val="clear" w:color="auto" w:fill="FFFFFF"/>
+        </w:rPr>
+        <w:t>Computer Configuration\Windows Settings\Security Settings\Local Policies\Security Options</w:t>
+      </w:r>
+      <w:r>
+        <w:rPr>
+          <w:rFonts w:ascii="Segoe UI" w:hAnsi="Segoe UI" w:cs="Segoe UI"/>
+          <w:color w:val="2A2A2A"/>
           <w:sz w:val="21"/>
           <w:szCs w:val="21"/>
-          <w:shd w:val="clear" w:color="auto" w:fill="F2F2F2"/>
-        </w:rPr>
-        <w:t xml:space="preserve"> -</w:t>
-      </w:r>
-      <w:proofErr w:type="spellStart"/>
-      <w:r>
-        <w:rPr>
-          <w:rStyle w:val="hljs-parameter"/>
-          <w:rFonts w:ascii="Consolas" w:hAnsi="Consolas"/>
-          <w:color w:val="006881"/>
+        </w:rPr>
+        <w:br/>
+      </w:r>
+      <w:r>
+        <w:rPr>
+          <w:rFonts w:ascii="Segoe UI" w:hAnsi="Segoe UI" w:cs="Segoe UI"/>
+          <w:color w:val="2A2A2A"/>
           <w:sz w:val="21"/>
           <w:szCs w:val="21"/>
-          <w:shd w:val="clear" w:color="auto" w:fill="F2F2F2"/>
-        </w:rPr>
-        <w:t>startuptype</w:t>
-      </w:r>
-      <w:proofErr w:type="spellEnd"/>
-      <w:r>
-        <w:rPr>
-          <w:rFonts w:ascii="Consolas" w:hAnsi="Consolas"/>
-          <w:color w:val="171717"/>
+          <w:shd w:val="clear" w:color="auto" w:fill="FFFFFF"/>
+        </w:rPr>
+        <w:t>User Account Control: Run all administrators in Admin Approval Mode</w:t>
+      </w:r>
+      <w:r>
+        <w:rPr>
+          <w:rFonts w:ascii="Segoe UI" w:hAnsi="Segoe UI" w:cs="Segoe UI"/>
+          <w:color w:val="2A2A2A"/>
           <w:sz w:val="21"/>
           <w:szCs w:val="21"/>
-          <w:shd w:val="clear" w:color="auto" w:fill="F2F2F2"/>
-        </w:rPr>
-        <w:t xml:space="preserve"> Automatic</w:t>
+        </w:rPr>
+        <w:br/>
+      </w:r>
+      <w:r>
+        <w:rPr>
+          <w:rFonts w:ascii="Segoe UI" w:hAnsi="Segoe UI" w:cs="Segoe UI"/>
+          <w:color w:val="2A2A2A"/>
+          <w:sz w:val="21"/>
+          <w:szCs w:val="21"/>
+          <w:shd w:val="clear" w:color="auto" w:fill="FFFFFF"/>
+        </w:rPr>
+        <w:t>User Account Control: Admin Approval Mode for the built-in administrator account</w:t>
       </w:r>
     </w:p>
     <w:p>
@@ -3659,27 +3759,13 @@
       </w:pPr>
       <w:r>
         <w:rPr>
-          <w:lang w:val="hu-HU"/>
-        </w:rPr>
-        <w:t>winrm qc</w:t>
-      </w:r>
-    </w:p>
-    <w:p>
-      <w:pPr>
-        <w:pStyle w:val="ListParagraph"/>
-        <w:numPr>
-          <w:ilvl w:val="0"/>
-          <w:numId w:val="1"/>
-        </w:numPr>
-        <w:rPr>
-          <w:lang w:val="hu-HU"/>
-        </w:rPr>
-      </w:pPr>
-      <w:r>
-        <w:rPr>
-          <w:lang w:val="hu-HU"/>
-        </w:rPr>
-        <w:t>Group policy settings</w:t>
+          <w:rFonts w:ascii="Segoe UI" w:hAnsi="Segoe UI" w:cs="Segoe UI"/>
+          <w:color w:val="2A2A2A"/>
+          <w:sz w:val="21"/>
+          <w:szCs w:val="21"/>
+          <w:shd w:val="clear" w:color="auto" w:fill="FFFFFF"/>
+        </w:rPr>
+        <w:t>ARCHIVER</w:t>
       </w:r>
     </w:p>
     <w:p>
@@ -3701,16 +3787,7 @@
           <w:szCs w:val="21"/>
           <w:shd w:val="clear" w:color="auto" w:fill="FFFFFF"/>
         </w:rPr>
-        <w:t>Computer Configuration\Windows Settings\Security Settings\Local Policies\Security Options</w:t>
-      </w:r>
-      <w:r>
-        <w:rPr>
-          <w:rFonts w:ascii="Segoe UI" w:hAnsi="Segoe UI" w:cs="Segoe UI"/>
-          <w:color w:val="2A2A2A"/>
-          <w:sz w:val="21"/>
-          <w:szCs w:val="21"/>
-        </w:rPr>
-        <w:br/>
+        <w:t xml:space="preserve">Share K:\archive_media </w:t>
       </w:r>
       <w:r>
         <w:rPr>
@@ -3720,17 +3797,20 @@
           <w:szCs w:val="21"/>
           <w:shd w:val="clear" w:color="auto" w:fill="FFFFFF"/>
         </w:rPr>
-        <w:t>User Account Control: Run all administrators in Admin Approval Mode</w:t>
-      </w:r>
-      <w:r>
-        <w:rPr>
-          <w:rFonts w:ascii="Segoe UI" w:hAnsi="Segoe UI" w:cs="Segoe UI"/>
-          <w:color w:val="2A2A2A"/>
-          <w:sz w:val="21"/>
-          <w:szCs w:val="21"/>
-        </w:rPr>
-        <w:br/>
-      </w:r>
+        <w:t>with installuser</w:t>
+      </w:r>
+    </w:p>
+    <w:p>
+      <w:pPr>
+        <w:pStyle w:val="ListParagraph"/>
+        <w:numPr>
+          <w:ilvl w:val="2"/>
+          <w:numId w:val="1"/>
+        </w:numPr>
+        <w:rPr>
+          <w:lang w:val="hu-HU"/>
+        </w:rPr>
+      </w:pPr>
       <w:r>
         <w:rPr>
           <w:rFonts w:ascii="Segoe UI" w:hAnsi="Segoe UI" w:cs="Segoe UI"/>
@@ -3739,7 +3819,51 @@
           <w:szCs w:val="21"/>
           <w:shd w:val="clear" w:color="auto" w:fill="FFFFFF"/>
         </w:rPr>
-        <w:t>User Account Control: Admin Approval Mode for the built-in administrator account</w:t>
+        <w:t>Create the folder</w:t>
+      </w:r>
+    </w:p>
+    <w:p>
+      <w:pPr>
+        <w:pStyle w:val="ListParagraph"/>
+        <w:numPr>
+          <w:ilvl w:val="2"/>
+          <w:numId w:val="1"/>
+        </w:numPr>
+        <w:rPr>
+          <w:lang w:val="hu-HU"/>
+        </w:rPr>
+      </w:pPr>
+      <w:r>
+        <w:rPr>
+          <w:rFonts w:ascii="Segoe UI" w:hAnsi="Segoe UI" w:cs="Segoe UI"/>
+          <w:color w:val="2A2A2A"/>
+          <w:sz w:val="21"/>
+          <w:szCs w:val="21"/>
+          <w:shd w:val="clear" w:color="auto" w:fill="FFFFFF"/>
+        </w:rPr>
+        <w:t>Right click, share</w:t>
+      </w:r>
+    </w:p>
+    <w:p>
+      <w:pPr>
+        <w:pStyle w:val="ListParagraph"/>
+        <w:numPr>
+          <w:ilvl w:val="2"/>
+          <w:numId w:val="1"/>
+        </w:numPr>
+        <w:rPr>
+          <w:lang w:val="hu-HU"/>
+        </w:rPr>
+      </w:pPr>
+      <w:r>
+        <w:rPr>
+          <w:rFonts w:ascii="Segoe UI" w:hAnsi="Segoe UI" w:cs="Segoe UI"/>
+          <w:color w:val="2A2A2A"/>
+          <w:sz w:val="21"/>
+          <w:szCs w:val="21"/>
+          <w:shd w:val="clear" w:color="auto" w:fill="FFFFFF"/>
+        </w:rPr>
+        <w:t>Select user</w:t>
       </w:r>
     </w:p>
     <w:p>
@@ -3850,6 +3974,7 @@
         <w:rPr>
           <w:lang w:val="hu-HU"/>
         </w:rPr>
+        <w:lastRenderedPageBreak/>
         <w:t>Breaking the agent PC should be treated as an exception, since none of the agent pc addresses can be determined from the existing configuration</w:t>
       </w:r>
       <w:r>
@@ -3919,7 +4044,6 @@
         <w:rPr>
           <w:lang w:val="hu-HU"/>
         </w:rPr>
-        <w:lastRenderedPageBreak/>
         <w:t>The following changes must be made:</w:t>
       </w:r>
     </w:p>
@@ -4449,7 +4573,7 @@
         <w:ind w:left="1440" w:hanging="360"/>
       </w:pPr>
     </w:lvl>
-    <w:lvl w:ilvl="2" w:tplc="0809001B" w:tentative="1">
+    <w:lvl w:ilvl="2" w:tplc="0809001B">
       <w:start w:val="1"/>
       <w:numFmt w:val="lowerRoman"/>
       <w:lvlText w:val="%3."/>

</xml_diff>

<commit_message>
removed archiver scenarios which did not work
also simplified preparation steps in the doc
</commit_message>
<xml_diff>
--- a/Breaking the Lab.docx
+++ b/Breaking the Lab.docx
@@ -44,7 +44,13 @@
         <w:rPr>
           <w:lang w:val="hu-HU"/>
         </w:rPr>
-        <w:t>44</w:t>
+        <w:t>4</w:t>
+      </w:r>
+      <w:r>
+        <w:rPr>
+          <w:lang w:val="hu-HU"/>
+        </w:rPr>
+        <w:t>5</w:t>
       </w:r>
       <w:r>
         <w:rPr>
@@ -62,7 +68,7 @@
         <w:rPr>
           <w:lang w:val="hu-HU"/>
         </w:rPr>
-        <w:t>2</w:t>
+        <w:t>5</w:t>
       </w:r>
       <w:r>
         <w:rPr>
@@ -74,7 +80,7 @@
         <w:rPr>
           <w:lang w:val="hu-HU"/>
         </w:rPr>
-        <w:t>10</w:t>
+        <w:t>31</w:t>
       </w:r>
       <w:r>
         <w:rPr>
@@ -363,7 +369,7 @@
                 <w:color w:val="FFFFFF" w:themeColor="background1"/>
                 <w:lang w:val="hu-HU"/>
               </w:rPr>
-              <w:t>Ready</w:t>
+              <w:t>OK</w:t>
             </w:r>
           </w:p>
         </w:tc>
@@ -491,7 +497,7 @@
                 <w:color w:val="FFFFFF" w:themeColor="background1"/>
                 <w:lang w:val="hu-HU"/>
               </w:rPr>
-              <w:t>Ready</w:t>
+              <w:t>OK</w:t>
             </w:r>
           </w:p>
         </w:tc>
@@ -584,6 +590,134 @@
         <w:tc>
           <w:tcPr>
             <w:tcW w:w="457" w:type="dxa"/>
+            <w:shd w:val="clear" w:color="auto" w:fill="FF0000"/>
+          </w:tcPr>
+          <w:p>
+            <w:pPr>
+              <w:rPr>
+                <w:color w:val="FFFFFF" w:themeColor="background1"/>
+                <w:lang w:val="hu-HU"/>
+              </w:rPr>
+            </w:pPr>
+            <w:r>
+              <w:rPr>
+                <w:color w:val="FFFFFF" w:themeColor="background1"/>
+                <w:lang w:val="hu-HU"/>
+              </w:rPr>
+              <w:t>3</w:t>
+            </w:r>
+          </w:p>
+        </w:tc>
+        <w:tc>
+          <w:tcPr>
+            <w:tcW w:w="935" w:type="dxa"/>
+            <w:shd w:val="clear" w:color="auto" w:fill="FF0000"/>
+          </w:tcPr>
+          <w:p>
+            <w:pPr>
+              <w:rPr>
+                <w:color w:val="FFFFFF" w:themeColor="background1"/>
+                <w:lang w:val="hu-HU"/>
+              </w:rPr>
+            </w:pPr>
+            <w:r>
+              <w:rPr>
+                <w:color w:val="FFFFFF" w:themeColor="background1"/>
+                <w:lang w:val="hu-HU"/>
+              </w:rPr>
+              <w:t>FAIL</w:t>
+            </w:r>
+          </w:p>
+        </w:tc>
+        <w:tc>
+          <w:tcPr>
+            <w:tcW w:w="1450" w:type="dxa"/>
+            <w:shd w:val="clear" w:color="auto" w:fill="FF0000"/>
+          </w:tcPr>
+          <w:p>
+            <w:pPr>
+              <w:rPr>
+                <w:color w:val="FFFFFF" w:themeColor="background1"/>
+                <w:lang w:val="hu-HU"/>
+              </w:rPr>
+            </w:pPr>
+            <w:r>
+              <w:rPr>
+                <w:color w:val="FFFFFF" w:themeColor="background1"/>
+                <w:lang w:val="hu-HU"/>
+              </w:rPr>
+              <w:t>Archiver</w:t>
+            </w:r>
+          </w:p>
+        </w:tc>
+        <w:tc>
+          <w:tcPr>
+            <w:tcW w:w="4643" w:type="dxa"/>
+            <w:shd w:val="clear" w:color="auto" w:fill="FF0000"/>
+          </w:tcPr>
+          <w:p>
+            <w:pPr>
+              <w:rPr>
+                <w:color w:val="FFFFFF" w:themeColor="background1"/>
+                <w:lang w:val="hu-HU"/>
+              </w:rPr>
+            </w:pPr>
+            <w:r>
+              <w:rPr>
+                <w:color w:val="FFFFFF" w:themeColor="background1"/>
+                <w:lang w:val="hu-HU"/>
+              </w:rPr>
+              <w:t>Archive status not showing any progress</w:t>
+            </w:r>
+          </w:p>
+        </w:tc>
+        <w:tc>
+          <w:tcPr>
+            <w:tcW w:w="5151" w:type="dxa"/>
+            <w:shd w:val="clear" w:color="auto" w:fill="FF0000"/>
+          </w:tcPr>
+          <w:p>
+            <w:pPr>
+              <w:rPr>
+                <w:color w:val="FFFFFF" w:themeColor="background1"/>
+                <w:lang w:val="hu-HU"/>
+              </w:rPr>
+            </w:pPr>
+            <w:r>
+              <w:rPr>
+                <w:color w:val="FFFFFF" w:themeColor="background1"/>
+                <w:lang w:val="hu-HU"/>
+              </w:rPr>
+              <w:t xml:space="preserve">Archive media will become faulty </w:t>
+            </w:r>
+          </w:p>
+        </w:tc>
+        <w:tc>
+          <w:tcPr>
+            <w:tcW w:w="3706" w:type="dxa"/>
+            <w:shd w:val="clear" w:color="auto" w:fill="FF0000"/>
+          </w:tcPr>
+          <w:p>
+            <w:pPr>
+              <w:rPr>
+                <w:color w:val="FFFFFF" w:themeColor="background1"/>
+                <w:lang w:val="hu-HU"/>
+              </w:rPr>
+            </w:pPr>
+            <w:r>
+              <w:rPr>
+                <w:color w:val="FFFFFF" w:themeColor="background1"/>
+                <w:lang w:val="hu-HU"/>
+              </w:rPr>
+              <w:t>invalid share name</w:t>
+            </w:r>
+          </w:p>
+        </w:tc>
+      </w:tr>
+      <w:tr>
+        <w:tc>
+          <w:tcPr>
+            <w:tcW w:w="457" w:type="dxa"/>
             <w:shd w:val="clear" w:color="auto" w:fill="385623" w:themeFill="accent6" w:themeFillShade="80"/>
           </w:tcPr>
           <w:p>
@@ -598,7 +732,7 @@
                 <w:color w:val="FFFFFF" w:themeColor="background1"/>
                 <w:lang w:val="hu-HU"/>
               </w:rPr>
-              <w:t>3</w:t>
+              <w:t>4</w:t>
             </w:r>
           </w:p>
         </w:tc>
@@ -619,7 +753,7 @@
                 <w:color w:val="FFFFFF" w:themeColor="background1"/>
                 <w:lang w:val="hu-HU"/>
               </w:rPr>
-              <w:t>Ready</w:t>
+              <w:t>OK</w:t>
             </w:r>
           </w:p>
         </w:tc>
@@ -640,7 +774,7 @@
                 <w:color w:val="FFFFFF" w:themeColor="background1"/>
                 <w:lang w:val="hu-HU"/>
               </w:rPr>
-              <w:t>Archiver</w:t>
+              <w:t>Recorder</w:t>
             </w:r>
           </w:p>
         </w:tc>
@@ -661,7 +795,7 @@
                 <w:color w:val="FFFFFF" w:themeColor="background1"/>
                 <w:lang w:val="hu-HU"/>
               </w:rPr>
-              <w:t>Archive status not showing any progress</w:t>
+              <w:t>Nothing is being recorded</w:t>
             </w:r>
           </w:p>
         </w:tc>
@@ -682,7 +816,7 @@
                 <w:color w:val="FFFFFF" w:themeColor="background1"/>
                 <w:lang w:val="hu-HU"/>
               </w:rPr>
-              <w:t xml:space="preserve">Archive media will become faulty </w:t>
+              <w:t xml:space="preserve">Capturing stops </w:t>
             </w:r>
           </w:p>
         </w:tc>
@@ -703,7 +837,7 @@
                 <w:color w:val="FFFFFF" w:themeColor="background1"/>
                 <w:lang w:val="hu-HU"/>
               </w:rPr>
-              <w:t>invalid share name</w:t>
+              <w:t>missing buffer</w:t>
             </w:r>
           </w:p>
         </w:tc>
@@ -726,7 +860,7 @@
                 <w:color w:val="FFFFFF" w:themeColor="background1"/>
                 <w:lang w:val="hu-HU"/>
               </w:rPr>
-              <w:t>4</w:t>
+              <w:t>5</w:t>
             </w:r>
           </w:p>
         </w:tc>
@@ -747,135 +881,7 @@
                 <w:color w:val="FFFFFF" w:themeColor="background1"/>
                 <w:lang w:val="hu-HU"/>
               </w:rPr>
-              <w:t>Ready</w:t>
-            </w:r>
-          </w:p>
-        </w:tc>
-        <w:tc>
-          <w:tcPr>
-            <w:tcW w:w="1450" w:type="dxa"/>
-            <w:shd w:val="clear" w:color="auto" w:fill="385623" w:themeFill="accent6" w:themeFillShade="80"/>
-          </w:tcPr>
-          <w:p>
-            <w:pPr>
-              <w:rPr>
-                <w:color w:val="FFFFFF" w:themeColor="background1"/>
-                <w:lang w:val="hu-HU"/>
-              </w:rPr>
-            </w:pPr>
-            <w:r>
-              <w:rPr>
-                <w:color w:val="FFFFFF" w:themeColor="background1"/>
-                <w:lang w:val="hu-HU"/>
-              </w:rPr>
-              <w:t>Recorder</w:t>
-            </w:r>
-          </w:p>
-        </w:tc>
-        <w:tc>
-          <w:tcPr>
-            <w:tcW w:w="4643" w:type="dxa"/>
-            <w:shd w:val="clear" w:color="auto" w:fill="385623" w:themeFill="accent6" w:themeFillShade="80"/>
-          </w:tcPr>
-          <w:p>
-            <w:pPr>
-              <w:rPr>
-                <w:color w:val="FFFFFF" w:themeColor="background1"/>
-                <w:lang w:val="hu-HU"/>
-              </w:rPr>
-            </w:pPr>
-            <w:r>
-              <w:rPr>
-                <w:color w:val="FFFFFF" w:themeColor="background1"/>
-                <w:lang w:val="hu-HU"/>
-              </w:rPr>
-              <w:t>Nothing is being recorded</w:t>
-            </w:r>
-          </w:p>
-        </w:tc>
-        <w:tc>
-          <w:tcPr>
-            <w:tcW w:w="5151" w:type="dxa"/>
-            <w:shd w:val="clear" w:color="auto" w:fill="385623" w:themeFill="accent6" w:themeFillShade="80"/>
-          </w:tcPr>
-          <w:p>
-            <w:pPr>
-              <w:rPr>
-                <w:color w:val="FFFFFF" w:themeColor="background1"/>
-                <w:lang w:val="hu-HU"/>
-              </w:rPr>
-            </w:pPr>
-            <w:r>
-              <w:rPr>
-                <w:color w:val="FFFFFF" w:themeColor="background1"/>
-                <w:lang w:val="hu-HU"/>
-              </w:rPr>
-              <w:t xml:space="preserve">Capturing stops </w:t>
-            </w:r>
-          </w:p>
-        </w:tc>
-        <w:tc>
-          <w:tcPr>
-            <w:tcW w:w="3706" w:type="dxa"/>
-            <w:shd w:val="clear" w:color="auto" w:fill="385623" w:themeFill="accent6" w:themeFillShade="80"/>
-          </w:tcPr>
-          <w:p>
-            <w:pPr>
-              <w:rPr>
-                <w:color w:val="FFFFFF" w:themeColor="background1"/>
-                <w:lang w:val="hu-HU"/>
-              </w:rPr>
-            </w:pPr>
-            <w:r>
-              <w:rPr>
-                <w:color w:val="FFFFFF" w:themeColor="background1"/>
-                <w:lang w:val="hu-HU"/>
-              </w:rPr>
-              <w:t>missing buffer</w:t>
-            </w:r>
-          </w:p>
-        </w:tc>
-      </w:tr>
-      <w:tr>
-        <w:tc>
-          <w:tcPr>
-            <w:tcW w:w="457" w:type="dxa"/>
-            <w:shd w:val="clear" w:color="auto" w:fill="385623" w:themeFill="accent6" w:themeFillShade="80"/>
-          </w:tcPr>
-          <w:p>
-            <w:pPr>
-              <w:rPr>
-                <w:color w:val="FFFFFF" w:themeColor="background1"/>
-                <w:lang w:val="hu-HU"/>
-              </w:rPr>
-            </w:pPr>
-            <w:r>
-              <w:rPr>
-                <w:color w:val="FFFFFF" w:themeColor="background1"/>
-                <w:lang w:val="hu-HU"/>
-              </w:rPr>
-              <w:t>5</w:t>
-            </w:r>
-          </w:p>
-        </w:tc>
-        <w:tc>
-          <w:tcPr>
-            <w:tcW w:w="935" w:type="dxa"/>
-            <w:shd w:val="clear" w:color="auto" w:fill="385623" w:themeFill="accent6" w:themeFillShade="80"/>
-          </w:tcPr>
-          <w:p>
-            <w:pPr>
-              <w:rPr>
-                <w:color w:val="FFFFFF" w:themeColor="background1"/>
-                <w:lang w:val="hu-HU"/>
-              </w:rPr>
-            </w:pPr>
-            <w:r>
-              <w:rPr>
-                <w:color w:val="FFFFFF" w:themeColor="background1"/>
-                <w:lang w:val="hu-HU"/>
-              </w:rPr>
-              <w:t>Ready</w:t>
+              <w:t>OK</w:t>
             </w:r>
           </w:p>
         </w:tc>
@@ -1093,18 +1099,16 @@
         <w:tc>
           <w:tcPr>
             <w:tcW w:w="457" w:type="dxa"/>
-            <w:shd w:val="clear" w:color="auto" w:fill="385623" w:themeFill="accent6" w:themeFillShade="80"/>
-          </w:tcPr>
-          <w:p>
-            <w:pPr>
-              <w:rPr>
-                <w:color w:val="FFFFFF" w:themeColor="background1"/>
-                <w:lang w:val="hu-HU"/>
-              </w:rPr>
-            </w:pPr>
-            <w:r>
-              <w:rPr>
-                <w:color w:val="FFFFFF" w:themeColor="background1"/>
+            <w:shd w:val="clear" w:color="auto" w:fill="FFD966" w:themeFill="accent4" w:themeFillTint="99"/>
+          </w:tcPr>
+          <w:p>
+            <w:pPr>
+              <w:rPr>
+                <w:lang w:val="hu-HU"/>
+              </w:rPr>
+            </w:pPr>
+            <w:r>
+              <w:rPr>
                 <w:lang w:val="hu-HU"/>
               </w:rPr>
               <w:t>7</w:t>
@@ -1114,39 +1118,35 @@
         <w:tc>
           <w:tcPr>
             <w:tcW w:w="935" w:type="dxa"/>
-            <w:shd w:val="clear" w:color="auto" w:fill="385623" w:themeFill="accent6" w:themeFillShade="80"/>
-          </w:tcPr>
-          <w:p>
-            <w:pPr>
-              <w:rPr>
-                <w:color w:val="FFFFFF" w:themeColor="background1"/>
-                <w:lang w:val="hu-HU"/>
-              </w:rPr>
-            </w:pPr>
-            <w:r>
-              <w:rPr>
-                <w:color w:val="FFFFFF" w:themeColor="background1"/>
-                <w:lang w:val="hu-HU"/>
-              </w:rPr>
-              <w:t>Ready</w:t>
+            <w:shd w:val="clear" w:color="auto" w:fill="FFD966" w:themeFill="accent4" w:themeFillTint="99"/>
+          </w:tcPr>
+          <w:p>
+            <w:pPr>
+              <w:rPr>
+                <w:lang w:val="hu-HU"/>
+              </w:rPr>
+            </w:pPr>
+            <w:r>
+              <w:rPr>
+                <w:lang w:val="hu-HU"/>
+              </w:rPr>
+              <w:t>FORK</w:t>
             </w:r>
           </w:p>
         </w:tc>
         <w:tc>
           <w:tcPr>
             <w:tcW w:w="1450" w:type="dxa"/>
-            <w:shd w:val="clear" w:color="auto" w:fill="385623" w:themeFill="accent6" w:themeFillShade="80"/>
-          </w:tcPr>
-          <w:p>
-            <w:pPr>
-              <w:rPr>
-                <w:color w:val="FFFFFF" w:themeColor="background1"/>
-                <w:lang w:val="hu-HU"/>
-              </w:rPr>
-            </w:pPr>
-            <w:r>
-              <w:rPr>
-                <w:color w:val="FFFFFF" w:themeColor="background1"/>
+            <w:shd w:val="clear" w:color="auto" w:fill="FFD966" w:themeFill="accent4" w:themeFillTint="99"/>
+          </w:tcPr>
+          <w:p>
+            <w:pPr>
+              <w:rPr>
+                <w:lang w:val="hu-HU"/>
+              </w:rPr>
+            </w:pPr>
+            <w:r>
+              <w:rPr>
                 <w:lang w:val="hu-HU"/>
               </w:rPr>
               <w:t>Agent PC</w:t>
@@ -1156,18 +1156,16 @@
         <w:tc>
           <w:tcPr>
             <w:tcW w:w="4643" w:type="dxa"/>
-            <w:shd w:val="clear" w:color="auto" w:fill="385623" w:themeFill="accent6" w:themeFillShade="80"/>
-          </w:tcPr>
-          <w:p>
-            <w:pPr>
-              <w:rPr>
-                <w:color w:val="FFFFFF" w:themeColor="background1"/>
-                <w:lang w:val="hu-HU"/>
-              </w:rPr>
-            </w:pPr>
-            <w:r>
-              <w:rPr>
-                <w:color w:val="FFFFFF" w:themeColor="background1"/>
+            <w:shd w:val="clear" w:color="auto" w:fill="FFD966" w:themeFill="accent4" w:themeFillTint="99"/>
+          </w:tcPr>
+          <w:p>
+            <w:pPr>
+              <w:rPr>
+                <w:lang w:val="hu-HU"/>
+              </w:rPr>
+            </w:pPr>
+            <w:r>
+              <w:rPr>
                 <w:lang w:val="hu-HU"/>
               </w:rPr>
               <w:t>No screen recording is found</w:t>
@@ -1177,18 +1175,16 @@
         <w:tc>
           <w:tcPr>
             <w:tcW w:w="5151" w:type="dxa"/>
-            <w:shd w:val="clear" w:color="auto" w:fill="385623" w:themeFill="accent6" w:themeFillShade="80"/>
-          </w:tcPr>
-          <w:p>
-            <w:pPr>
-              <w:rPr>
-                <w:color w:val="FFFFFF" w:themeColor="background1"/>
-                <w:lang w:val="hu-HU"/>
-              </w:rPr>
-            </w:pPr>
-            <w:r>
-              <w:rPr>
-                <w:color w:val="FFFFFF" w:themeColor="background1"/>
+            <w:shd w:val="clear" w:color="auto" w:fill="FFD966" w:themeFill="accent4" w:themeFillTint="99"/>
+          </w:tcPr>
+          <w:p>
+            <w:pPr>
+              <w:rPr>
+                <w:lang w:val="hu-HU"/>
+              </w:rPr>
+            </w:pPr>
+            <w:r>
+              <w:rPr>
                 <w:lang w:val="hu-HU"/>
               </w:rPr>
               <w:t>Screen capturing will fail always</w:t>
@@ -1198,18 +1194,16 @@
         <w:tc>
           <w:tcPr>
             <w:tcW w:w="3706" w:type="dxa"/>
-            <w:shd w:val="clear" w:color="auto" w:fill="385623" w:themeFill="accent6" w:themeFillShade="80"/>
-          </w:tcPr>
-          <w:p>
-            <w:pPr>
-              <w:rPr>
-                <w:color w:val="FFFFFF" w:themeColor="background1"/>
-                <w:lang w:val="hu-HU"/>
-              </w:rPr>
-            </w:pPr>
-            <w:r>
-              <w:rPr>
-                <w:color w:val="FFFFFF" w:themeColor="background1"/>
+            <w:shd w:val="clear" w:color="auto" w:fill="FFD966" w:themeFill="accent4" w:themeFillTint="99"/>
+          </w:tcPr>
+          <w:p>
+            <w:pPr>
+              <w:rPr>
+                <w:lang w:val="hu-HU"/>
+              </w:rPr>
+            </w:pPr>
+            <w:r>
+              <w:rPr>
                 <w:lang w:val="hu-HU"/>
               </w:rPr>
               <w:t>incorrect RIS address specified</w:t>
@@ -1576,7 +1570,7 @@
         <w:tc>
           <w:tcPr>
             <w:tcW w:w="457" w:type="dxa"/>
-            <w:shd w:val="clear" w:color="auto" w:fill="70AD47" w:themeFill="accent6"/>
+            <w:shd w:val="clear" w:color="auto" w:fill="538135" w:themeFill="accent6" w:themeFillShade="BF"/>
           </w:tcPr>
           <w:p>
             <w:pPr>
@@ -1595,26 +1589,26 @@
         <w:tc>
           <w:tcPr>
             <w:tcW w:w="935" w:type="dxa"/>
-            <w:shd w:val="clear" w:color="auto" w:fill="70AD47" w:themeFill="accent6"/>
-          </w:tcPr>
-          <w:p>
-            <w:pPr>
-              <w:rPr>
-                <w:lang w:val="hu-HU"/>
-              </w:rPr>
-            </w:pPr>
-            <w:r>
-              <w:rPr>
-                <w:lang w:val="hu-HU"/>
-              </w:rPr>
-              <w:t>QA</w:t>
+            <w:shd w:val="clear" w:color="auto" w:fill="538135" w:themeFill="accent6" w:themeFillShade="BF"/>
+          </w:tcPr>
+          <w:p>
+            <w:pPr>
+              <w:rPr>
+                <w:lang w:val="hu-HU"/>
+              </w:rPr>
+            </w:pPr>
+            <w:r>
+              <w:rPr>
+                <w:lang w:val="hu-HU"/>
+              </w:rPr>
+              <w:t>OK</w:t>
             </w:r>
           </w:p>
         </w:tc>
         <w:tc>
           <w:tcPr>
             <w:tcW w:w="1450" w:type="dxa"/>
-            <w:shd w:val="clear" w:color="auto" w:fill="70AD47" w:themeFill="accent6"/>
+            <w:shd w:val="clear" w:color="auto" w:fill="538135" w:themeFill="accent6" w:themeFillShade="BF"/>
           </w:tcPr>
           <w:p>
             <w:pPr>
@@ -1633,7 +1627,7 @@
         <w:tc>
           <w:tcPr>
             <w:tcW w:w="4643" w:type="dxa"/>
-            <w:shd w:val="clear" w:color="auto" w:fill="70AD47" w:themeFill="accent6"/>
+            <w:shd w:val="clear" w:color="auto" w:fill="538135" w:themeFill="accent6" w:themeFillShade="BF"/>
           </w:tcPr>
           <w:p>
             <w:pPr>
@@ -1652,7 +1646,7 @@
         <w:tc>
           <w:tcPr>
             <w:tcW w:w="5151" w:type="dxa"/>
-            <w:shd w:val="clear" w:color="auto" w:fill="70AD47" w:themeFill="accent6"/>
+            <w:shd w:val="clear" w:color="auto" w:fill="538135" w:themeFill="accent6" w:themeFillShade="BF"/>
           </w:tcPr>
           <w:p>
             <w:pPr>
@@ -1671,7 +1665,7 @@
         <w:tc>
           <w:tcPr>
             <w:tcW w:w="3706" w:type="dxa"/>
-            <w:shd w:val="clear" w:color="auto" w:fill="70AD47" w:themeFill="accent6"/>
+            <w:shd w:val="clear" w:color="auto" w:fill="538135" w:themeFill="accent6" w:themeFillShade="BF"/>
           </w:tcPr>
           <w:p>
             <w:pPr>
@@ -1796,7 +1790,7 @@
         <w:tc>
           <w:tcPr>
             <w:tcW w:w="457" w:type="dxa"/>
-            <w:shd w:val="clear" w:color="auto" w:fill="70AD47" w:themeFill="accent6"/>
+            <w:shd w:val="clear" w:color="auto" w:fill="FF0000"/>
           </w:tcPr>
           <w:p>
             <w:pPr>
@@ -1815,26 +1809,26 @@
         <w:tc>
           <w:tcPr>
             <w:tcW w:w="935" w:type="dxa"/>
-            <w:shd w:val="clear" w:color="auto" w:fill="70AD47" w:themeFill="accent6"/>
-          </w:tcPr>
-          <w:p>
-            <w:pPr>
-              <w:rPr>
-                <w:lang w:val="hu-HU"/>
-              </w:rPr>
-            </w:pPr>
-            <w:r>
-              <w:rPr>
-                <w:lang w:val="hu-HU"/>
-              </w:rPr>
-              <w:t>QA</w:t>
+            <w:shd w:val="clear" w:color="auto" w:fill="FF0000"/>
+          </w:tcPr>
+          <w:p>
+            <w:pPr>
+              <w:rPr>
+                <w:lang w:val="hu-HU"/>
+              </w:rPr>
+            </w:pPr>
+            <w:r>
+              <w:rPr>
+                <w:lang w:val="hu-HU"/>
+              </w:rPr>
+              <w:t>FAIL</w:t>
             </w:r>
           </w:p>
         </w:tc>
         <w:tc>
           <w:tcPr>
             <w:tcW w:w="1450" w:type="dxa"/>
-            <w:shd w:val="clear" w:color="auto" w:fill="70AD47" w:themeFill="accent6"/>
+            <w:shd w:val="clear" w:color="auto" w:fill="FF0000"/>
           </w:tcPr>
           <w:p>
             <w:pPr>
@@ -1853,7 +1847,7 @@
         <w:tc>
           <w:tcPr>
             <w:tcW w:w="4643" w:type="dxa"/>
-            <w:shd w:val="clear" w:color="auto" w:fill="70AD47" w:themeFill="accent6"/>
+            <w:shd w:val="clear" w:color="auto" w:fill="FF0000"/>
           </w:tcPr>
           <w:p>
             <w:pPr>
@@ -1866,7 +1860,7 @@
         <w:tc>
           <w:tcPr>
             <w:tcW w:w="5151" w:type="dxa"/>
-            <w:shd w:val="clear" w:color="auto" w:fill="70AD47" w:themeFill="accent6"/>
+            <w:shd w:val="clear" w:color="auto" w:fill="FF0000"/>
           </w:tcPr>
           <w:p>
             <w:pPr>
@@ -1885,7 +1879,7 @@
         <w:tc>
           <w:tcPr>
             <w:tcW w:w="3706" w:type="dxa"/>
-            <w:shd w:val="clear" w:color="auto" w:fill="70AD47" w:themeFill="accent6"/>
+            <w:shd w:val="clear" w:color="auto" w:fill="FF0000"/>
           </w:tcPr>
           <w:p>
             <w:pPr>
@@ -1900,7 +1894,7 @@
         <w:tc>
           <w:tcPr>
             <w:tcW w:w="457" w:type="dxa"/>
-            <w:shd w:val="clear" w:color="auto" w:fill="70AD47" w:themeFill="accent6"/>
+            <w:shd w:val="clear" w:color="auto" w:fill="538135" w:themeFill="accent6" w:themeFillShade="BF"/>
           </w:tcPr>
           <w:p>
             <w:pPr>
@@ -1919,26 +1913,26 @@
         <w:tc>
           <w:tcPr>
             <w:tcW w:w="935" w:type="dxa"/>
-            <w:shd w:val="clear" w:color="auto" w:fill="70AD47" w:themeFill="accent6"/>
-          </w:tcPr>
-          <w:p>
-            <w:pPr>
-              <w:rPr>
-                <w:lang w:val="hu-HU"/>
-              </w:rPr>
-            </w:pPr>
-            <w:r>
-              <w:rPr>
-                <w:lang w:val="hu-HU"/>
-              </w:rPr>
-              <w:t>QA</w:t>
+            <w:shd w:val="clear" w:color="auto" w:fill="538135" w:themeFill="accent6" w:themeFillShade="BF"/>
+          </w:tcPr>
+          <w:p>
+            <w:pPr>
+              <w:rPr>
+                <w:lang w:val="hu-HU"/>
+              </w:rPr>
+            </w:pPr>
+            <w:r>
+              <w:rPr>
+                <w:lang w:val="hu-HU"/>
+              </w:rPr>
+              <w:t>OK</w:t>
             </w:r>
           </w:p>
         </w:tc>
         <w:tc>
           <w:tcPr>
             <w:tcW w:w="1450" w:type="dxa"/>
-            <w:shd w:val="clear" w:color="auto" w:fill="70AD47" w:themeFill="accent6"/>
+            <w:shd w:val="clear" w:color="auto" w:fill="538135" w:themeFill="accent6" w:themeFillShade="BF"/>
           </w:tcPr>
           <w:p>
             <w:pPr>
@@ -1957,7 +1951,7 @@
         <w:tc>
           <w:tcPr>
             <w:tcW w:w="4643" w:type="dxa"/>
-            <w:shd w:val="clear" w:color="auto" w:fill="70AD47" w:themeFill="accent6"/>
+            <w:shd w:val="clear" w:color="auto" w:fill="538135" w:themeFill="accent6" w:themeFillShade="BF"/>
           </w:tcPr>
           <w:p>
             <w:pPr>
@@ -1970,7 +1964,7 @@
         <w:tc>
           <w:tcPr>
             <w:tcW w:w="5151" w:type="dxa"/>
-            <w:shd w:val="clear" w:color="auto" w:fill="70AD47" w:themeFill="accent6"/>
+            <w:shd w:val="clear" w:color="auto" w:fill="538135" w:themeFill="accent6" w:themeFillShade="BF"/>
           </w:tcPr>
           <w:p>
             <w:pPr>
@@ -1989,7 +1983,7 @@
         <w:tc>
           <w:tcPr>
             <w:tcW w:w="3706" w:type="dxa"/>
-            <w:shd w:val="clear" w:color="auto" w:fill="70AD47" w:themeFill="accent6"/>
+            <w:shd w:val="clear" w:color="auto" w:fill="538135" w:themeFill="accent6" w:themeFillShade="BF"/>
           </w:tcPr>
           <w:p>
             <w:pPr>
@@ -2667,7 +2661,7 @@
               <w:rPr>
                 <w:lang w:val="hu-HU"/>
               </w:rPr>
-              <w:t>PLAN</w:t>
+              <w:t>FORK</w:t>
             </w:r>
           </w:p>
         </w:tc>
@@ -2943,7 +2937,7 @@
         <w:tc>
           <w:tcPr>
             <w:tcW w:w="457" w:type="dxa"/>
-            <w:shd w:val="clear" w:color="auto" w:fill="70AD47" w:themeFill="accent6"/>
+            <w:shd w:val="clear" w:color="auto" w:fill="538135" w:themeFill="accent6" w:themeFillShade="BF"/>
           </w:tcPr>
           <w:p>
             <w:pPr>
@@ -2962,26 +2956,26 @@
         <w:tc>
           <w:tcPr>
             <w:tcW w:w="935" w:type="dxa"/>
-            <w:shd w:val="clear" w:color="auto" w:fill="70AD47" w:themeFill="accent6"/>
-          </w:tcPr>
-          <w:p>
-            <w:pPr>
-              <w:rPr>
-                <w:lang w:val="hu-HU"/>
-              </w:rPr>
-            </w:pPr>
-            <w:r>
-              <w:rPr>
-                <w:lang w:val="hu-HU"/>
-              </w:rPr>
-              <w:t>QA</w:t>
+            <w:shd w:val="clear" w:color="auto" w:fill="538135" w:themeFill="accent6" w:themeFillShade="BF"/>
+          </w:tcPr>
+          <w:p>
+            <w:pPr>
+              <w:rPr>
+                <w:lang w:val="hu-HU"/>
+              </w:rPr>
+            </w:pPr>
+            <w:r>
+              <w:rPr>
+                <w:lang w:val="hu-HU"/>
+              </w:rPr>
+              <w:t>OK</w:t>
             </w:r>
           </w:p>
         </w:tc>
         <w:tc>
           <w:tcPr>
             <w:tcW w:w="1450" w:type="dxa"/>
-            <w:shd w:val="clear" w:color="auto" w:fill="70AD47" w:themeFill="accent6"/>
+            <w:shd w:val="clear" w:color="auto" w:fill="538135" w:themeFill="accent6" w:themeFillShade="BF"/>
           </w:tcPr>
           <w:p>
             <w:pPr>
@@ -3000,7 +2994,7 @@
         <w:tc>
           <w:tcPr>
             <w:tcW w:w="4643" w:type="dxa"/>
-            <w:shd w:val="clear" w:color="auto" w:fill="70AD47" w:themeFill="accent6"/>
+            <w:shd w:val="clear" w:color="auto" w:fill="538135" w:themeFill="accent6" w:themeFillShade="BF"/>
           </w:tcPr>
           <w:p>
             <w:pPr>
@@ -3013,7 +3007,7 @@
         <w:tc>
           <w:tcPr>
             <w:tcW w:w="5151" w:type="dxa"/>
-            <w:shd w:val="clear" w:color="auto" w:fill="70AD47" w:themeFill="accent6"/>
+            <w:shd w:val="clear" w:color="auto" w:fill="538135" w:themeFill="accent6" w:themeFillShade="BF"/>
           </w:tcPr>
           <w:p>
             <w:pPr>
@@ -3032,7 +3026,7 @@
         <w:tc>
           <w:tcPr>
             <w:tcW w:w="3706" w:type="dxa"/>
-            <w:shd w:val="clear" w:color="auto" w:fill="70AD47" w:themeFill="accent6"/>
+            <w:shd w:val="clear" w:color="auto" w:fill="538135" w:themeFill="accent6" w:themeFillShade="BF"/>
           </w:tcPr>
           <w:p>
             <w:pPr>
@@ -3047,7 +3041,7 @@
         <w:tc>
           <w:tcPr>
             <w:tcW w:w="457" w:type="dxa"/>
-            <w:shd w:val="clear" w:color="auto" w:fill="70AD47" w:themeFill="accent6"/>
+            <w:shd w:val="clear" w:color="auto" w:fill="538135" w:themeFill="accent6" w:themeFillShade="BF"/>
           </w:tcPr>
           <w:p>
             <w:pPr>
@@ -3066,26 +3060,26 @@
         <w:tc>
           <w:tcPr>
             <w:tcW w:w="935" w:type="dxa"/>
-            <w:shd w:val="clear" w:color="auto" w:fill="70AD47" w:themeFill="accent6"/>
-          </w:tcPr>
-          <w:p>
-            <w:pPr>
-              <w:rPr>
-                <w:lang w:val="hu-HU"/>
-              </w:rPr>
-            </w:pPr>
-            <w:r>
-              <w:rPr>
-                <w:lang w:val="hu-HU"/>
-              </w:rPr>
-              <w:t>QA</w:t>
+            <w:shd w:val="clear" w:color="auto" w:fill="538135" w:themeFill="accent6" w:themeFillShade="BF"/>
+          </w:tcPr>
+          <w:p>
+            <w:pPr>
+              <w:rPr>
+                <w:lang w:val="hu-HU"/>
+              </w:rPr>
+            </w:pPr>
+            <w:r>
+              <w:rPr>
+                <w:lang w:val="hu-HU"/>
+              </w:rPr>
+              <w:t>OK</w:t>
             </w:r>
           </w:p>
         </w:tc>
         <w:tc>
           <w:tcPr>
             <w:tcW w:w="1450" w:type="dxa"/>
-            <w:shd w:val="clear" w:color="auto" w:fill="70AD47" w:themeFill="accent6"/>
+            <w:shd w:val="clear" w:color="auto" w:fill="538135" w:themeFill="accent6" w:themeFillShade="BF"/>
           </w:tcPr>
           <w:p>
             <w:pPr>
@@ -3104,7 +3098,7 @@
         <w:tc>
           <w:tcPr>
             <w:tcW w:w="4643" w:type="dxa"/>
-            <w:shd w:val="clear" w:color="auto" w:fill="70AD47" w:themeFill="accent6"/>
+            <w:shd w:val="clear" w:color="auto" w:fill="538135" w:themeFill="accent6" w:themeFillShade="BF"/>
           </w:tcPr>
           <w:p>
             <w:pPr>
@@ -3117,7 +3111,7 @@
         <w:tc>
           <w:tcPr>
             <w:tcW w:w="5151" w:type="dxa"/>
-            <w:shd w:val="clear" w:color="auto" w:fill="70AD47" w:themeFill="accent6"/>
+            <w:shd w:val="clear" w:color="auto" w:fill="538135" w:themeFill="accent6" w:themeFillShade="BF"/>
           </w:tcPr>
           <w:p>
             <w:pPr>
@@ -3142,7 +3136,7 @@
         <w:tc>
           <w:tcPr>
             <w:tcW w:w="3706" w:type="dxa"/>
-            <w:shd w:val="clear" w:color="auto" w:fill="70AD47" w:themeFill="accent6"/>
+            <w:shd w:val="clear" w:color="auto" w:fill="538135" w:themeFill="accent6" w:themeFillShade="BF"/>
           </w:tcPr>
           <w:p>
             <w:pPr>
@@ -3157,7 +3151,7 @@
         <w:tc>
           <w:tcPr>
             <w:tcW w:w="457" w:type="dxa"/>
-            <w:shd w:val="clear" w:color="auto" w:fill="FFC000" w:themeFill="accent4"/>
+            <w:shd w:val="clear" w:color="auto" w:fill="538135" w:themeFill="accent6" w:themeFillShade="BF"/>
           </w:tcPr>
           <w:p>
             <w:pPr>
@@ -3176,26 +3170,26 @@
         <w:tc>
           <w:tcPr>
             <w:tcW w:w="935" w:type="dxa"/>
-            <w:shd w:val="clear" w:color="auto" w:fill="FFC000" w:themeFill="accent4"/>
-          </w:tcPr>
-          <w:p>
-            <w:pPr>
-              <w:rPr>
-                <w:lang w:val="hu-HU"/>
-              </w:rPr>
-            </w:pPr>
-            <w:r>
-              <w:rPr>
-                <w:lang w:val="hu-HU"/>
-              </w:rPr>
-              <w:t>PLAN</w:t>
+            <w:shd w:val="clear" w:color="auto" w:fill="538135" w:themeFill="accent6" w:themeFillShade="BF"/>
+          </w:tcPr>
+          <w:p>
+            <w:pPr>
+              <w:rPr>
+                <w:lang w:val="hu-HU"/>
+              </w:rPr>
+            </w:pPr>
+            <w:r>
+              <w:rPr>
+                <w:lang w:val="hu-HU"/>
+              </w:rPr>
+              <w:t>OK</w:t>
             </w:r>
           </w:p>
         </w:tc>
         <w:tc>
           <w:tcPr>
             <w:tcW w:w="1450" w:type="dxa"/>
-            <w:shd w:val="clear" w:color="auto" w:fill="FFC000" w:themeFill="accent4"/>
+            <w:shd w:val="clear" w:color="auto" w:fill="538135" w:themeFill="accent6" w:themeFillShade="BF"/>
           </w:tcPr>
           <w:p>
             <w:pPr>
@@ -3214,7 +3208,7 @@
         <w:tc>
           <w:tcPr>
             <w:tcW w:w="4643" w:type="dxa"/>
-            <w:shd w:val="clear" w:color="auto" w:fill="FFC000" w:themeFill="accent4"/>
+            <w:shd w:val="clear" w:color="auto" w:fill="538135" w:themeFill="accent6" w:themeFillShade="BF"/>
           </w:tcPr>
           <w:p>
             <w:pPr>
@@ -3233,7 +3227,7 @@
         <w:tc>
           <w:tcPr>
             <w:tcW w:w="5151" w:type="dxa"/>
-            <w:shd w:val="clear" w:color="auto" w:fill="FFC000" w:themeFill="accent4"/>
+            <w:shd w:val="clear" w:color="auto" w:fill="538135" w:themeFill="accent6" w:themeFillShade="BF"/>
           </w:tcPr>
           <w:p>
             <w:pPr>
@@ -3252,7 +3246,7 @@
         <w:tc>
           <w:tcPr>
             <w:tcW w:w="3706" w:type="dxa"/>
-            <w:shd w:val="clear" w:color="auto" w:fill="FFC000" w:themeFill="accent4"/>
+            <w:shd w:val="clear" w:color="auto" w:fill="538135" w:themeFill="accent6" w:themeFillShade="BF"/>
           </w:tcPr>
           <w:p>
             <w:pPr>
@@ -3490,7 +3484,7 @@
       <w:pPr>
         <w:pStyle w:val="ListParagraph"/>
         <w:numPr>
-          <w:ilvl w:val="1"/>
+          <w:ilvl w:val="2"/>
           <w:numId w:val="1"/>
         </w:numPr>
         <w:rPr>
@@ -3501,31 +3495,103 @@
         <w:rPr>
           <w:lang w:val="hu-HU"/>
         </w:rPr>
-        <w:t xml:space="preserve">Create DWORD </w:t>
-      </w:r>
-      <w:r>
-        <w:rPr>
-          <w:lang w:val="hu-HU"/>
-        </w:rPr>
-        <w:t>[HKLM\SOFTWARE\Microsoft\Windows</w:t>
-      </w:r>
-      <w:r>
-        <w:rPr>
-          <w:lang w:val="hu-HU"/>
-        </w:rPr>
-        <w:t>( NT???)</w:t>
-      </w:r>
-      <w:r>
-        <w:rPr>
-          <w:lang w:val="hu-HU"/>
-        </w:rPr>
-        <w:t>\CurrentVersion\Policies\System] LocalAccountTokenFilterPolicy</w:t>
-      </w:r>
-      <w:r>
-        <w:rPr>
-          <w:lang w:val="hu-HU"/>
-        </w:rPr>
-        <w:t xml:space="preserve"> = 1</w:t>
+        <w:t>lusrmgr.msc</w:t>
+      </w:r>
+      <w:r>
+        <w:rPr>
+          <w:lang w:val="hu-HU"/>
+        </w:rPr>
+        <w:tab/>
+      </w:r>
+    </w:p>
+    <w:p>
+      <w:pPr>
+        <w:pStyle w:val="ListParagraph"/>
+        <w:numPr>
+          <w:ilvl w:val="2"/>
+          <w:numId w:val="1"/>
+        </w:numPr>
+        <w:rPr>
+          <w:lang w:val="hu-HU"/>
+        </w:rPr>
+      </w:pPr>
+      <w:r>
+        <w:rPr>
+          <w:lang w:val="hu-HU"/>
+        </w:rPr>
+        <w:t>Groups</w:t>
+      </w:r>
+    </w:p>
+    <w:p>
+      <w:pPr>
+        <w:pStyle w:val="ListParagraph"/>
+        <w:numPr>
+          <w:ilvl w:val="2"/>
+          <w:numId w:val="1"/>
+        </w:numPr>
+        <w:rPr>
+          <w:lang w:val="hu-HU"/>
+        </w:rPr>
+      </w:pPr>
+      <w:r>
+        <w:rPr>
+          <w:lang w:val="hu-HU"/>
+        </w:rPr>
+        <w:t>Select Remote Management Users</w:t>
+      </w:r>
+    </w:p>
+    <w:p>
+      <w:pPr>
+        <w:pStyle w:val="ListParagraph"/>
+        <w:numPr>
+          <w:ilvl w:val="2"/>
+          <w:numId w:val="1"/>
+        </w:numPr>
+        <w:rPr>
+          <w:lang w:val="hu-HU"/>
+        </w:rPr>
+      </w:pPr>
+      <w:r>
+        <w:rPr>
+          <w:lang w:val="hu-HU"/>
+        </w:rPr>
+        <w:t>Enter „installuser”</w:t>
+      </w:r>
+    </w:p>
+    <w:p>
+      <w:pPr>
+        <w:pStyle w:val="ListParagraph"/>
+        <w:numPr>
+          <w:ilvl w:val="2"/>
+          <w:numId w:val="1"/>
+        </w:numPr>
+        <w:rPr>
+          <w:lang w:val="hu-HU"/>
+        </w:rPr>
+      </w:pPr>
+      <w:r>
+        <w:rPr>
+          <w:lang w:val="hu-HU"/>
+        </w:rPr>
+        <w:t>Check Names</w:t>
+      </w:r>
+    </w:p>
+    <w:p>
+      <w:pPr>
+        <w:pStyle w:val="ListParagraph"/>
+        <w:numPr>
+          <w:ilvl w:val="2"/>
+          <w:numId w:val="1"/>
+        </w:numPr>
+        <w:rPr>
+          <w:lang w:val="hu-HU"/>
+        </w:rPr>
+      </w:pPr>
+      <w:r>
+        <w:rPr>
+          <w:lang w:val="hu-HU"/>
+        </w:rPr>
+        <w:t>Save</w:t>
       </w:r>
     </w:p>
     <w:p>
@@ -3536,14 +3602,30 @@
           <w:numId w:val="1"/>
         </w:numPr>
         <w:rPr>
-          <w:lang w:val="hu-HU"/>
-        </w:rPr>
-      </w:pPr>
-      <w:r>
-        <w:rPr>
-          <w:lang w:val="hu-HU"/>
-        </w:rPr>
-        <w:t>Set-Item WSMan:\localhost\Client\TrustedHosts -Value *</w:t>
+          <w:strike/>
+          <w:lang w:val="hu-HU"/>
+        </w:rPr>
+      </w:pPr>
+      <w:r>
+        <w:rPr>
+          <w:strike/>
+          <w:lang w:val="hu-HU"/>
+        </w:rPr>
+        <w:t>Create DWORD [HKLM\SOFTWARE\Microsoft\Windows</w:t>
+      </w:r>
+      <w:r>
+        <w:rPr>
+          <w:strike/>
+          <w:lang w:val="hu-HU"/>
+        </w:rPr>
+        <w:t>( NT???)</w:t>
+      </w:r>
+      <w:r>
+        <w:rPr>
+          <w:strike/>
+          <w:lang w:val="hu-HU"/>
+        </w:rPr>
+        <w:t>\CurrentVersion\Policies\System] LocalAccountTokenFilterPolicy = 1</w:t>
       </w:r>
     </w:p>
     <w:p>
@@ -3554,14 +3636,16 @@
           <w:numId w:val="1"/>
         </w:numPr>
         <w:rPr>
-          <w:lang w:val="hu-HU"/>
-        </w:rPr>
-      </w:pPr>
-      <w:r>
-        <w:rPr>
-          <w:lang w:val="hu-HU"/>
-        </w:rPr>
-        <w:t>Enable-PSRemoting -Force</w:t>
+          <w:strike/>
+          <w:lang w:val="hu-HU"/>
+        </w:rPr>
+      </w:pPr>
+      <w:r>
+        <w:rPr>
+          <w:strike/>
+          <w:lang w:val="hu-HU"/>
+        </w:rPr>
+        <w:t>Set-Item WSMan:\localhost\Client\TrustedHosts -Value *</w:t>
       </w:r>
     </w:p>
     <w:p>
@@ -3577,8 +3661,154 @@
       </w:pPr>
       <w:r>
         <w:rPr>
+          <w:lang w:val="hu-HU"/>
+        </w:rPr>
+        <w:t>Unlock Powershell Remoting</w:t>
+      </w:r>
+    </w:p>
+    <w:p>
+      <w:pPr>
+        <w:pStyle w:val="ListParagraph"/>
+        <w:numPr>
+          <w:ilvl w:val="2"/>
+          <w:numId w:val="1"/>
+        </w:numPr>
+        <w:rPr>
+          <w:lang w:val="hu-HU"/>
+        </w:rPr>
+      </w:pPr>
+      <w:r>
+        <w:rPr>
+          <w:lang w:val="hu-HU"/>
+        </w:rPr>
+        <w:t>Open PowerShell As Administrator</w:t>
+      </w:r>
+    </w:p>
+    <w:p>
+      <w:pPr>
+        <w:pStyle w:val="ListParagraph"/>
+        <w:numPr>
+          <w:ilvl w:val="3"/>
+          <w:numId w:val="1"/>
+        </w:numPr>
+        <w:rPr>
+          <w:lang w:val="hu-HU"/>
+        </w:rPr>
+      </w:pPr>
+      <w:r>
+        <w:rPr>
+          <w:lang w:val="hu-HU"/>
+        </w:rPr>
+        <w:t>Start</w:t>
+      </w:r>
+      <w:r>
+        <w:rPr>
+          <w:lang w:val="hu-HU"/>
+        </w:rPr>
+        <w:t>, type „power”’</w:t>
+      </w:r>
+    </w:p>
+    <w:p>
+      <w:pPr>
+        <w:pStyle w:val="ListParagraph"/>
+        <w:numPr>
+          <w:ilvl w:val="3"/>
+          <w:numId w:val="1"/>
+        </w:numPr>
+        <w:rPr>
+          <w:lang w:val="hu-HU"/>
+        </w:rPr>
+      </w:pPr>
+      <w:r>
+        <w:rPr>
+          <w:lang w:val="hu-HU"/>
+        </w:rPr>
+        <w:t>Right click Powershell</w:t>
+      </w:r>
+      <w:r>
+        <w:rPr>
+          <w:lang w:val="hu-HU"/>
+        </w:rPr>
+        <w:t xml:space="preserve"> icon</w:t>
+      </w:r>
+    </w:p>
+    <w:p>
+      <w:pPr>
+        <w:pStyle w:val="ListParagraph"/>
+        <w:numPr>
+          <w:ilvl w:val="3"/>
+          <w:numId w:val="1"/>
+        </w:numPr>
+        <w:rPr>
+          <w:lang w:val="hu-HU"/>
+        </w:rPr>
+      </w:pPr>
+      <w:r>
+        <w:rPr>
+          <w:lang w:val="hu-HU"/>
+        </w:rPr>
+        <w:t>Run as Admin</w:t>
+      </w:r>
+    </w:p>
+    <w:p>
+      <w:pPr>
+        <w:pStyle w:val="ListParagraph"/>
+        <w:numPr>
+          <w:ilvl w:val="2"/>
+          <w:numId w:val="1"/>
+        </w:numPr>
+        <w:rPr>
+          <w:lang w:val="hu-HU"/>
+        </w:rPr>
+      </w:pPr>
+      <w:r>
+        <w:rPr>
+          <w:lang w:val="hu-HU"/>
+        </w:rPr>
+        <w:t>Run the following commands</w:t>
+      </w:r>
+    </w:p>
+    <w:p>
+      <w:pPr>
+        <w:pStyle w:val="ListParagraph"/>
+        <w:numPr>
+          <w:ilvl w:val="3"/>
+          <w:numId w:val="1"/>
+        </w:numPr>
+        <w:rPr>
+          <w:lang w:val="hu-HU"/>
+        </w:rPr>
+      </w:pPr>
+      <w:r>
+        <w:rPr>
+          <w:lang w:val="hu-HU"/>
+        </w:rPr>
+        <w:t>Enable-PSRemoting -Force</w:t>
+      </w:r>
+      <w:r>
+        <w:rPr>
+          <w:lang w:val="hu-HU"/>
+        </w:rPr>
+        <w:tab/>
+      </w:r>
+    </w:p>
+    <w:p>
+      <w:pPr>
+        <w:pStyle w:val="ListParagraph"/>
+        <w:numPr>
+          <w:ilvl w:val="3"/>
+          <w:numId w:val="1"/>
+        </w:numPr>
+        <w:rPr>
+          <w:strike/>
+          <w:lang w:val="hu-HU"/>
+        </w:rPr>
+      </w:pPr>
+      <w:r>
+        <w:rPr>
           <w:rStyle w:val="hljs-pscommand"/>
           <w:rFonts w:ascii="Consolas" w:hAnsi="Consolas"/>
+          <w:strike/>
           <w:color w:val="0101FD"/>
           <w:sz w:val="21"/>
           <w:szCs w:val="21"/>
@@ -3589,6 +3819,7 @@
       <w:r>
         <w:rPr>
           <w:rFonts w:ascii="Consolas" w:hAnsi="Consolas"/>
+          <w:strike/>
           <w:color w:val="171717"/>
           <w:sz w:val="21"/>
           <w:szCs w:val="21"/>
@@ -3600,6 +3831,7 @@
         <w:rPr>
           <w:rStyle w:val="hljs-parameter"/>
           <w:rFonts w:ascii="Consolas" w:hAnsi="Consolas"/>
+          <w:strike/>
           <w:color w:val="006881"/>
           <w:sz w:val="21"/>
           <w:szCs w:val="21"/>
@@ -3610,6 +3842,7 @@
       <w:r>
         <w:rPr>
           <w:rFonts w:ascii="Consolas" w:hAnsi="Consolas"/>
+          <w:strike/>
           <w:color w:val="171717"/>
           <w:sz w:val="21"/>
           <w:szCs w:val="21"/>
@@ -3621,6 +3854,7 @@
         <w:rPr>
           <w:rStyle w:val="hljs-variable"/>
           <w:rFonts w:ascii="Consolas" w:hAnsi="Consolas"/>
+          <w:strike/>
           <w:color w:val="171717"/>
           <w:sz w:val="21"/>
           <w:szCs w:val="21"/>
@@ -3632,6 +3866,7 @@
         <w:rPr>
           <w:rStyle w:val="hljs-parameter"/>
           <w:rFonts w:ascii="Consolas" w:hAnsi="Consolas"/>
+          <w:strike/>
           <w:color w:val="006881"/>
           <w:sz w:val="21"/>
           <w:szCs w:val="21"/>
@@ -3642,12 +3877,31 @@
       <w:r>
         <w:rPr>
           <w:rFonts w:ascii="Consolas" w:hAnsi="Consolas"/>
+          <w:strike/>
           <w:color w:val="171717"/>
           <w:sz w:val="21"/>
           <w:szCs w:val="21"/>
           <w:shd w:val="clear" w:color="auto" w:fill="F2F2F2"/>
         </w:rPr>
         <w:t xml:space="preserve"> Automatic</w:t>
+      </w:r>
+    </w:p>
+    <w:p>
+      <w:pPr>
+        <w:pStyle w:val="ListParagraph"/>
+        <w:numPr>
+          <w:ilvl w:val="3"/>
+          <w:numId w:val="1"/>
+        </w:numPr>
+        <w:rPr>
+          <w:lang w:val="hu-HU"/>
+        </w:rPr>
+      </w:pPr>
+      <w:r>
+        <w:rPr>
+          <w:lang w:val="hu-HU"/>
+        </w:rPr>
+        <w:t>winrm qc</w:t>
       </w:r>
     </w:p>
     <w:p>
@@ -3658,14 +3912,104 @@
           <w:numId w:val="1"/>
         </w:numPr>
         <w:rPr>
-          <w:lang w:val="hu-HU"/>
-        </w:rPr>
-      </w:pPr>
-      <w:r>
-        <w:rPr>
-          <w:lang w:val="hu-HU"/>
-        </w:rPr>
-        <w:t>winrm qc</w:t>
+          <w:strike/>
+          <w:lang w:val="hu-HU"/>
+        </w:rPr>
+      </w:pPr>
+      <w:r>
+        <w:rPr>
+          <w:strike/>
+          <w:lang w:val="hu-HU"/>
+        </w:rPr>
+        <w:t>Group policy settings</w:t>
+      </w:r>
+    </w:p>
+    <w:p>
+      <w:pPr>
+        <w:pStyle w:val="ListParagraph"/>
+        <w:numPr>
+          <w:ilvl w:val="2"/>
+          <w:numId w:val="1"/>
+        </w:numPr>
+        <w:rPr>
+          <w:strike/>
+          <w:lang w:val="hu-HU"/>
+        </w:rPr>
+      </w:pPr>
+      <w:r>
+        <w:rPr>
+          <w:rFonts w:ascii="Segoe UI" w:hAnsi="Segoe UI" w:cs="Segoe UI"/>
+          <w:strike/>
+          <w:color w:val="2A2A2A"/>
+          <w:sz w:val="21"/>
+          <w:szCs w:val="21"/>
+          <w:shd w:val="clear" w:color="auto" w:fill="FFFFFF"/>
+        </w:rPr>
+        <w:t>Computer Configuration\Windows Settings\Security Settings\Local Policies\Security Options</w:t>
+      </w:r>
+      <w:r>
+        <w:rPr>
+          <w:rFonts w:ascii="Segoe UI" w:hAnsi="Segoe UI" w:cs="Segoe UI"/>
+          <w:strike/>
+          <w:color w:val="2A2A2A"/>
+          <w:sz w:val="21"/>
+          <w:szCs w:val="21"/>
+        </w:rPr>
+        <w:br/>
+      </w:r>
+      <w:r>
+        <w:rPr>
+          <w:rFonts w:ascii="Segoe UI" w:hAnsi="Segoe UI" w:cs="Segoe UI"/>
+          <w:strike/>
+          <w:color w:val="2A2A2A"/>
+          <w:sz w:val="21"/>
+          <w:szCs w:val="21"/>
+          <w:shd w:val="clear" w:color="auto" w:fill="FFFFFF"/>
+        </w:rPr>
+        <w:t>User Account Control: Run all administrators in Admin Approval Mode</w:t>
+      </w:r>
+      <w:r>
+        <w:rPr>
+          <w:rFonts w:ascii="Segoe UI" w:hAnsi="Segoe UI" w:cs="Segoe UI"/>
+          <w:strike/>
+          <w:color w:val="2A2A2A"/>
+          <w:sz w:val="21"/>
+          <w:szCs w:val="21"/>
+        </w:rPr>
+        <w:br/>
+      </w:r>
+      <w:r>
+        <w:rPr>
+          <w:rFonts w:ascii="Segoe UI" w:hAnsi="Segoe UI" w:cs="Segoe UI"/>
+          <w:strike/>
+          <w:color w:val="2A2A2A"/>
+          <w:sz w:val="21"/>
+          <w:szCs w:val="21"/>
+          <w:shd w:val="clear" w:color="auto" w:fill="FFFFFF"/>
+        </w:rPr>
+        <w:t>User Account Control: Admin Approval Mode for the built-in administrator account</w:t>
+      </w:r>
+    </w:p>
+    <w:p>
+      <w:pPr>
+        <w:pStyle w:val="ListParagraph"/>
+        <w:numPr>
+          <w:ilvl w:val="0"/>
+          <w:numId w:val="1"/>
+        </w:numPr>
+        <w:rPr>
+          <w:lang w:val="hu-HU"/>
+        </w:rPr>
+      </w:pPr>
+      <w:r>
+        <w:rPr>
+          <w:rFonts w:ascii="Segoe UI" w:hAnsi="Segoe UI" w:cs="Segoe UI"/>
+          <w:color w:val="2A2A2A"/>
+          <w:sz w:val="21"/>
+          <w:szCs w:val="21"/>
+          <w:shd w:val="clear" w:color="auto" w:fill="FFFFFF"/>
+        </w:rPr>
+        <w:t>ARCHIVER</w:t>
       </w:r>
     </w:p>
     <w:p>
@@ -3681,9 +4025,23 @@
       </w:pPr>
       <w:r>
         <w:rPr>
-          <w:lang w:val="hu-HU"/>
-        </w:rPr>
-        <w:t>Group policy settings</w:t>
+          <w:rFonts w:ascii="Segoe UI" w:hAnsi="Segoe UI" w:cs="Segoe UI"/>
+          <w:color w:val="2A2A2A"/>
+          <w:sz w:val="21"/>
+          <w:szCs w:val="21"/>
+          <w:shd w:val="clear" w:color="auto" w:fill="FFFFFF"/>
+        </w:rPr>
+        <w:t xml:space="preserve">Share K:\archive_media </w:t>
+      </w:r>
+      <w:r>
+        <w:rPr>
+          <w:rFonts w:ascii="Segoe UI" w:hAnsi="Segoe UI" w:cs="Segoe UI"/>
+          <w:color w:val="2A2A2A"/>
+          <w:sz w:val="21"/>
+          <w:szCs w:val="21"/>
+          <w:shd w:val="clear" w:color="auto" w:fill="FFFFFF"/>
+        </w:rPr>
+        <w:t>with installuser</w:t>
       </w:r>
     </w:p>
     <w:p>
@@ -3705,17 +4063,20 @@
           <w:szCs w:val="21"/>
           <w:shd w:val="clear" w:color="auto" w:fill="FFFFFF"/>
         </w:rPr>
-        <w:t>Computer Configuration\Windows Settings\Security Settings\Local Policies\Security Options</w:t>
-      </w:r>
-      <w:r>
-        <w:rPr>
-          <w:rFonts w:ascii="Segoe UI" w:hAnsi="Segoe UI" w:cs="Segoe UI"/>
-          <w:color w:val="2A2A2A"/>
-          <w:sz w:val="21"/>
-          <w:szCs w:val="21"/>
-        </w:rPr>
-        <w:br/>
-      </w:r>
+        <w:t>Create the folder</w:t>
+      </w:r>
+    </w:p>
+    <w:p>
+      <w:pPr>
+        <w:pStyle w:val="ListParagraph"/>
+        <w:numPr>
+          <w:ilvl w:val="2"/>
+          <w:numId w:val="1"/>
+        </w:numPr>
+        <w:rPr>
+          <w:lang w:val="hu-HU"/>
+        </w:rPr>
+      </w:pPr>
       <w:r>
         <w:rPr>
           <w:rFonts w:ascii="Segoe UI" w:hAnsi="Segoe UI" w:cs="Segoe UI"/>
@@ -3724,17 +4085,21 @@
           <w:szCs w:val="21"/>
           <w:shd w:val="clear" w:color="auto" w:fill="FFFFFF"/>
         </w:rPr>
-        <w:t>User Account Control: Run all administrators in Admin Approval Mode</w:t>
-      </w:r>
-      <w:r>
-        <w:rPr>
-          <w:rFonts w:ascii="Segoe UI" w:hAnsi="Segoe UI" w:cs="Segoe UI"/>
-          <w:color w:val="2A2A2A"/>
-          <w:sz w:val="21"/>
-          <w:szCs w:val="21"/>
-        </w:rPr>
-        <w:br/>
-      </w:r>
+        <w:lastRenderedPageBreak/>
+        <w:t>Right click, share</w:t>
+      </w:r>
+    </w:p>
+    <w:p>
+      <w:pPr>
+        <w:pStyle w:val="ListParagraph"/>
+        <w:numPr>
+          <w:ilvl w:val="2"/>
+          <w:numId w:val="1"/>
+        </w:numPr>
+        <w:rPr>
+          <w:lang w:val="hu-HU"/>
+        </w:rPr>
+      </w:pPr>
       <w:r>
         <w:rPr>
           <w:rFonts w:ascii="Segoe UI" w:hAnsi="Segoe UI" w:cs="Segoe UI"/>
@@ -3743,7 +4108,7 @@
           <w:szCs w:val="21"/>
           <w:shd w:val="clear" w:color="auto" w:fill="FFFFFF"/>
         </w:rPr>
-        <w:t>User Account Control: Admin Approval Mode for the built-in administrator account</w:t>
+        <w:t>Select user</w:t>
       </w:r>
     </w:p>
     <w:p>
@@ -3765,7 +4130,7 @@
           <w:szCs w:val="21"/>
           <w:shd w:val="clear" w:color="auto" w:fill="FFFFFF"/>
         </w:rPr>
-        <w:t>ARCHIVER</w:t>
+        <w:t>SET UP archive media</w:t>
       </w:r>
     </w:p>
     <w:p>
@@ -3787,8 +4152,20 @@
           <w:szCs w:val="21"/>
           <w:shd w:val="clear" w:color="auto" w:fill="FFFFFF"/>
         </w:rPr>
-        <w:t xml:space="preserve">Share K:\archive_media </w:t>
-      </w:r>
+        <w:t>Enterprise Manager / Recording Management / Media</w:t>
+      </w:r>
+    </w:p>
+    <w:p>
+      <w:pPr>
+        <w:pStyle w:val="ListParagraph"/>
+        <w:numPr>
+          <w:ilvl w:val="2"/>
+          <w:numId w:val="1"/>
+        </w:numPr>
+        <w:rPr>
+          <w:lang w:val="hu-HU"/>
+        </w:rPr>
+      </w:pPr>
       <w:r>
         <w:rPr>
           <w:rFonts w:ascii="Segoe UI" w:hAnsi="Segoe UI" w:cs="Segoe UI"/>
@@ -3797,7 +4174,7 @@
           <w:szCs w:val="21"/>
           <w:shd w:val="clear" w:color="auto" w:fill="FFFFFF"/>
         </w:rPr>
-        <w:t>with installuser</w:t>
+        <w:t>Create</w:t>
       </w:r>
     </w:p>
     <w:p>
@@ -3819,7 +4196,29 @@
           <w:szCs w:val="21"/>
           <w:shd w:val="clear" w:color="auto" w:fill="FFFFFF"/>
         </w:rPr>
-        <w:t>Create the folder</w:t>
+        <w:t xml:space="preserve">Use the share format </w:t>
+      </w:r>
+      <w:hyperlink r:id="rId8" w:history="1">
+        <w:r>
+          <w:rPr>
+            <w:rStyle w:val="Hyperlink"/>
+            <w:rFonts w:ascii="Segoe UI" w:hAnsi="Segoe UI" w:cs="Segoe UI"/>
+            <w:sz w:val="21"/>
+            <w:szCs w:val="21"/>
+            <w:shd w:val="clear" w:color="auto" w:fill="FFFFFF"/>
+          </w:rPr>
+          <w:t>\\ADVARCHIVE9\archive_media</w:t>
+        </w:r>
+      </w:hyperlink>
+      <w:r>
+        <w:rPr>
+          <w:rFonts w:ascii="Segoe UI" w:hAnsi="Segoe UI" w:cs="Segoe UI"/>
+          <w:color w:val="2A2A2A"/>
+          <w:sz w:val="21"/>
+          <w:szCs w:val="21"/>
+          <w:shd w:val="clear" w:color="auto" w:fill="FFFFFF"/>
+        </w:rPr>
+        <w:t>, not the drive (K:\...)</w:t>
       </w:r>
     </w:p>
     <w:p>
@@ -3841,7 +4240,29 @@
           <w:szCs w:val="21"/>
           <w:shd w:val="clear" w:color="auto" w:fill="FFFFFF"/>
         </w:rPr>
-        <w:t>Right click, share</w:t>
+        <w:t>Wait 2 minutes for config distribution</w:t>
+      </w:r>
+    </w:p>
+    <w:p>
+      <w:pPr>
+        <w:pStyle w:val="ListParagraph"/>
+        <w:numPr>
+          <w:ilvl w:val="1"/>
+          <w:numId w:val="1"/>
+        </w:numPr>
+        <w:rPr>
+          <w:lang w:val="hu-HU"/>
+        </w:rPr>
+      </w:pPr>
+      <w:r>
+        <w:rPr>
+          <w:rFonts w:ascii="Segoe UI" w:hAnsi="Segoe UI" w:cs="Segoe UI"/>
+          <w:color w:val="2A2A2A"/>
+          <w:sz w:val="21"/>
+          <w:szCs w:val="21"/>
+          <w:shd w:val="clear" w:color="auto" w:fill="FFFFFF"/>
+        </w:rPr>
+        <w:t>Recorder Manager of the Archiver / Operations / Drives</w:t>
       </w:r>
     </w:p>
     <w:p>
@@ -3863,7 +4284,51 @@
           <w:szCs w:val="21"/>
           <w:shd w:val="clear" w:color="auto" w:fill="FFFFFF"/>
         </w:rPr>
-        <w:t>Select user</w:t>
+        <w:t>Create</w:t>
+      </w:r>
+    </w:p>
+    <w:p>
+      <w:pPr>
+        <w:pStyle w:val="ListParagraph"/>
+        <w:numPr>
+          <w:ilvl w:val="2"/>
+          <w:numId w:val="1"/>
+        </w:numPr>
+        <w:rPr>
+          <w:lang w:val="hu-HU"/>
+        </w:rPr>
+      </w:pPr>
+      <w:r>
+        <w:rPr>
+          <w:rFonts w:ascii="Segoe UI" w:hAnsi="Segoe UI" w:cs="Segoe UI"/>
+          <w:color w:val="2A2A2A"/>
+          <w:sz w:val="21"/>
+          <w:szCs w:val="21"/>
+          <w:shd w:val="clear" w:color="auto" w:fill="FFFFFF"/>
+        </w:rPr>
+        <w:t>Associate with the just created media</w:t>
+      </w:r>
+    </w:p>
+    <w:p>
+      <w:pPr>
+        <w:pStyle w:val="ListParagraph"/>
+        <w:numPr>
+          <w:ilvl w:val="2"/>
+          <w:numId w:val="1"/>
+        </w:numPr>
+        <w:rPr>
+          <w:lang w:val="hu-HU"/>
+        </w:rPr>
+      </w:pPr>
+      <w:r>
+        <w:rPr>
+          <w:rFonts w:ascii="Segoe UI" w:hAnsi="Segoe UI" w:cs="Segoe UI"/>
+          <w:color w:val="2A2A2A"/>
+          <w:sz w:val="21"/>
+          <w:szCs w:val="21"/>
+          <w:shd w:val="clear" w:color="auto" w:fill="FFFFFF"/>
+        </w:rPr>
+        <w:t>Restart Archiver</w:t>
       </w:r>
     </w:p>
     <w:p>
@@ -3916,7 +4381,7 @@
         </w:rPr>
         <w:t xml:space="preserve">a file name format of </w:t>
       </w:r>
-      <w:hyperlink r:id="rId8" w:history="1">
+      <w:hyperlink r:id="rId9" w:history="1">
         <w:r>
           <w:rPr>
             <w:rStyle w:val="Hyperlink"/>
@@ -3955,59 +4420,49 @@
         <w:rPr>
           <w:lang w:val="hu-HU"/>
         </w:rPr>
-        <w:t xml:space="preserve">Although in the current lab, each role has exactly one server assigned, but </w:t>
-      </w:r>
-      <w:r>
-        <w:rPr>
-          <w:lang w:val="hu-HU"/>
-        </w:rPr>
-        <w:t>breaking anything should be applied to all the roles available. (or random)</w:t>
-      </w:r>
-    </w:p>
-    <w:p>
-      <w:pPr>
-        <w:rPr>
-          <w:lang w:val="hu-HU"/>
-        </w:rPr>
-      </w:pPr>
-      <w:r>
-        <w:rPr>
-          <w:lang w:val="hu-HU"/>
-        </w:rPr>
-        <w:lastRenderedPageBreak/>
         <w:t>Breaking the agent PC should be treated as an exception, since none of the agent pc addresses can be determined from the existing configuration</w:t>
       </w:r>
       <w:r>
         <w:rPr>
           <w:lang w:val="hu-HU"/>
         </w:rPr>
-        <w:t>002Eus</w:t>
-      </w:r>
-    </w:p>
-    <w:p>
-      <w:pPr>
-        <w:rPr>
-          <w:lang w:val="hu-HU"/>
-        </w:rPr>
-      </w:pPr>
+        <w:t xml:space="preserve">. </w:t>
+      </w:r>
       <w:r>
         <w:rPr>
           <w:lang w:val="hu-HU"/>
         </w:rPr>
         <w:t>In order to work on desktop…</w:t>
       </w:r>
-    </w:p>
-    <w:p>
-      <w:pPr>
-        <w:rPr>
-          <w:lang w:val="hu-HU"/>
-        </w:rPr>
-      </w:pPr>
-      <w:r>
-        <w:rPr>
-          <w:lang w:val="hu-HU"/>
-        </w:rPr>
-        <w:t>Hostname needs to be determinable. Currentlz hardcoded</w:t>
+      <w:r>
+        <w:rPr>
+          <w:lang w:val="hu-HU"/>
+        </w:rPr>
+        <w:t xml:space="preserve"> </w:t>
+      </w:r>
+      <w:r>
+        <w:rPr>
+          <w:lang w:val="hu-HU"/>
+        </w:rPr>
+        <w:t>Hostname needs to be determinable. Currentl</w:t>
+      </w:r>
+      <w:r>
+        <w:rPr>
+          <w:lang w:val="hu-HU"/>
+        </w:rPr>
+        <w:t>y</w:t>
+      </w:r>
+      <w:r>
+        <w:rPr>
+          <w:lang w:val="hu-HU"/>
+        </w:rPr>
+        <w:t xml:space="preserve"> hardcoded</w:t>
+      </w:r>
+      <w:r>
+        <w:rPr>
+          <w:lang w:val="hu-HU"/>
+        </w:rPr>
+        <w:t>, or script installed separately onto the desktop.</w:t>
       </w:r>
     </w:p>
     <w:p>
@@ -4044,6 +4499,7 @@
         <w:rPr>
           <w:lang w:val="hu-HU"/>
         </w:rPr>
+        <w:lastRenderedPageBreak/>
         <w:t>The following changes must be made:</w:t>
       </w:r>
     </w:p>
@@ -4067,13 +4523,6 @@
         </w:rPr>
         <w:t xml:space="preserve">Desktops </w:t>
       </w:r>
-    </w:p>
-    <w:p>
-      <w:pPr>
-        <w:rPr>
-          <w:lang w:val="hu-HU"/>
-        </w:rPr>
-      </w:pPr>
       <w:r>
         <w:rPr>
           <w:noProof/>
@@ -4095,7 +4544,7 @@
                     <pic:cNvPicPr/>
                   </pic:nvPicPr>
                   <pic:blipFill>
-                    <a:blip r:embed="rId9"/>
+                    <a:blip r:embed="rId10"/>
                     <a:stretch>
                       <a:fillRect/>
                     </a:stretch>
@@ -4236,7 +4685,7 @@
                     <pic:cNvPicPr/>
                   </pic:nvPicPr>
                   <pic:blipFill>
-                    <a:blip r:embed="rId10"/>
+                    <a:blip r:embed="rId11"/>
                     <a:stretch>
                       <a:fillRect/>
                     </a:stretch>
@@ -4313,37 +4762,130 @@
           <w:lang w:val="hu-HU"/>
         </w:rPr>
       </w:pPr>
-    </w:p>
-    <w:p>
-      <w:pPr>
-        <w:rPr>
-          <w:lang w:val="hu-HU"/>
-        </w:rPr>
-      </w:pPr>
-      <w:r>
-        <w:rPr>
-          <w:lang w:val="hu-HU"/>
-        </w:rPr>
-        <w:t>Changes</w:t>
-      </w:r>
-    </w:p>
-    <w:p>
-      <w:pPr>
-        <w:rPr>
-          <w:lang w:val="hu-HU"/>
-        </w:rPr>
-      </w:pPr>
-      <w:r>
-        <w:rPr>
-          <w:lang w:val="hu-HU"/>
-        </w:rPr>
-        <w:t xml:space="preserve">other services </w:t>
-      </w:r>
-      <w:r>
-        <w:rPr>
-          <w:lang w:val="hu-HU"/>
-        </w:rPr>
-        <w:t>to stop on breaking</w:t>
+      <w:r>
+        <w:rPr>
+          <w:lang w:val="hu-HU"/>
+        </w:rPr>
+        <w:t xml:space="preserve">ADD visual feedback </w:t>
+      </w:r>
+      <w:r>
+        <w:rPr>
+          <w:lang w:val="hu-HU"/>
+        </w:rPr>
+        <w:t xml:space="preserve">to indicate status (broken or fixed) </w:t>
+      </w:r>
+      <w:r>
+        <w:rPr>
+          <w:noProof/>
+          <w:lang w:val="hu-HU"/>
+        </w:rPr>
+        <w:drawing>
+          <wp:inline distT="0" distB="0" distL="0" distR="0" wp14:anchorId="3E9ADAD3" wp14:editId="4FF54956">
+            <wp:extent cx="914400" cy="914400"/>
+            <wp:effectExtent l="0" t="0" r="0" b="0"/>
+            <wp:docPr id="4" name="Graphic 4" descr="Close with solid fill"/>
+            <wp:cNvGraphicFramePr>
+              <a:graphicFrameLocks xmlns:a="http://schemas.openxmlformats.org/drawingml/2006/main" noChangeAspect="1"/>
+            </wp:cNvGraphicFramePr>
+            <a:graphic xmlns:a="http://schemas.openxmlformats.org/drawingml/2006/main">
+              <a:graphicData uri="http://schemas.openxmlformats.org/drawingml/2006/picture">
+                <pic:pic xmlns:pic="http://schemas.openxmlformats.org/drawingml/2006/picture">
+                  <pic:nvPicPr>
+                    <pic:cNvPr id="4" name="Graphic 4" descr="Close with solid fill"/>
+                    <pic:cNvPicPr/>
+                  </pic:nvPicPr>
+                  <pic:blipFill>
+                    <a:blip r:embed="rId12">
+                      <a:extLst>
+                        <a:ext uri="{28A0092B-C50C-407E-A947-70E740481C1C}">
+                          <a14:useLocalDpi xmlns:a14="http://schemas.microsoft.com/office/drawing/2010/main" val="0"/>
+                        </a:ext>
+                        <a:ext uri="{96DAC541-7B7A-43D3-8B79-37D633B846F1}">
+                          <asvg:svgBlip xmlns:asvg="http://schemas.microsoft.com/office/drawing/2016/SVG/main" r:embed="rId13"/>
+                        </a:ext>
+                      </a:extLst>
+                    </a:blip>
+                    <a:stretch>
+                      <a:fillRect/>
+                    </a:stretch>
+                  </pic:blipFill>
+                  <pic:spPr>
+                    <a:xfrm>
+                      <a:off x="0" y="0"/>
+                      <a:ext cx="914400" cy="914400"/>
+                    </a:xfrm>
+                    <a:prstGeom prst="rect">
+                      <a:avLst/>
+                    </a:prstGeom>
+                  </pic:spPr>
+                </pic:pic>
+              </a:graphicData>
+            </a:graphic>
+          </wp:inline>
+        </w:drawing>
+      </w:r>
+      <w:r>
+        <w:rPr>
+          <w:noProof/>
+          <w:lang w:val="hu-HU"/>
+        </w:rPr>
+        <w:drawing>
+          <wp:inline distT="0" distB="0" distL="0" distR="0" wp14:anchorId="6AC669A8" wp14:editId="7DCBA844">
+            <wp:extent cx="914400" cy="914400"/>
+            <wp:effectExtent l="0" t="0" r="0" b="0"/>
+            <wp:docPr id="5" name="Graphic 5" descr="Checkmark with solid fill"/>
+            <wp:cNvGraphicFramePr>
+              <a:graphicFrameLocks xmlns:a="http://schemas.openxmlformats.org/drawingml/2006/main" noChangeAspect="1"/>
+            </wp:cNvGraphicFramePr>
+            <a:graphic xmlns:a="http://schemas.openxmlformats.org/drawingml/2006/main">
+              <a:graphicData uri="http://schemas.openxmlformats.org/drawingml/2006/picture">
+                <pic:pic xmlns:pic="http://schemas.openxmlformats.org/drawingml/2006/picture">
+                  <pic:nvPicPr>
+                    <pic:cNvPr id="5" name="Graphic 5" descr="Checkmark with solid fill"/>
+                    <pic:cNvPicPr/>
+                  </pic:nvPicPr>
+                  <pic:blipFill>
+                    <a:blip r:embed="rId14">
+                      <a:extLst>
+                        <a:ext uri="{28A0092B-C50C-407E-A947-70E740481C1C}">
+                          <a14:useLocalDpi xmlns:a14="http://schemas.microsoft.com/office/drawing/2010/main" val="0"/>
+                        </a:ext>
+                        <a:ext uri="{96DAC541-7B7A-43D3-8B79-37D633B846F1}">
+                          <asvg:svgBlip xmlns:asvg="http://schemas.microsoft.com/office/drawing/2016/SVG/main" r:embed="rId15"/>
+                        </a:ext>
+                      </a:extLst>
+                    </a:blip>
+                    <a:stretch>
+                      <a:fillRect/>
+                    </a:stretch>
+                  </pic:blipFill>
+                  <pic:spPr>
+                    <a:xfrm>
+                      <a:off x="0" y="0"/>
+                      <a:ext cx="914400" cy="914400"/>
+                    </a:xfrm>
+                    <a:prstGeom prst="rect">
+                      <a:avLst/>
+                    </a:prstGeom>
+                  </pic:spPr>
+                </pic:pic>
+              </a:graphicData>
+            </a:graphic>
+          </wp:inline>
+        </w:drawing>
+      </w:r>
+    </w:p>
+    <w:p>
+      <w:pPr>
+        <w:rPr>
+          <w:lang w:val="hu-HU"/>
+        </w:rPr>
+      </w:pPr>
+      <w:r>
+        <w:rPr>
+          <w:lang w:val="hu-HU"/>
+        </w:rPr>
+        <w:t>(with header)</w:t>
       </w:r>
     </w:p>
     <w:p>
@@ -4451,7 +4993,7 @@
                     <pic:cNvPicPr/>
                   </pic:nvPicPr>
                   <pic:blipFill>
-                    <a:blip r:embed="rId11"/>
+                    <a:blip r:embed="rId16"/>
                     <a:stretch>
                       <a:fillRect/>
                     </a:stretch>
@@ -4582,7 +5124,7 @@
         <w:ind w:left="2160" w:hanging="180"/>
       </w:pPr>
     </w:lvl>
-    <w:lvl w:ilvl="3" w:tplc="0809000F" w:tentative="1">
+    <w:lvl w:ilvl="3" w:tplc="0809000F">
       <w:start w:val="1"/>
       <w:numFmt w:val="decimal"/>
       <w:lvlText w:val="%4."/>

</xml_diff>